<commit_message>
TP1 Correction et détails ajoutés au rapport
</commit_message>
<xml_diff>
--- a/Rapport-TP_Robitaille_Jarno.docx
+++ b/Rapport-TP_Robitaille_Jarno.docx
@@ -177,7 +177,7 @@
         </w:rPr>
         <w:fldChar w:fldCharType="separate"/>
       </w:r>
-      <w:hyperlink w:anchor="_Toc52262513" w:history="1">
+      <w:hyperlink w:anchor="_Toc52282453" w:history="1">
         <w:r>
           <w:rPr>
             <w:rStyle w:val="Lienhypertexte"/>
@@ -204,7 +204,7 @@
             <w:noProof/>
             <w:webHidden/>
           </w:rPr>
-          <w:instrText xml:space="preserve"> PAGEREF _Toc52262513 \h </w:instrText>
+          <w:instrText xml:space="preserve"> PAGEREF _Toc52282453 \h </w:instrText>
         </w:r>
         <w:r>
           <w:rPr>
@@ -250,7 +250,7 @@
           <w:szCs w:val="22"/>
         </w:rPr>
       </w:pPr>
-      <w:hyperlink w:anchor="_Toc52262514" w:history="1">
+      <w:hyperlink w:anchor="_Toc52282454" w:history="1">
         <w:r>
           <w:rPr>
             <w:rStyle w:val="Lienhypertexte"/>
@@ -294,7 +294,7 @@
             <w:noProof/>
             <w:webHidden/>
           </w:rPr>
-          <w:instrText xml:space="preserve"> PAGEREF _Toc52262514 \h </w:instrText>
+          <w:instrText xml:space="preserve"> PAGEREF _Toc52282454 \h </w:instrText>
         </w:r>
         <w:r>
           <w:rPr>
@@ -340,7 +340,7 @@
           <w:szCs w:val="22"/>
         </w:rPr>
       </w:pPr>
-      <w:hyperlink w:anchor="_Toc52262515" w:history="1">
+      <w:hyperlink w:anchor="_Toc52282455" w:history="1">
         <w:r>
           <w:rPr>
             <w:rStyle w:val="Lienhypertexte"/>
@@ -384,7 +384,7 @@
             <w:noProof/>
             <w:webHidden/>
           </w:rPr>
-          <w:instrText xml:space="preserve"> PAGEREF _Toc52262515 \h </w:instrText>
+          <w:instrText xml:space="preserve"> PAGEREF _Toc52282455 \h </w:instrText>
         </w:r>
         <w:r>
           <w:rPr>
@@ -697,7 +697,7 @@
           <w:szCs w:val="32"/>
         </w:rPr>
       </w:pPr>
-      <w:bookmarkStart w:id="1" w:name="_Toc52262513"/>
+      <w:bookmarkStart w:id="1" w:name="_Toc52282453"/>
       <w:r>
         <w:rPr>
           <w:sz w:val="32"/>
@@ -728,7 +728,7 @@
         <w:pStyle w:val="Titre2"/>
       </w:pPr>
       <w:bookmarkStart w:id="2" w:name="_Toc52211195"/>
-      <w:bookmarkStart w:id="3" w:name="_Toc52262514"/>
+      <w:bookmarkStart w:id="3" w:name="_Toc52282454"/>
       <w:r>
         <w:t>Environnement de base</w:t>
       </w:r>
@@ -767,7 +767,13 @@
         <w:t xml:space="preserve"> Dans notre cas, Git était déjà installé sur nos machines.</w:t>
       </w:r>
       <w:r>
-        <w:t xml:space="preserve"> Aussi, il nous restait juste à configurer Git pour notre identifier lors des </w:t>
+        <w:t xml:space="preserve"> Aussi, il nous restait juste à configurer Git pour </w:t>
+      </w:r>
+      <w:r>
+        <w:t>nous</w:t>
+      </w:r>
+      <w:r>
+        <w:t xml:space="preserve"> identifier lors des </w:t>
       </w:r>
       <w:proofErr w:type="spellStart"/>
       <w:r>
@@ -775,7 +781,13 @@
       </w:r>
       <w:proofErr w:type="spellEnd"/>
       <w:r>
-        <w:t>. Ainsi, nous avons lancé les commandes suivantes pour la configuration de notre nom et adresse mail :</w:t>
+        <w:t xml:space="preserve">. Ainsi, nous avons </w:t>
+      </w:r>
+      <w:r>
+        <w:t>exécuter</w:t>
+      </w:r>
+      <w:r>
+        <w:t xml:space="preserve"> les commandes suivantes pour la configuration de notre nom et adresse mail :</w:t>
       </w:r>
     </w:p>
     <w:p>
@@ -928,77 +940,174 @@
       <w:r>
         <w:t xml:space="preserve"> -b </w:t>
       </w:r>
+      <w:bookmarkStart w:id="4" w:name="_Hlk52282184"/>
       <w:proofErr w:type="spellStart"/>
       <w:r>
         <w:t>RobitailleAymeric_JarnoAnais</w:t>
       </w:r>
+      <w:bookmarkEnd w:id="4"/>
       <w:proofErr w:type="spellEnd"/>
     </w:p>
     <w:p>
       <w:pPr>
-        <w:jc w:val="both"/>
-      </w:pPr>
-      <w:r>
-        <w:t>Créer un répertoire LO52_2019_SandraJaiFroid dans lequel nous déposerons toutes nos sources ainsi qu’un README.txt expliquant notre organisation.</w:t>
-      </w:r>
-    </w:p>
-    <w:p>
-      <w:pPr>
+        <w:spacing w:after="0"/>
+      </w:pPr>
+      <w:r>
+        <w:t xml:space="preserve">Enfin, après avoir reporté dans </w:t>
+      </w:r>
+      <w:r>
+        <w:t xml:space="preserve">le fichier texte TP1.txt, </w:t>
+      </w:r>
+      <w:r>
+        <w:t xml:space="preserve">les </w:t>
+      </w:r>
+      <w:r>
+        <w:t>commandes</w:t>
+      </w:r>
+      <w:r>
+        <w:t xml:space="preserve"> </w:t>
+      </w:r>
+      <w:r>
+        <w:t>réalisées</w:t>
+      </w:r>
+      <w:r>
+        <w:t xml:space="preserve"> </w:t>
+      </w:r>
+      <w:r>
+        <w:t>jusque-là</w:t>
+      </w:r>
+      <w:r>
+        <w:t>, nous avons mis à jour le dépôt distant en uploadant nos changement</w:t>
+      </w:r>
+      <w:r>
+        <w:t>s</w:t>
+      </w:r>
+      <w:r>
+        <w:t xml:space="preserve"> (branche et modifications)</w:t>
+      </w:r>
+      <w:r>
+        <w:t> :</w:t>
+      </w:r>
+    </w:p>
+    <w:p>
+      <w:pPr>
+        <w:pStyle w:val="Codesource"/>
+        <w:spacing w:after="0"/>
+        <w:ind w:left="0"/>
+      </w:pPr>
+      <w:r>
+        <w:t xml:space="preserve">  </w:t>
+      </w:r>
+      <w:proofErr w:type="gramStart"/>
+      <w:r>
+        <w:t>git</w:t>
+      </w:r>
+      <w:proofErr w:type="gramEnd"/>
+      <w:r>
+        <w:t xml:space="preserve"> </w:t>
+      </w:r>
+      <w:proofErr w:type="spellStart"/>
+      <w:r>
+        <w:t>add</w:t>
+      </w:r>
+      <w:proofErr w:type="spellEnd"/>
+      <w:r>
+        <w:t xml:space="preserve"> .</w:t>
+      </w:r>
+      <w:r>
+        <w:t xml:space="preserve"> &amp;&amp; </w:t>
+      </w:r>
+      <w:r>
+        <w:t>git commit -m "TP1 Création de branche »</w:t>
+      </w:r>
+    </w:p>
+    <w:p>
+      <w:pPr>
+        <w:pStyle w:val="Codesource"/>
+        <w:spacing w:after="0"/>
+        <w:ind w:left="0"/>
+      </w:pPr>
+      <w:r>
+        <w:t xml:space="preserve">  </w:t>
+      </w:r>
+      <w:proofErr w:type="gramStart"/>
+      <w:r>
+        <w:t>git</w:t>
+      </w:r>
+      <w:proofErr w:type="gramEnd"/>
+      <w:r>
+        <w:t xml:space="preserve"> push -u </w:t>
+      </w:r>
+      <w:proofErr w:type="spellStart"/>
+      <w:r>
+        <w:t>origin</w:t>
+      </w:r>
+      <w:proofErr w:type="spellEnd"/>
+      <w:r>
+        <w:t xml:space="preserve"> </w:t>
+      </w:r>
+      <w:proofErr w:type="spellStart"/>
+      <w:r>
+        <w:t>RobitailleAymeric_JarnoAnais</w:t>
+      </w:r>
+      <w:proofErr w:type="spellEnd"/>
+    </w:p>
+    <w:p>
+      <w:pPr>
+        <w:spacing w:before="240"/>
         <w:ind w:firstLine="708"/>
         <w:jc w:val="both"/>
       </w:pPr>
       <w:r>
-        <w:t>La seconde étape consistait à installer</w:t>
-      </w:r>
-      <w:r>
-        <w:t>/configurer</w:t>
+        <w:t xml:space="preserve">La seconde étape consistait à installer/configurer </w:t>
+      </w:r>
+      <w:r>
+        <w:t xml:space="preserve">l’environnement de développement </w:t>
+      </w:r>
+      <w:r>
+        <w:t xml:space="preserve">Android Studio. </w:t>
+      </w:r>
+    </w:p>
+    <w:p>
+      <w:pPr>
+        <w:jc w:val="both"/>
+      </w:pPr>
+      <w:r>
+        <w:t xml:space="preserve">À ce niveau-là, nous avons eu un problème général concernant le proxy UTBM et l’installation du SDK. </w:t>
+      </w:r>
+      <w:r>
+        <w:t xml:space="preserve">Bien que ces soucis aient été résolus par la suite, nous avons eu le temps d’installer </w:t>
+      </w:r>
+      <w:r>
+        <w:t>Android Studio</w:t>
+      </w:r>
+      <w:r>
+        <w:t xml:space="preserve"> sur nos machines</w:t>
+      </w:r>
+      <w:r>
+        <w:t xml:space="preserve"> personnelles et avons donc poursuivi le TP dessus</w:t>
+      </w:r>
+      <w:r>
+        <w:t>.</w:t>
+      </w:r>
+      <w:r>
+        <w:t xml:space="preserve"> La configuration fut rapide, elle est simple et très bien guidée par l’</w:t>
+      </w:r>
+      <w:r>
+        <w:t>assistant d’installation de l’</w:t>
+      </w:r>
+      <w:r>
+        <w:t>IDE.</w:t>
       </w:r>
       <w:r>
         <w:t xml:space="preserve"> </w:t>
       </w:r>
-      <w:r>
-        <w:t xml:space="preserve">l’environnement de développement </w:t>
-      </w:r>
-      <w:r>
-        <w:t>Android Studio</w:t>
-      </w:r>
-      <w:r>
-        <w:t xml:space="preserve">. </w:t>
-      </w:r>
-    </w:p>
-    <w:p>
-      <w:pPr>
-        <w:jc w:val="both"/>
-      </w:pPr>
-      <w:r>
-        <w:t xml:space="preserve">À ce niveau-là, nous avons eu un problème général concernant le proxy UTBM et l’installation du SDK. </w:t>
-      </w:r>
-      <w:r>
-        <w:t xml:space="preserve">Bien que ces soucis aient été résolus par la suite, nous avons eu le temps d’installer </w:t>
-      </w:r>
-      <w:r>
-        <w:t>Android Studio.</w:t>
-      </w:r>
-      <w:r>
-        <w:t xml:space="preserve"> La configuration fut rapide, elle est simple et très bien guidée par l’</w:t>
-      </w:r>
-      <w:r>
-        <w:t>assistant d’installation de l’</w:t>
-      </w:r>
-      <w:r>
-        <w:t>IDE.</w:t>
-      </w:r>
-    </w:p>
-    <w:p>
-      <w:r>
-        <w:br w:type="page"/>
-      </w:r>
     </w:p>
     <w:p>
       <w:pPr>
         <w:pStyle w:val="Titre2"/>
       </w:pPr>
-      <w:bookmarkStart w:id="4" w:name="_Toc52262515"/>
+      <w:bookmarkStart w:id="5" w:name="_Toc52282455"/>
       <w:r>
         <w:lastRenderedPageBreak/>
         <w:t xml:space="preserve">Découverte d'Android Studio </w:t>
@@ -1013,7 +1122,7 @@
       <w:r>
         <w:t>HelloWorld</w:t>
       </w:r>
-      <w:bookmarkEnd w:id="4"/>
+      <w:bookmarkEnd w:id="5"/>
       <w:proofErr w:type="spellEnd"/>
     </w:p>
     <w:p>
@@ -1073,6 +1182,7 @@
     </w:p>
     <w:p>
       <w:pPr>
+        <w:spacing w:after="0"/>
         <w:jc w:val="both"/>
       </w:pPr>
     </w:p>
@@ -1105,16 +1215,24 @@
       <w:r>
         <w:t>.</w:t>
       </w:r>
+      <w:r>
+        <w:t xml:space="preserve"> Nous avons choisi de travailler avec le langage </w:t>
+      </w:r>
+      <w:proofErr w:type="spellStart"/>
+      <w:r>
+        <w:t>Kotlin</w:t>
+      </w:r>
+      <w:proofErr w:type="spellEnd"/>
+      <w:r>
+        <w:t xml:space="preserve"> ce qui nous permet de suivre les dernières recommandations de Google et donc les tendances de programmation actuelles.</w:t>
+      </w:r>
     </w:p>
     <w:p>
       <w:pPr>
         <w:jc w:val="both"/>
       </w:pPr>
       <w:r>
-        <w:t>Nous disposions ainsi</w:t>
-      </w:r>
-      <w:r>
-        <w:t xml:space="preserve"> déjà d’une activité </w:t>
+        <w:t xml:space="preserve">Nous disposions ainsi déjà d’une activité </w:t>
       </w:r>
       <w:proofErr w:type="spellStart"/>
       <w:r>
@@ -1122,14 +1240,14 @@
       </w:r>
       <w:proofErr w:type="spellEnd"/>
       <w:r>
-        <w:t xml:space="preserve">. </w:t>
-      </w:r>
-      <w:r>
-        <w:t xml:space="preserve">Celle-ci comprend deux composants : </w:t>
+        <w:t xml:space="preserve">. Celle-ci comprend deux composants : </w:t>
       </w:r>
       <w:proofErr w:type="spellStart"/>
       <w:r>
-        <w:t>MainActivity.kl</w:t>
+        <w:t>MainActivity.k</w:t>
+      </w:r>
+      <w:r>
+        <w:t>t</w:t>
       </w:r>
       <w:proofErr w:type="spellEnd"/>
       <w:r>
@@ -1157,16 +1275,7 @@
         <w:jc w:val="both"/>
       </w:pPr>
       <w:r>
-        <w:t xml:space="preserve">Le fichier </w:t>
-      </w:r>
-      <w:r>
-        <w:t xml:space="preserve">activity_main.xml </w:t>
-      </w:r>
-      <w:r>
-        <w:t xml:space="preserve">détaille les composants de la vue. Nous lui avons donc simplement ajouté un Button depuis l’assistant graphique et design. </w:t>
-      </w:r>
-      <w:r>
-        <w:t xml:space="preserve">Dans le fichier de ressource string.xml, </w:t>
+        <w:t xml:space="preserve">Le fichier activity_main.xml détaille les composants de la vue. Nous lui avons donc simplement ajouté un Button depuis l’assistant graphique et design. Dans le fichier de ressource string.xml, </w:t>
       </w:r>
       <w:r>
         <w:t xml:space="preserve">nous avons ajouté une nouvelle entrée, </w:t>
@@ -1295,7 +1404,10 @@
         <w:t>MainActivity</w:t>
       </w:r>
       <w:r>
-        <w:t>.kl</w:t>
+        <w:t>.k</w:t>
+      </w:r>
+      <w:r>
+        <w:t>t</w:t>
       </w:r>
       <w:proofErr w:type="spellEnd"/>
       <w:r>
@@ -1379,13 +1491,7 @@
         <w:t xml:space="preserve"> appuyé. Le code de cette méthode est simple et se résume </w:t>
       </w:r>
       <w:r>
-        <w:t xml:space="preserve">à un </w:t>
-      </w:r>
-      <w:r>
-        <w:t xml:space="preserve">changement d’Activité </w:t>
-      </w:r>
-      <w:r>
-        <w:t xml:space="preserve">en appelant la méthode </w:t>
+        <w:t xml:space="preserve">à un changement d’Activité en appelant la méthode </w:t>
       </w:r>
       <w:r>
         <w:t xml:space="preserve">« </w:t>
@@ -1531,48 +1637,19 @@
       </w:r>
     </w:p>
     <w:p>
-      <w:r>
-        <w:br w:type="page"/>
-      </w:r>
-    </w:p>
-    <w:p>
       <w:pPr>
         <w:ind w:firstLine="708"/>
         <w:jc w:val="both"/>
       </w:pPr>
       <w:r>
         <w:lastRenderedPageBreak/>
-        <w:t xml:space="preserve">Nous avons pu tester l’application </w:t>
-      </w:r>
-      <w:r>
-        <w:t>aussi bien sur</w:t>
-      </w:r>
-      <w:r>
-        <w:t xml:space="preserve"> un téléphone Android </w:t>
-      </w:r>
-      <w:r>
-        <w:t xml:space="preserve">que </w:t>
-      </w:r>
-      <w:r>
-        <w:t>sur un émulateur directement lié à l’IDE.</w:t>
+        <w:t>Nous avons pu tester l’application aussi bien sur un téléphone Android que sur un émulateur directement lié à l’IDE.</w:t>
       </w:r>
       <w:r>
         <w:t xml:space="preserve"> </w:t>
       </w:r>
       <w:r>
-        <w:t>Après avoir lancé l’application</w:t>
-      </w:r>
-      <w:r>
-        <w:t>, nous avons</w:t>
-      </w:r>
-      <w:r>
-        <w:t xml:space="preserve"> pu constater que l’activité avec le texte était bien lancée lors </w:t>
-      </w:r>
-      <w:r>
-        <w:t>de l’</w:t>
-      </w:r>
-      <w:r>
-        <w:t>appui sur le bouton.</w:t>
+        <w:t>Après avoir lancé l’application, nous avons pu constater que l’activité avec le texte était bien lancée lors de l’appui sur le bouton.</w:t>
       </w:r>
     </w:p>
     <w:p>

</xml_diff>

<commit_message>
TP2 Début du rapport pour le TP2 et plan de rédaction
</commit_message>
<xml_diff>
--- a/Rapport-TP_Robitaille_Jarno.docx
+++ b/Rapport-TP_Robitaille_Jarno.docx
@@ -177,7 +177,7 @@
         </w:rPr>
         <w:fldChar w:fldCharType="separate"/>
       </w:r>
-      <w:hyperlink w:anchor="_Toc52282453" w:history="1">
+      <w:hyperlink w:anchor="_Toc53410583" w:history="1">
         <w:r>
           <w:rPr>
             <w:rStyle w:val="Lienhypertexte"/>
@@ -204,7 +204,7 @@
             <w:noProof/>
             <w:webHidden/>
           </w:rPr>
-          <w:instrText xml:space="preserve"> PAGEREF _Toc52282453 \h </w:instrText>
+          <w:instrText xml:space="preserve"> PAGEREF _Toc53410583 \h </w:instrText>
         </w:r>
         <w:r>
           <w:rPr>
@@ -224,7 +224,7 @@
             <w:noProof/>
             <w:webHidden/>
           </w:rPr>
-          <w:t>2</w:t>
+          <w:t>3</w:t>
         </w:r>
         <w:r>
           <w:rPr>
@@ -250,7 +250,7 @@
           <w:szCs w:val="22"/>
         </w:rPr>
       </w:pPr>
-      <w:hyperlink w:anchor="_Toc52282454" w:history="1">
+      <w:hyperlink w:anchor="_Toc53410584" w:history="1">
         <w:r>
           <w:rPr>
             <w:rStyle w:val="Lienhypertexte"/>
@@ -294,7 +294,7 @@
             <w:noProof/>
             <w:webHidden/>
           </w:rPr>
-          <w:instrText xml:space="preserve"> PAGEREF _Toc52282454 \h </w:instrText>
+          <w:instrText xml:space="preserve"> PAGEREF _Toc53410584 \h </w:instrText>
         </w:r>
         <w:r>
           <w:rPr>
@@ -314,7 +314,7 @@
             <w:noProof/>
             <w:webHidden/>
           </w:rPr>
-          <w:t>2</w:t>
+          <w:t>3</w:t>
         </w:r>
         <w:r>
           <w:rPr>
@@ -340,7 +340,7 @@
           <w:szCs w:val="22"/>
         </w:rPr>
       </w:pPr>
-      <w:hyperlink w:anchor="_Toc52282455" w:history="1">
+      <w:hyperlink w:anchor="_Toc53410585" w:history="1">
         <w:r>
           <w:rPr>
             <w:rStyle w:val="Lienhypertexte"/>
@@ -384,7 +384,7 @@
             <w:noProof/>
             <w:webHidden/>
           </w:rPr>
-          <w:instrText xml:space="preserve"> PAGEREF _Toc52282455 \h </w:instrText>
+          <w:instrText xml:space="preserve"> PAGEREF _Toc53410585 \h </w:instrText>
         </w:r>
         <w:r>
           <w:rPr>
@@ -404,7 +404,439 @@
             <w:noProof/>
             <w:webHidden/>
           </w:rPr>
-          <w:t>3</w:t>
+          <w:t>4</w:t>
+        </w:r>
+        <w:r>
+          <w:rPr>
+            <w:noProof/>
+            <w:webHidden/>
+          </w:rPr>
+          <w:fldChar w:fldCharType="end"/>
+        </w:r>
+      </w:hyperlink>
+    </w:p>
+    <w:p>
+      <w:pPr>
+        <w:pStyle w:val="TM1"/>
+        <w:tabs>
+          <w:tab w:val="right" w:leader="dot" w:pos="9060"/>
+        </w:tabs>
+        <w:rPr>
+          <w:b w:val="0"/>
+          <w:bCs w:val="0"/>
+          <w:noProof/>
+          <w:sz w:val="22"/>
+          <w:szCs w:val="22"/>
+        </w:rPr>
+      </w:pPr>
+      <w:hyperlink w:anchor="_Toc53410586" w:history="1">
+        <w:r>
+          <w:rPr>
+            <w:rStyle w:val="Lienhypertexte"/>
+            <w:noProof/>
+          </w:rPr>
+          <w:t>TP2 : Manipulation d’un Kernel Linux</w:t>
+        </w:r>
+        <w:r>
+          <w:rPr>
+            <w:noProof/>
+            <w:webHidden/>
+          </w:rPr>
+          <w:tab/>
+        </w:r>
+        <w:r>
+          <w:rPr>
+            <w:noProof/>
+            <w:webHidden/>
+          </w:rPr>
+          <w:fldChar w:fldCharType="begin"/>
+        </w:r>
+        <w:r>
+          <w:rPr>
+            <w:noProof/>
+            <w:webHidden/>
+          </w:rPr>
+          <w:instrText xml:space="preserve"> PAGEREF _Toc53410586 \h </w:instrText>
+        </w:r>
+        <w:r>
+          <w:rPr>
+            <w:noProof/>
+            <w:webHidden/>
+          </w:rPr>
+        </w:r>
+        <w:r>
+          <w:rPr>
+            <w:noProof/>
+            <w:webHidden/>
+          </w:rPr>
+          <w:fldChar w:fldCharType="separate"/>
+        </w:r>
+        <w:r>
+          <w:rPr>
+            <w:noProof/>
+            <w:webHidden/>
+          </w:rPr>
+          <w:t>6</w:t>
+        </w:r>
+        <w:r>
+          <w:rPr>
+            <w:noProof/>
+            <w:webHidden/>
+          </w:rPr>
+          <w:fldChar w:fldCharType="end"/>
+        </w:r>
+      </w:hyperlink>
+    </w:p>
+    <w:p>
+      <w:pPr>
+        <w:pStyle w:val="TM2"/>
+        <w:tabs>
+          <w:tab w:val="left" w:pos="660"/>
+          <w:tab w:val="right" w:leader="dot" w:pos="9060"/>
+        </w:tabs>
+        <w:rPr>
+          <w:i w:val="0"/>
+          <w:iCs w:val="0"/>
+          <w:noProof/>
+          <w:sz w:val="22"/>
+          <w:szCs w:val="22"/>
+        </w:rPr>
+      </w:pPr>
+      <w:hyperlink w:anchor="_Toc53410587" w:history="1">
+        <w:r>
+          <w:rPr>
+            <w:rStyle w:val="Lienhypertexte"/>
+            <w:noProof/>
+          </w:rPr>
+          <w:t>1.</w:t>
+        </w:r>
+        <w:r>
+          <w:rPr>
+            <w:i w:val="0"/>
+            <w:iCs w:val="0"/>
+            <w:noProof/>
+            <w:sz w:val="22"/>
+            <w:szCs w:val="22"/>
+          </w:rPr>
+          <w:tab/>
+        </w:r>
+        <w:r>
+          <w:rPr>
+            <w:rStyle w:val="Lienhypertexte"/>
+            <w:noProof/>
+          </w:rPr>
+          <w:t>Environnement de configuration du Kernel</w:t>
+        </w:r>
+        <w:r>
+          <w:rPr>
+            <w:noProof/>
+            <w:webHidden/>
+          </w:rPr>
+          <w:tab/>
+        </w:r>
+        <w:r>
+          <w:rPr>
+            <w:noProof/>
+            <w:webHidden/>
+          </w:rPr>
+          <w:fldChar w:fldCharType="begin"/>
+        </w:r>
+        <w:r>
+          <w:rPr>
+            <w:noProof/>
+            <w:webHidden/>
+          </w:rPr>
+          <w:instrText xml:space="preserve"> PAGEREF _Toc53410587 \h </w:instrText>
+        </w:r>
+        <w:r>
+          <w:rPr>
+            <w:noProof/>
+            <w:webHidden/>
+          </w:rPr>
+        </w:r>
+        <w:r>
+          <w:rPr>
+            <w:noProof/>
+            <w:webHidden/>
+          </w:rPr>
+          <w:fldChar w:fldCharType="separate"/>
+        </w:r>
+        <w:r>
+          <w:rPr>
+            <w:noProof/>
+            <w:webHidden/>
+          </w:rPr>
+          <w:t>6</w:t>
+        </w:r>
+        <w:r>
+          <w:rPr>
+            <w:noProof/>
+            <w:webHidden/>
+          </w:rPr>
+          <w:fldChar w:fldCharType="end"/>
+        </w:r>
+      </w:hyperlink>
+    </w:p>
+    <w:p>
+      <w:pPr>
+        <w:pStyle w:val="TM2"/>
+        <w:tabs>
+          <w:tab w:val="left" w:pos="660"/>
+          <w:tab w:val="right" w:leader="dot" w:pos="9060"/>
+        </w:tabs>
+        <w:rPr>
+          <w:i w:val="0"/>
+          <w:iCs w:val="0"/>
+          <w:noProof/>
+          <w:sz w:val="22"/>
+          <w:szCs w:val="22"/>
+        </w:rPr>
+      </w:pPr>
+      <w:hyperlink w:anchor="_Toc53410588" w:history="1">
+        <w:r>
+          <w:rPr>
+            <w:rStyle w:val="Lienhypertexte"/>
+            <w:noProof/>
+          </w:rPr>
+          <w:t>2.</w:t>
+        </w:r>
+        <w:r>
+          <w:rPr>
+            <w:i w:val="0"/>
+            <w:iCs w:val="0"/>
+            <w:noProof/>
+            <w:sz w:val="22"/>
+            <w:szCs w:val="22"/>
+          </w:rPr>
+          <w:tab/>
+        </w:r>
+        <w:r>
+          <w:rPr>
+            <w:rStyle w:val="Lienhypertexte"/>
+            <w:noProof/>
+          </w:rPr>
+          <w:t>Nouvelle configuration de Kernel</w:t>
+        </w:r>
+        <w:r>
+          <w:rPr>
+            <w:noProof/>
+            <w:webHidden/>
+          </w:rPr>
+          <w:tab/>
+        </w:r>
+        <w:r>
+          <w:rPr>
+            <w:noProof/>
+            <w:webHidden/>
+          </w:rPr>
+          <w:fldChar w:fldCharType="begin"/>
+        </w:r>
+        <w:r>
+          <w:rPr>
+            <w:noProof/>
+            <w:webHidden/>
+          </w:rPr>
+          <w:instrText xml:space="preserve"> PAGEREF _Toc53410588 \h </w:instrText>
+        </w:r>
+        <w:r>
+          <w:rPr>
+            <w:noProof/>
+            <w:webHidden/>
+          </w:rPr>
+        </w:r>
+        <w:r>
+          <w:rPr>
+            <w:noProof/>
+            <w:webHidden/>
+          </w:rPr>
+          <w:fldChar w:fldCharType="separate"/>
+        </w:r>
+        <w:r>
+          <w:rPr>
+            <w:noProof/>
+            <w:webHidden/>
+          </w:rPr>
+          <w:t>6</w:t>
+        </w:r>
+        <w:r>
+          <w:rPr>
+            <w:noProof/>
+            <w:webHidden/>
+          </w:rPr>
+          <w:fldChar w:fldCharType="end"/>
+        </w:r>
+      </w:hyperlink>
+    </w:p>
+    <w:p>
+      <w:pPr>
+        <w:pStyle w:val="TM2"/>
+        <w:tabs>
+          <w:tab w:val="left" w:pos="660"/>
+          <w:tab w:val="right" w:leader="dot" w:pos="9060"/>
+        </w:tabs>
+        <w:rPr>
+          <w:i w:val="0"/>
+          <w:iCs w:val="0"/>
+          <w:noProof/>
+          <w:sz w:val="22"/>
+          <w:szCs w:val="22"/>
+        </w:rPr>
+      </w:pPr>
+      <w:hyperlink w:anchor="_Toc53410589" w:history="1">
+        <w:r>
+          <w:rPr>
+            <w:rStyle w:val="Lienhypertexte"/>
+            <w:noProof/>
+          </w:rPr>
+          <w:t>3.</w:t>
+        </w:r>
+        <w:r>
+          <w:rPr>
+            <w:i w:val="0"/>
+            <w:iCs w:val="0"/>
+            <w:noProof/>
+            <w:sz w:val="22"/>
+            <w:szCs w:val="22"/>
+          </w:rPr>
+          <w:tab/>
+        </w:r>
+        <w:r>
+          <w:rPr>
+            <w:rStyle w:val="Lienhypertexte"/>
+            <w:noProof/>
+          </w:rPr>
+          <w:t>Différences entre les configurations</w:t>
+        </w:r>
+        <w:r>
+          <w:rPr>
+            <w:noProof/>
+            <w:webHidden/>
+          </w:rPr>
+          <w:tab/>
+        </w:r>
+        <w:r>
+          <w:rPr>
+            <w:noProof/>
+            <w:webHidden/>
+          </w:rPr>
+          <w:fldChar w:fldCharType="begin"/>
+        </w:r>
+        <w:r>
+          <w:rPr>
+            <w:noProof/>
+            <w:webHidden/>
+          </w:rPr>
+          <w:instrText xml:space="preserve"> PAGEREF _Toc53410589 \h </w:instrText>
+        </w:r>
+        <w:r>
+          <w:rPr>
+            <w:noProof/>
+            <w:webHidden/>
+          </w:rPr>
+        </w:r>
+        <w:r>
+          <w:rPr>
+            <w:noProof/>
+            <w:webHidden/>
+          </w:rPr>
+          <w:fldChar w:fldCharType="separate"/>
+        </w:r>
+        <w:r>
+          <w:rPr>
+            <w:noProof/>
+            <w:webHidden/>
+          </w:rPr>
+          <w:t>6</w:t>
+        </w:r>
+        <w:r>
+          <w:rPr>
+            <w:noProof/>
+            <w:webHidden/>
+          </w:rPr>
+          <w:fldChar w:fldCharType="end"/>
+        </w:r>
+      </w:hyperlink>
+    </w:p>
+    <w:p>
+      <w:pPr>
+        <w:pStyle w:val="TM2"/>
+        <w:tabs>
+          <w:tab w:val="left" w:pos="660"/>
+          <w:tab w:val="right" w:leader="dot" w:pos="9060"/>
+        </w:tabs>
+        <w:rPr>
+          <w:i w:val="0"/>
+          <w:iCs w:val="0"/>
+          <w:noProof/>
+          <w:sz w:val="22"/>
+          <w:szCs w:val="22"/>
+        </w:rPr>
+      </w:pPr>
+      <w:hyperlink w:anchor="_Toc53410590" w:history="1">
+        <w:r>
+          <w:rPr>
+            <w:rStyle w:val="Lienhypertexte"/>
+            <w:noProof/>
+          </w:rPr>
+          <w:t>4.</w:t>
+        </w:r>
+        <w:r>
+          <w:rPr>
+            <w:i w:val="0"/>
+            <w:iCs w:val="0"/>
+            <w:noProof/>
+            <w:sz w:val="22"/>
+            <w:szCs w:val="22"/>
+          </w:rPr>
+          <w:tab/>
+        </w:r>
+        <w:r>
+          <w:rPr>
+            <w:rStyle w:val="Lienhypertexte"/>
+            <w:noProof/>
+          </w:rPr>
+          <w:t>Bonus : Création d’images</w:t>
+        </w:r>
+        <w:r>
+          <w:rPr>
+            <w:noProof/>
+            <w:webHidden/>
+          </w:rPr>
+          <w:tab/>
+        </w:r>
+        <w:r>
+          <w:rPr>
+            <w:noProof/>
+            <w:webHidden/>
+          </w:rPr>
+          <w:fldChar w:fldCharType="begin"/>
+        </w:r>
+        <w:r>
+          <w:rPr>
+            <w:noProof/>
+            <w:webHidden/>
+          </w:rPr>
+          <w:instrText xml:space="preserve"> PAGEREF _Toc53410590 \h </w:instrText>
+        </w:r>
+        <w:r>
+          <w:rPr>
+            <w:noProof/>
+            <w:webHidden/>
+          </w:rPr>
+        </w:r>
+        <w:r>
+          <w:rPr>
+            <w:noProof/>
+            <w:webHidden/>
+          </w:rPr>
+          <w:fldChar w:fldCharType="separate"/>
+        </w:r>
+        <w:r>
+          <w:rPr>
+            <w:noProof/>
+            <w:webHidden/>
+          </w:rPr>
+          <w:t>6</w:t>
         </w:r>
         <w:r>
           <w:rPr>
@@ -523,6 +955,7 @@
                 <w:sz w:val="24"/>
                 <w:szCs w:val="24"/>
               </w:rPr>
+              <w:lastRenderedPageBreak/>
               <w:t>Auteurs</w:t>
             </w:r>
           </w:p>
@@ -650,7 +1083,6 @@
               <w:br/>
               <w:t xml:space="preserve">Pierre </w:t>
             </w:r>
-            <w:proofErr w:type="spellStart"/>
             <w:r>
               <w:rPr>
                 <w:smallCaps/>
@@ -659,7 +1091,6 @@
               </w:rPr>
               <w:t>Romet</w:t>
             </w:r>
-            <w:proofErr w:type="spellEnd"/>
           </w:p>
         </w:tc>
       </w:tr>
@@ -697,7 +1128,7 @@
           <w:szCs w:val="32"/>
         </w:rPr>
       </w:pPr>
-      <w:bookmarkStart w:id="1" w:name="_Toc52282453"/>
+      <w:bookmarkStart w:id="1" w:name="_Toc53410583"/>
       <w:r>
         <w:rPr>
           <w:sz w:val="32"/>
@@ -728,7 +1159,7 @@
         <w:pStyle w:val="Titre2"/>
       </w:pPr>
       <w:bookmarkStart w:id="2" w:name="_Toc52211195"/>
-      <w:bookmarkStart w:id="3" w:name="_Toc52282454"/>
+      <w:bookmarkStart w:id="3" w:name="_Toc53410584"/>
       <w:r>
         <w:t>Environnement de base</w:t>
       </w:r>
@@ -773,15 +1204,7 @@
         <w:t>nous</w:t>
       </w:r>
       <w:r>
-        <w:t xml:space="preserve"> identifier lors des </w:t>
-      </w:r>
-      <w:proofErr w:type="spellStart"/>
-      <w:r>
-        <w:t>commits</w:t>
-      </w:r>
-      <w:proofErr w:type="spellEnd"/>
-      <w:r>
-        <w:t xml:space="preserve">. Ainsi, nous avons </w:t>
+        <w:t xml:space="preserve"> identifier lors des commits. Ainsi, nous avons </w:t>
       </w:r>
       <w:r>
         <w:t>exécuter</w:t>
@@ -796,27 +1219,11 @@
         <w:ind w:left="0"/>
       </w:pPr>
       <w:r>
-        <w:t xml:space="preserve">  </w:t>
-      </w:r>
-      <w:proofErr w:type="gramStart"/>
-      <w:r>
-        <w:t>git</w:t>
-      </w:r>
-      <w:proofErr w:type="gramEnd"/>
-      <w:r>
-        <w:t xml:space="preserve"> config --global user.name "xxx"</w:t>
+        <w:t xml:space="preserve">  git config --global user.name "xxx"</w:t>
       </w:r>
       <w:r>
         <w:br/>
-        <w:t xml:space="preserve">  git config --global </w:t>
-      </w:r>
-      <w:proofErr w:type="spellStart"/>
-      <w:r>
-        <w:t>user.email</w:t>
-      </w:r>
-      <w:proofErr w:type="spellEnd"/>
-      <w:r>
-        <w:t xml:space="preserve"> xxxx@xxx.com</w:t>
+        <w:t xml:space="preserve">  git config --global user.email xxxx@xxx.com</w:t>
       </w:r>
     </w:p>
     <w:p>
@@ -850,19 +1257,11 @@
         </w:rPr>
         <w:t xml:space="preserve">  </w:t>
       </w:r>
-      <w:proofErr w:type="gramStart"/>
       <w:r>
         <w:rPr>
           <w:rStyle w:val="CodesourceCar"/>
         </w:rPr>
-        <w:t>git</w:t>
-      </w:r>
-      <w:proofErr w:type="gramEnd"/>
-      <w:r>
-        <w:rPr>
-          <w:rStyle w:val="CodesourceCar"/>
-        </w:rPr>
-        <w:t xml:space="preserve"> clone </w:t>
+        <w:t xml:space="preserve">git clone </w:t>
       </w:r>
       <w:hyperlink r:id="rId9" w:history="1">
         <w:r>
@@ -924,54 +1323,21 @@
       <w:r>
         <w:t xml:space="preserve">  </w:t>
       </w:r>
-      <w:proofErr w:type="gramStart"/>
-      <w:r>
-        <w:t>git</w:t>
-      </w:r>
-      <w:proofErr w:type="gramEnd"/>
-      <w:r>
-        <w:t xml:space="preserve"> </w:t>
-      </w:r>
-      <w:proofErr w:type="spellStart"/>
-      <w:r>
-        <w:t>checkout</w:t>
-      </w:r>
-      <w:proofErr w:type="spellEnd"/>
-      <w:r>
-        <w:t xml:space="preserve"> -b </w:t>
+      <w:r>
+        <w:t xml:space="preserve">git checkout -b </w:t>
       </w:r>
       <w:bookmarkStart w:id="4" w:name="_Hlk52282184"/>
-      <w:proofErr w:type="spellStart"/>
       <w:r>
         <w:t>RobitailleAymeric_JarnoAnais</w:t>
       </w:r>
       <w:bookmarkEnd w:id="4"/>
-      <w:proofErr w:type="spellEnd"/>
     </w:p>
     <w:p>
       <w:pPr>
         <w:spacing w:after="0"/>
       </w:pPr>
       <w:r>
-        <w:t xml:space="preserve">Enfin, après avoir reporté dans </w:t>
-      </w:r>
-      <w:r>
-        <w:t xml:space="preserve">le fichier texte TP1.txt, </w:t>
-      </w:r>
-      <w:r>
-        <w:t xml:space="preserve">les </w:t>
-      </w:r>
-      <w:r>
-        <w:t>commandes</w:t>
-      </w:r>
-      <w:r>
-        <w:t xml:space="preserve"> </w:t>
-      </w:r>
-      <w:r>
-        <w:t>réalisées</w:t>
-      </w:r>
-      <w:r>
-        <w:t xml:space="preserve"> </w:t>
+        <w:t xml:space="preserve">Enfin, après avoir reporté dans le fichier texte TP1.txt, les commandes réalisées </w:t>
       </w:r>
       <w:r>
         <w:t>jusque-là</w:t>
@@ -996,23 +1362,7 @@
         <w:ind w:left="0"/>
       </w:pPr>
       <w:r>
-        <w:t xml:space="preserve">  </w:t>
-      </w:r>
-      <w:proofErr w:type="gramStart"/>
-      <w:r>
-        <w:t>git</w:t>
-      </w:r>
-      <w:proofErr w:type="gramEnd"/>
-      <w:r>
-        <w:t xml:space="preserve"> </w:t>
-      </w:r>
-      <w:proofErr w:type="spellStart"/>
-      <w:r>
-        <w:t>add</w:t>
-      </w:r>
-      <w:proofErr w:type="spellEnd"/>
-      <w:r>
-        <w:t xml:space="preserve"> .</w:t>
+        <w:t xml:space="preserve">  git add .</w:t>
       </w:r>
       <w:r>
         <w:t xml:space="preserve"> &amp;&amp; </w:t>
@@ -1028,29 +1378,11 @@
         <w:ind w:left="0"/>
       </w:pPr>
       <w:r>
-        <w:t xml:space="preserve">  </w:t>
-      </w:r>
-      <w:proofErr w:type="gramStart"/>
-      <w:r>
-        <w:t>git</w:t>
-      </w:r>
-      <w:proofErr w:type="gramEnd"/>
-      <w:r>
-        <w:t xml:space="preserve"> push -u </w:t>
-      </w:r>
-      <w:proofErr w:type="spellStart"/>
-      <w:r>
-        <w:t>origin</w:t>
-      </w:r>
-      <w:proofErr w:type="spellEnd"/>
-      <w:r>
-        <w:t xml:space="preserve"> </w:t>
-      </w:r>
-      <w:proofErr w:type="spellStart"/>
+        <w:t xml:space="preserve">  git push -u origin </w:t>
+      </w:r>
       <w:r>
         <w:t>RobitailleAymeric_JarnoAnais</w:t>
       </w:r>
-      <w:proofErr w:type="spellEnd"/>
     </w:p>
     <w:p>
       <w:pPr>
@@ -1107,7 +1439,7 @@
       <w:pPr>
         <w:pStyle w:val="Titre2"/>
       </w:pPr>
-      <w:bookmarkStart w:id="5" w:name="_Toc52282455"/>
+      <w:bookmarkStart w:id="5" w:name="_Toc53410585"/>
       <w:r>
         <w:lastRenderedPageBreak/>
         <w:t xml:space="preserve">Découverte d'Android Studio </w:t>
@@ -1116,14 +1448,9 @@
         <w:br/>
       </w:r>
       <w:r>
-        <w:t xml:space="preserve">et développement d'une application </w:t>
-      </w:r>
-      <w:proofErr w:type="spellStart"/>
-      <w:r>
-        <w:t>HelloWorld</w:t>
+        <w:t>et développement d'une application HelloWorld</w:t>
       </w:r>
       <w:bookmarkEnd w:id="5"/>
-      <w:proofErr w:type="spellEnd"/>
     </w:p>
     <w:p>
       <w:pPr>
@@ -1131,15 +1458,7 @@
         <w:jc w:val="both"/>
       </w:pPr>
       <w:r>
-        <w:t xml:space="preserve">L’objectif de cette deuxième partie de TP était de prendre en main l’IDE, comprendre le fonctionnement et la liaison entre les fichiers d’une application réalisée avec Android Studio, via le développement d’une application </w:t>
-      </w:r>
-      <w:proofErr w:type="spellStart"/>
-      <w:r>
-        <w:t>HelloWorld</w:t>
-      </w:r>
-      <w:proofErr w:type="spellEnd"/>
-      <w:r>
-        <w:t>.</w:t>
+        <w:t>L’objectif de cette deuxième partie de TP était de prendre en main l’IDE, comprendre le fonctionnement et la liaison entre les fichiers d’une application réalisée avec Android Studio, via le développement d’une application HelloWorld.</w:t>
       </w:r>
     </w:p>
     <w:p>
@@ -1196,35 +1515,18 @@
       <w:r>
         <w:t xml:space="preserve"> TP1. L’assistant de création de projet, nous a permis de créer directement un projet comprenant une activité vide – </w:t>
       </w:r>
-      <w:proofErr w:type="spellStart"/>
       <w:r>
         <w:rPr>
           <w:i/>
           <w:iCs/>
         </w:rPr>
-        <w:t>Empty</w:t>
-      </w:r>
-      <w:proofErr w:type="spellEnd"/>
-      <w:r>
-        <w:rPr>
-          <w:i/>
-          <w:iCs/>
-        </w:rPr>
-        <w:t xml:space="preserve"> Activity</w:t>
+        <w:t>Empty Activity</w:t>
       </w:r>
       <w:r>
         <w:t>.</w:t>
       </w:r>
       <w:r>
-        <w:t xml:space="preserve"> Nous avons choisi de travailler avec le langage </w:t>
-      </w:r>
-      <w:proofErr w:type="spellStart"/>
-      <w:r>
-        <w:t>Kotlin</w:t>
-      </w:r>
-      <w:proofErr w:type="spellEnd"/>
-      <w:r>
-        <w:t xml:space="preserve"> ce qui nous permet de suivre les dernières recommandations de Google et donc les tendances de programmation actuelles.</w:t>
+        <w:t xml:space="preserve"> Nous avons choisi de travailler avec le langage Kotlin ce qui nous permet de suivre les dernières recommandations de Google et donc les tendances de programmation actuelles.</w:t>
       </w:r>
     </w:p>
     <w:p>
@@ -1232,42 +1534,13 @@
         <w:jc w:val="both"/>
       </w:pPr>
       <w:r>
-        <w:t xml:space="preserve">Nous disposions ainsi déjà d’une activité </w:t>
-      </w:r>
-      <w:proofErr w:type="spellStart"/>
-      <w:r>
-        <w:t>MainActivity</w:t>
-      </w:r>
-      <w:proofErr w:type="spellEnd"/>
-      <w:r>
-        <w:t xml:space="preserve">. Celle-ci comprend deux composants : </w:t>
-      </w:r>
-      <w:proofErr w:type="spellStart"/>
-      <w:r>
-        <w:t>MainActivity.k</w:t>
+        <w:t>Nous disposions ainsi déjà d’une activité MainActivity. Celle-ci comprend deux composants : MainActivity.k</w:t>
       </w:r>
       <w:r>
         <w:t>t</w:t>
       </w:r>
-      <w:proofErr w:type="spellEnd"/>
-      <w:r>
-        <w:t xml:space="preserve"> (fichier </w:t>
-      </w:r>
-      <w:proofErr w:type="spellStart"/>
-      <w:r>
-        <w:t>kotlin</w:t>
-      </w:r>
-      <w:proofErr w:type="spellEnd"/>
-      <w:r>
-        <w:t xml:space="preserve"> présent dans le dossier de sources java) et activity_main.xml (dans les ressources, plus précisément dans le dossier de </w:t>
-      </w:r>
-      <w:proofErr w:type="spellStart"/>
-      <w:r>
-        <w:t>layout</w:t>
-      </w:r>
-      <w:proofErr w:type="spellEnd"/>
-      <w:r>
-        <w:t>).</w:t>
+      <w:r>
+        <w:t xml:space="preserve"> (fichier kotlin présent dans le dossier de sources java) et activity_main.xml (dans les ressources, plus précisément dans le dossier de layout).</w:t>
       </w:r>
     </w:p>
     <w:p>
@@ -1280,11 +1553,9 @@
       <w:r>
         <w:t xml:space="preserve">nous avons ajouté une nouvelle entrée, </w:t>
       </w:r>
-      <w:proofErr w:type="spellStart"/>
       <w:r>
         <w:t>naviguate_hello_activity</w:t>
       </w:r>
-      <w:proofErr w:type="spellEnd"/>
       <w:r>
         <w:t xml:space="preserve"> </w:t>
       </w:r>
@@ -1304,37 +1575,13 @@
         <w:t xml:space="preserve">Nous avons </w:t>
       </w:r>
       <w:r>
-        <w:t xml:space="preserve">ensuite assigné ce string à la propriété « </w:t>
-      </w:r>
-      <w:proofErr w:type="spellStart"/>
-      <w:r>
-        <w:t>text</w:t>
-      </w:r>
-      <w:proofErr w:type="spellEnd"/>
-      <w:r>
-        <w:t xml:space="preserve"> » du bouton de </w:t>
-      </w:r>
-      <w:proofErr w:type="spellStart"/>
-      <w:r>
-        <w:t>MainActivity</w:t>
-      </w:r>
-      <w:proofErr w:type="spellEnd"/>
-      <w:r>
-        <w:t xml:space="preserve">. Finalement, </w:t>
+        <w:t xml:space="preserve">ensuite assigné ce string à la propriété « text » du bouton de MainActivity. Finalement, </w:t>
       </w:r>
       <w:r>
         <w:t>nous avons</w:t>
       </w:r>
       <w:r>
-        <w:t xml:space="preserve"> contraint ce bouton </w:t>
-      </w:r>
-      <w:proofErr w:type="gramStart"/>
-      <w:r>
-        <w:t>de manière à ce</w:t>
-      </w:r>
-      <w:proofErr w:type="gramEnd"/>
-      <w:r>
-        <w:t xml:space="preserve"> qu’il soit au milieu de l’écran.</w:t>
+        <w:t xml:space="preserve"> contraint ce bouton de manière à ce qu’il soit au milieu de l’écran.</w:t>
       </w:r>
     </w:p>
     <w:p>
@@ -1354,15 +1601,7 @@
         <w:t>nous avons</w:t>
       </w:r>
       <w:r>
-        <w:t xml:space="preserve"> ajouté un </w:t>
-      </w:r>
-      <w:proofErr w:type="spellStart"/>
-      <w:r>
-        <w:t>TextView</w:t>
-      </w:r>
-      <w:proofErr w:type="spellEnd"/>
-      <w:r>
-        <w:t xml:space="preserve"> avec le texte</w:t>
+        <w:t xml:space="preserve"> ajouté un TextView avec le texte</w:t>
       </w:r>
       <w:r>
         <w:t xml:space="preserve"> « Hello World »</w:t>
@@ -1397,11 +1636,7 @@
         <w:t>nous avons</w:t>
       </w:r>
       <w:r>
-        <w:t xml:space="preserve"> ouvert le code de </w:t>
-      </w:r>
-      <w:proofErr w:type="spellStart"/>
-      <w:r>
-        <w:t>MainActivity</w:t>
+        <w:t xml:space="preserve"> ouvert le code de MainActivity</w:t>
       </w:r>
       <w:r>
         <w:t>.k</w:t>
@@ -1409,7 +1644,6 @@
       <w:r>
         <w:t>t</w:t>
       </w:r>
-      <w:proofErr w:type="spellEnd"/>
       <w:r>
         <w:t xml:space="preserve"> pour y</w:t>
       </w:r>
@@ -1422,11 +1656,9 @@
       <w:r>
         <w:t xml:space="preserve"> méthode « </w:t>
       </w:r>
-      <w:proofErr w:type="spellStart"/>
       <w:r>
         <w:t>naviguateToHello</w:t>
       </w:r>
-      <w:proofErr w:type="spellEnd"/>
       <w:r>
         <w:t xml:space="preserve"> ». </w:t>
       </w:r>
@@ -1439,38 +1671,20 @@
       <w:r>
         <w:t xml:space="preserve">avons ensuite lié cette méthode au </w:t>
       </w:r>
-      <w:proofErr w:type="spellStart"/>
-      <w:r>
-        <w:t>layout</w:t>
-      </w:r>
-      <w:proofErr w:type="spellEnd"/>
-      <w:r>
-        <w:t xml:space="preserve"> </w:t>
+      <w:r>
+        <w:t xml:space="preserve">layout </w:t>
       </w:r>
       <w:r>
         <w:t xml:space="preserve">du </w:t>
       </w:r>
-      <w:proofErr w:type="spellStart"/>
-      <w:r>
-        <w:t>MainActivity</w:t>
-      </w:r>
-      <w:proofErr w:type="spellEnd"/>
-      <w:r>
-        <w:t xml:space="preserve"> en tant que propriété « </w:t>
-      </w:r>
-      <w:proofErr w:type="spellStart"/>
-      <w:r>
-        <w:t>on</w:t>
+      <w:r>
+        <w:t>MainActivity en tant que propriété « on</w:t>
       </w:r>
       <w:r>
         <w:t>C</w:t>
       </w:r>
       <w:r>
-        <w:t>lick</w:t>
-      </w:r>
-      <w:proofErr w:type="spellEnd"/>
-      <w:r>
-        <w:t xml:space="preserve"> » du bouton. </w:t>
+        <w:t xml:space="preserve">lick » du bouton. </w:t>
       </w:r>
       <w:r>
         <w:t>De cette manière, le code sera</w:t>
@@ -1494,15 +1708,7 @@
         <w:t xml:space="preserve">à un changement d’Activité en appelant la méthode </w:t>
       </w:r>
       <w:r>
-        <w:t xml:space="preserve">« </w:t>
-      </w:r>
-      <w:proofErr w:type="spellStart"/>
-      <w:r>
-        <w:t>startActivity</w:t>
-      </w:r>
-      <w:proofErr w:type="spellEnd"/>
-      <w:r>
-        <w:t xml:space="preserve"> » de la manière suivante :</w:t>
+        <w:t>« startActivity » de la manière suivante :</w:t>
       </w:r>
     </w:p>
     <w:p>
@@ -1513,43 +1719,14 @@
       <w:r>
         <w:t xml:space="preserve">  </w:t>
       </w:r>
-      <w:proofErr w:type="gramStart"/>
       <w:r>
         <w:rPr>
           <w:color w:val="CC7832"/>
         </w:rPr>
-        <w:t>fun</w:t>
-      </w:r>
-      <w:proofErr w:type="gramEnd"/>
-      <w:r>
-        <w:rPr>
-          <w:color w:val="CC7832"/>
-        </w:rPr>
-        <w:t xml:space="preserve"> </w:t>
-      </w:r>
-      <w:proofErr w:type="spellStart"/>
-      <w:r>
-        <w:t>naviguateToHello</w:t>
-      </w:r>
-      <w:proofErr w:type="spellEnd"/>
-      <w:r>
-        <w:t>(</w:t>
-      </w:r>
-      <w:proofErr w:type="spellStart"/>
-      <w:r>
-        <w:t>view</w:t>
-      </w:r>
-      <w:proofErr w:type="spellEnd"/>
-      <w:r>
-        <w:t xml:space="preserve">: </w:t>
-      </w:r>
-      <w:proofErr w:type="spellStart"/>
-      <w:r>
-        <w:t>View</w:t>
-      </w:r>
-      <w:proofErr w:type="spellEnd"/>
-      <w:r>
-        <w:t>) {</w:t>
+        <w:t xml:space="preserve">fun </w:t>
+      </w:r>
+      <w:r>
+        <w:t>naviguateToHello(view: View) {</w:t>
       </w:r>
       <w:r>
         <w:br/>
@@ -1564,35 +1741,17 @@
         </w:rPr>
         <w:t xml:space="preserve">val </w:t>
       </w:r>
-      <w:proofErr w:type="spellStart"/>
-      <w:r>
-        <w:t>intent</w:t>
-      </w:r>
-      <w:proofErr w:type="spellEnd"/>
-      <w:r>
-        <w:t xml:space="preserve"> = Intent(</w:t>
-      </w:r>
-      <w:proofErr w:type="spellStart"/>
+      <w:r>
+        <w:t>intent = Intent(</w:t>
+      </w:r>
       <w:r>
         <w:rPr>
           <w:color w:val="CC7832"/>
         </w:rPr>
-        <w:t>this</w:t>
-      </w:r>
-      <w:proofErr w:type="spellEnd"/>
-      <w:r>
-        <w:rPr>
-          <w:color w:val="CC7832"/>
-        </w:rPr>
-        <w:t xml:space="preserve">, </w:t>
-      </w:r>
-      <w:proofErr w:type="spellStart"/>
-      <w:r>
-        <w:t>HelloActivity</w:t>
-      </w:r>
-      <w:proofErr w:type="spellEnd"/>
-      <w:r>
-        <w:t>::</w:t>
+        <w:t xml:space="preserve">this, </w:t>
+      </w:r>
+      <w:r>
+        <w:t>HelloActivity::</w:t>
       </w:r>
       <w:r>
         <w:rPr>
@@ -1610,21 +1769,8 @@
       <w:r>
         <w:t xml:space="preserve">  </w:t>
       </w:r>
-      <w:proofErr w:type="spellStart"/>
-      <w:r>
-        <w:t>startActivity</w:t>
-      </w:r>
-      <w:proofErr w:type="spellEnd"/>
-      <w:r>
-        <w:t>(</w:t>
-      </w:r>
-      <w:proofErr w:type="spellStart"/>
-      <w:r>
-        <w:t>intent</w:t>
-      </w:r>
-      <w:proofErr w:type="spellEnd"/>
-      <w:r>
-        <w:t>)</w:t>
+      <w:r>
+        <w:t>startActivity(intent)</w:t>
       </w:r>
       <w:r>
         <w:br/>
@@ -1650,11 +1796,6 @@
       </w:r>
       <w:r>
         <w:t>Après avoir lancé l’application, nous avons pu constater que l’activité avec le texte était bien lancée lors de l’appui sur le bouton.</w:t>
-      </w:r>
-    </w:p>
-    <w:p>
-      <w:r>
-        <w:t>Ainsi, on obtient le résultat suivant :</w:t>
       </w:r>
     </w:p>
     <w:p>
@@ -1665,13 +1806,13 @@
         <mc:AlternateContent>
           <mc:Choice Requires="wps">
             <w:drawing>
-              <wp:anchor distT="0" distB="0" distL="114300" distR="114300" simplePos="0" relativeHeight="251660288" behindDoc="0" locked="0" layoutInCell="1" allowOverlap="1" wp14:anchorId="14682F50" wp14:editId="13E48958">
+              <wp:anchor distT="0" distB="0" distL="114300" distR="114300" simplePos="0" relativeHeight="251660288" behindDoc="0" locked="0" layoutInCell="1" allowOverlap="1" wp14:anchorId="14682F50" wp14:editId="4823FB39">
                 <wp:simplePos x="0" y="0"/>
                 <wp:positionH relativeFrom="column">
-                  <wp:posOffset>2268072</wp:posOffset>
+                  <wp:posOffset>2200910</wp:posOffset>
                 </wp:positionH>
                 <wp:positionV relativeFrom="paragraph">
-                  <wp:posOffset>1886821</wp:posOffset>
+                  <wp:posOffset>2167255</wp:posOffset>
                 </wp:positionV>
                 <wp:extent cx="1807210" cy="435610"/>
                 <wp:effectExtent l="0" t="19050" r="40640" b="40640"/>
@@ -1722,7 +1863,7 @@
           </mc:Choice>
           <mc:Fallback>
             <w:pict>
-              <v:shapetype w14:anchorId="61A51803" id="_x0000_t93" coordsize="21600,21600" o:spt="93" adj="16200,5400" path="m@0,l@0@1,3375@1,3375@2@0@2@0,21600,21600,10800xem1350@1l1350@2,2700@2,2700@1xem0@1l0@2,675@2,675@1xe">
+              <v:shapetype w14:anchorId="2B64CF32" id="_x0000_t93" coordsize="21600,21600" o:spt="93" adj="16200,5400" path="m@0,l@0@1,3375@1,3375@2@0@2@0,21600,21600,10800xem1350@1l1350@2,2700@2,2700@1xem0@1l0@2,675@2,675@1xe">
                 <v:stroke joinstyle="miter"/>
                 <v:formulas>
                   <v:f eqn="val #0"/>
@@ -1738,7 +1879,7 @@
                   <v:h position="#0,#1" xrange="3375,21600" yrange="0,10800"/>
                 </v:handles>
               </v:shapetype>
-              <v:shape id="Flèche : droite rayée 3" o:spid="_x0000_s1026" type="#_x0000_t93" style="position:absolute;margin-left:178.6pt;margin-top:148.55pt;width:142.3pt;height:34.3pt;z-index:251660288;visibility:visible;mso-wrap-style:square;mso-wrap-distance-left:9pt;mso-wrap-distance-top:0;mso-wrap-distance-right:9pt;mso-wrap-distance-bottom:0;mso-position-horizontal:absolute;mso-position-horizontal-relative:text;mso-position-vertical:absolute;mso-position-vertical-relative:text;v-text-anchor:middle" o:gfxdata="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" adj="18997,4346" fillcolor="#ee853d [3029]" strokecolor="#ed7d31 [3205]" strokeweight=".5pt">
+              <v:shape id="Flèche : droite rayée 3" o:spid="_x0000_s1026" type="#_x0000_t93" style="position:absolute;margin-left:173.3pt;margin-top:170.65pt;width:142.3pt;height:34.3pt;z-index:251660288;visibility:visible;mso-wrap-style:square;mso-wrap-distance-left:9pt;mso-wrap-distance-top:0;mso-wrap-distance-right:9pt;mso-wrap-distance-bottom:0;mso-position-horizontal:absolute;mso-position-horizontal-relative:text;mso-position-vertical:absolute;mso-position-vertical-relative:text;v-text-anchor:middle" o:gfxdata="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" adj="18997,4346" fillcolor="#ee853d [3029]" strokecolor="#ed7d31 [3205]" strokeweight=".5pt">
                 <v:fill color2="#ec7a2d [3173]" rotate="t" colors="0 #f18c55;.5 #f67b28;1 #e56b17" focus="100%" type="gradient">
                   <o:fill v:ext="view" type="gradientUnscaled"/>
                 </v:fill>
@@ -1752,74 +1893,13 @@
           <w:noProof/>
         </w:rPr>
         <w:drawing>
-          <wp:anchor distT="0" distB="0" distL="114300" distR="114300" simplePos="0" relativeHeight="251659264" behindDoc="0" locked="0" layoutInCell="1" allowOverlap="1" wp14:anchorId="5D71C019" wp14:editId="7BD772F5">
-            <wp:simplePos x="0" y="0"/>
-            <wp:positionH relativeFrom="column">
-              <wp:posOffset>3288030</wp:posOffset>
-            </wp:positionH>
-            <wp:positionV relativeFrom="paragraph">
-              <wp:posOffset>0</wp:posOffset>
-            </wp:positionV>
-            <wp:extent cx="2466340" cy="4382770"/>
-            <wp:effectExtent l="0" t="0" r="0" b="0"/>
-            <wp:wrapTopAndBottom/>
-            <wp:docPr id="1" name="Image 1"/>
-            <wp:cNvGraphicFramePr>
-              <a:graphicFrameLocks xmlns:a="http://schemas.openxmlformats.org/drawingml/2006/main" noChangeAspect="1"/>
-            </wp:cNvGraphicFramePr>
-            <a:graphic xmlns:a="http://schemas.openxmlformats.org/drawingml/2006/main">
-              <a:graphicData uri="http://schemas.openxmlformats.org/drawingml/2006/picture">
-                <pic:pic xmlns:pic="http://schemas.openxmlformats.org/drawingml/2006/picture">
-                  <pic:nvPicPr>
-                    <pic:cNvPr id="0" name="Picture 1"/>
-                    <pic:cNvPicPr>
-                      <a:picLocks noChangeAspect="1" noChangeArrowheads="1"/>
-                    </pic:cNvPicPr>
-                  </pic:nvPicPr>
-                  <pic:blipFill>
-                    <a:blip r:embed="rId10" cstate="print">
-                      <a:extLst>
-                        <a:ext uri="{28A0092B-C50C-407E-A947-70E740481C1C}">
-                          <a14:useLocalDpi xmlns:a14="http://schemas.microsoft.com/office/drawing/2010/main" val="0"/>
-                        </a:ext>
-                      </a:extLst>
-                    </a:blip>
-                    <a:srcRect/>
-                    <a:stretch>
-                      <a:fillRect/>
-                    </a:stretch>
-                  </pic:blipFill>
-                  <pic:spPr bwMode="auto">
-                    <a:xfrm>
-                      <a:off x="0" y="0"/>
-                      <a:ext cx="2466340" cy="4382770"/>
-                    </a:xfrm>
-                    <a:prstGeom prst="rect">
-                      <a:avLst/>
-                    </a:prstGeom>
-                    <a:noFill/>
-                    <a:ln>
-                      <a:noFill/>
-                    </a:ln>
-                  </pic:spPr>
-                </pic:pic>
-              </a:graphicData>
-            </a:graphic>
-          </wp:anchor>
-        </w:drawing>
-      </w:r>
-      <w:r>
-        <w:rPr>
-          <w:noProof/>
-        </w:rPr>
-        <w:drawing>
-          <wp:anchor distT="0" distB="0" distL="114300" distR="114300" simplePos="0" relativeHeight="251658240" behindDoc="0" locked="0" layoutInCell="1" allowOverlap="1" wp14:anchorId="1E819873" wp14:editId="136220C2">
+          <wp:anchor distT="0" distB="0" distL="114300" distR="114300" simplePos="0" relativeHeight="251658240" behindDoc="0" locked="0" layoutInCell="1" allowOverlap="1" wp14:anchorId="1E819873" wp14:editId="0CED8EBE">
             <wp:simplePos x="0" y="0"/>
             <wp:positionH relativeFrom="column">
               <wp:posOffset>3175</wp:posOffset>
             </wp:positionH>
             <wp:positionV relativeFrom="paragraph">
-              <wp:posOffset>15</wp:posOffset>
+              <wp:posOffset>271145</wp:posOffset>
             </wp:positionV>
             <wp:extent cx="2470785" cy="4391025"/>
             <wp:effectExtent l="0" t="0" r="5715" b="9525"/>
@@ -1838,7 +1918,7 @@
                     </pic:cNvPicPr>
                   </pic:nvPicPr>
                   <pic:blipFill>
-                    <a:blip r:embed="rId11" cstate="print">
+                    <a:blip r:embed="rId10" cstate="print">
                       <a:extLst>
                         <a:ext uri="{28A0092B-C50C-407E-A947-70E740481C1C}">
                           <a14:useLocalDpi xmlns:a14="http://schemas.microsoft.com/office/drawing/2010/main" val="0"/>
@@ -1875,7 +1955,286 @@
           </wp:anchor>
         </w:drawing>
       </w:r>
-    </w:p>
+      <w:r>
+        <w:rPr>
+          <w:noProof/>
+        </w:rPr>
+        <w:drawing>
+          <wp:anchor distT="0" distB="0" distL="114300" distR="114300" simplePos="0" relativeHeight="251659264" behindDoc="0" locked="0" layoutInCell="1" allowOverlap="1" wp14:anchorId="5D71C019" wp14:editId="6206C0D4">
+            <wp:simplePos x="0" y="0"/>
+            <wp:positionH relativeFrom="column">
+              <wp:posOffset>3288030</wp:posOffset>
+            </wp:positionH>
+            <wp:positionV relativeFrom="paragraph">
+              <wp:posOffset>288925</wp:posOffset>
+            </wp:positionV>
+            <wp:extent cx="2466340" cy="4382770"/>
+            <wp:effectExtent l="0" t="0" r="0" b="0"/>
+            <wp:wrapTopAndBottom/>
+            <wp:docPr id="1" name="Image 1"/>
+            <wp:cNvGraphicFramePr>
+              <a:graphicFrameLocks xmlns:a="http://schemas.openxmlformats.org/drawingml/2006/main" noChangeAspect="1"/>
+            </wp:cNvGraphicFramePr>
+            <a:graphic xmlns:a="http://schemas.openxmlformats.org/drawingml/2006/main">
+              <a:graphicData uri="http://schemas.openxmlformats.org/drawingml/2006/picture">
+                <pic:pic xmlns:pic="http://schemas.openxmlformats.org/drawingml/2006/picture">
+                  <pic:nvPicPr>
+                    <pic:cNvPr id="0" name="Picture 1"/>
+                    <pic:cNvPicPr>
+                      <a:picLocks noChangeAspect="1" noChangeArrowheads="1"/>
+                    </pic:cNvPicPr>
+                  </pic:nvPicPr>
+                  <pic:blipFill>
+                    <a:blip r:embed="rId11" cstate="print">
+                      <a:extLst>
+                        <a:ext uri="{28A0092B-C50C-407E-A947-70E740481C1C}">
+                          <a14:useLocalDpi xmlns:a14="http://schemas.microsoft.com/office/drawing/2010/main" val="0"/>
+                        </a:ext>
+                      </a:extLst>
+                    </a:blip>
+                    <a:srcRect/>
+                    <a:stretch>
+                      <a:fillRect/>
+                    </a:stretch>
+                  </pic:blipFill>
+                  <pic:spPr bwMode="auto">
+                    <a:xfrm>
+                      <a:off x="0" y="0"/>
+                      <a:ext cx="2466340" cy="4382770"/>
+                    </a:xfrm>
+                    <a:prstGeom prst="rect">
+                      <a:avLst/>
+                    </a:prstGeom>
+                    <a:noFill/>
+                    <a:ln>
+                      <a:noFill/>
+                    </a:ln>
+                  </pic:spPr>
+                </pic:pic>
+              </a:graphicData>
+            </a:graphic>
+          </wp:anchor>
+        </w:drawing>
+      </w:r>
+      <w:r>
+        <w:t>Ainsi, on obtient le résultat suivant :</w:t>
+      </w:r>
+    </w:p>
+    <w:p>
+      <w:r>
+        <w:br w:type="page"/>
+      </w:r>
+    </w:p>
+    <w:p>
+      <w:pPr>
+        <w:pStyle w:val="Titre1"/>
+        <w:pBdr>
+          <w:bottom w:val="double" w:sz="4" w:space="1" w:color="ED7D31" w:themeColor="accent2"/>
+        </w:pBdr>
+        <w:jc w:val="center"/>
+        <w:rPr>
+          <w:sz w:val="32"/>
+          <w:szCs w:val="32"/>
+        </w:rPr>
+      </w:pPr>
+      <w:bookmarkStart w:id="6" w:name="_Toc53410586"/>
+      <w:r>
+        <w:rPr>
+          <w:sz w:val="32"/>
+          <w:szCs w:val="32"/>
+        </w:rPr>
+        <w:lastRenderedPageBreak/>
+        <w:t>TP</w:t>
+      </w:r>
+      <w:r>
+        <w:rPr>
+          <w:sz w:val="32"/>
+          <w:szCs w:val="32"/>
+        </w:rPr>
+        <w:t>2</w:t>
+      </w:r>
+      <w:r>
+        <w:rPr>
+          <w:sz w:val="32"/>
+          <w:szCs w:val="32"/>
+        </w:rPr>
+        <w:t xml:space="preserve"> : </w:t>
+      </w:r>
+      <w:r>
+        <w:rPr>
+          <w:sz w:val="32"/>
+          <w:szCs w:val="32"/>
+        </w:rPr>
+        <w:t>Manipulation d’un Kernel Linux</w:t>
+      </w:r>
+      <w:bookmarkEnd w:id="6"/>
+    </w:p>
+    <w:p>
+      <w:pPr>
+        <w:pStyle w:val="Titre2"/>
+        <w:numPr>
+          <w:ilvl w:val="1"/>
+          <w:numId w:val="27"/>
+        </w:numPr>
+      </w:pPr>
+      <w:bookmarkStart w:id="7" w:name="_Toc53410587"/>
+      <w:r>
+        <w:t xml:space="preserve">Environnement de </w:t>
+      </w:r>
+      <w:r>
+        <w:t>configuration du Kernel</w:t>
+      </w:r>
+      <w:bookmarkEnd w:id="7"/>
+    </w:p>
+    <w:p>
+      <w:pPr>
+        <w:ind w:firstLine="578"/>
+        <w:jc w:val="both"/>
+      </w:pPr>
+      <w:r>
+        <w:t>L’objectif, ici, est de mettre en place un environnement propice au développement d’applications Android.</w:t>
+      </w:r>
+    </w:p>
+    <w:p>
+      <w:pPr>
+        <w:pStyle w:val="Codesource"/>
+        <w:spacing w:after="0" w:line="240" w:lineRule="auto"/>
+        <w:ind w:left="0"/>
+      </w:pPr>
+      <w:r>
+        <w:t>sudo apt-get install repo</w:t>
+      </w:r>
+    </w:p>
+    <w:p>
+      <w:pPr>
+        <w:pStyle w:val="Codesource"/>
+        <w:spacing w:after="0" w:line="240" w:lineRule="auto"/>
+        <w:ind w:left="0"/>
+      </w:pPr>
+      <w:r>
+        <w:t>mkdir android-kernel &amp;&amp; cd android-kernel</w:t>
+      </w:r>
+    </w:p>
+    <w:p>
+      <w:pPr>
+        <w:pStyle w:val="Codesource"/>
+        <w:spacing w:after="0" w:line="240" w:lineRule="auto"/>
+        <w:ind w:left="0"/>
+      </w:pPr>
+      <w:r>
+        <w:t>repo init -u https://android.googlesource.com/kernel/manifest -b hikey-linaro-android-4.19</w:t>
+      </w:r>
+    </w:p>
+    <w:p>
+      <w:pPr>
+        <w:pStyle w:val="Codesource"/>
+        <w:spacing w:line="240" w:lineRule="auto"/>
+        <w:ind w:left="0"/>
+      </w:pPr>
+      <w:r>
+        <w:t>repo sync</w:t>
+      </w:r>
+    </w:p>
+    <w:p>
+      <w:pPr>
+        <w:pStyle w:val="Codesource"/>
+        <w:spacing w:after="0" w:line="240" w:lineRule="auto"/>
+        <w:ind w:left="0"/>
+      </w:pPr>
+      <w:r>
+        <w:t>cp arch/mips/configs/generic/board-ranchu.config .</w:t>
+      </w:r>
+    </w:p>
+    <w:p>
+      <w:pPr>
+        <w:pStyle w:val="Codesource"/>
+        <w:spacing w:line="240" w:lineRule="auto"/>
+        <w:ind w:left="0"/>
+      </w:pPr>
+      <w:r>
+        <w:t>make board-ranchu.config</w:t>
+      </w:r>
+    </w:p>
+    <w:p>
+      <w:pPr>
+        <w:pStyle w:val="Codesource"/>
+        <w:spacing w:after="0" w:line="240" w:lineRule="auto"/>
+        <w:ind w:left="0"/>
+      </w:pPr>
+      <w:r>
+        <w:t xml:space="preserve">repo status </w:t>
+      </w:r>
+    </w:p>
+    <w:p>
+      <w:pPr>
+        <w:pStyle w:val="Codesource"/>
+        <w:spacing w:line="240" w:lineRule="auto"/>
+        <w:ind w:left="0"/>
+      </w:pPr>
+      <w:r>
+        <w:t>repo diff</w:t>
+      </w:r>
+    </w:p>
+    <w:p>
+      <w:pPr>
+        <w:pStyle w:val="Titre2"/>
+        <w:numPr>
+          <w:ilvl w:val="1"/>
+          <w:numId w:val="27"/>
+        </w:numPr>
+      </w:pPr>
+      <w:bookmarkStart w:id="8" w:name="_Toc53410588"/>
+      <w:r>
+        <w:t>Nouvelle c</w:t>
+      </w:r>
+      <w:r>
+        <w:t>onfiguration d</w:t>
+      </w:r>
+      <w:r>
+        <w:t>e</w:t>
+      </w:r>
+      <w:r>
+        <w:t xml:space="preserve"> Kernel</w:t>
+      </w:r>
+      <w:bookmarkEnd w:id="8"/>
+    </w:p>
+    <w:p/>
+    <w:p>
+      <w:pPr>
+        <w:pStyle w:val="Titre2"/>
+        <w:numPr>
+          <w:ilvl w:val="1"/>
+          <w:numId w:val="27"/>
+        </w:numPr>
+      </w:pPr>
+      <w:bookmarkStart w:id="9" w:name="_Toc53410589"/>
+      <w:r>
+        <w:t>Différences entre les configurations</w:t>
+      </w:r>
+      <w:bookmarkEnd w:id="9"/>
+    </w:p>
+    <w:p/>
+    <w:p>
+      <w:pPr>
+        <w:pStyle w:val="Titre2"/>
+        <w:numPr>
+          <w:ilvl w:val="1"/>
+          <w:numId w:val="27"/>
+        </w:numPr>
+      </w:pPr>
+      <w:bookmarkStart w:id="10" w:name="_Toc53410590"/>
+      <w:r>
+        <w:t>Bonus : Création d</w:t>
+      </w:r>
+      <w:r>
+        <w:t>’</w:t>
+      </w:r>
+      <w:r>
+        <w:t>images</w:t>
+      </w:r>
+      <w:bookmarkEnd w:id="10"/>
+    </w:p>
+    <w:p/>
     <w:sectPr>
       <w:headerReference w:type="default" r:id="rId12"/>
       <w:pgSz w:w="11906" w:h="16838"/>
@@ -2022,7 +2381,6 @@
             </w:rPr>
             <w:t xml:space="preserve">Rapport de </w:t>
           </w:r>
-          <w:proofErr w:type="spellStart"/>
           <w:r>
             <w:rPr>
               <w:rStyle w:val="Accentuationlgre"/>
@@ -2041,7 +2399,6 @@
             </w:rPr>
             <w:t>s</w:t>
           </w:r>
-          <w:proofErr w:type="spellEnd"/>
         </w:p>
       </w:tc>
     </w:tr>
@@ -2795,6 +3152,36 @@
   </w:num>
   <w:num w:numId="26">
     <w:abstractNumId w:val="5"/>
+  </w:num>
+  <w:num w:numId="27">
+    <w:abstractNumId w:val="5"/>
+    <w:lvlOverride w:ilvl="0">
+      <w:startOverride w:val="1"/>
+    </w:lvlOverride>
+    <w:lvlOverride w:ilvl="1">
+      <w:startOverride w:val="1"/>
+    </w:lvlOverride>
+    <w:lvlOverride w:ilvl="2">
+      <w:startOverride w:val="1"/>
+    </w:lvlOverride>
+    <w:lvlOverride w:ilvl="3">
+      <w:startOverride w:val="1"/>
+    </w:lvlOverride>
+    <w:lvlOverride w:ilvl="4">
+      <w:startOverride w:val="1"/>
+    </w:lvlOverride>
+    <w:lvlOverride w:ilvl="5">
+      <w:startOverride w:val="1"/>
+    </w:lvlOverride>
+    <w:lvlOverride w:ilvl="6">
+      <w:startOverride w:val="1"/>
+    </w:lvlOverride>
+    <w:lvlOverride w:ilvl="7">
+      <w:startOverride w:val="1"/>
+    </w:lvlOverride>
+    <w:lvlOverride w:ilvl="8">
+      <w:startOverride w:val="1"/>
+    </w:lvlOverride>
   </w:num>
 </w:numbering>
 </file>

</xml_diff>

<commit_message>
TP2 Amélioration, rédaction et détails du rapport
</commit_message>
<xml_diff>
--- a/Rapport-TP_Robitaille_Jarno.docx
+++ b/Rapport-TP_Robitaille_Jarno.docx
@@ -177,7 +177,7 @@
         </w:rPr>
         <w:fldChar w:fldCharType="separate"/>
       </w:r>
-      <w:hyperlink w:anchor="_Toc53410583" w:history="1">
+      <w:hyperlink w:anchor="_Toc54456148" w:history="1">
         <w:r>
           <w:rPr>
             <w:rStyle w:val="Lienhypertexte"/>
@@ -204,7 +204,7 @@
             <w:noProof/>
             <w:webHidden/>
           </w:rPr>
-          <w:instrText xml:space="preserve"> PAGEREF _Toc53410583 \h </w:instrText>
+          <w:instrText xml:space="preserve"> PAGEREF _Toc54456148 \h </w:instrText>
         </w:r>
         <w:r>
           <w:rPr>
@@ -250,7 +250,7 @@
           <w:szCs w:val="22"/>
         </w:rPr>
       </w:pPr>
-      <w:hyperlink w:anchor="_Toc53410584" w:history="1">
+      <w:hyperlink w:anchor="_Toc54456149" w:history="1">
         <w:r>
           <w:rPr>
             <w:rStyle w:val="Lienhypertexte"/>
@@ -294,7 +294,7 @@
             <w:noProof/>
             <w:webHidden/>
           </w:rPr>
-          <w:instrText xml:space="preserve"> PAGEREF _Toc53410584 \h </w:instrText>
+          <w:instrText xml:space="preserve"> PAGEREF _Toc54456149 \h </w:instrText>
         </w:r>
         <w:r>
           <w:rPr>
@@ -340,7 +340,7 @@
           <w:szCs w:val="22"/>
         </w:rPr>
       </w:pPr>
-      <w:hyperlink w:anchor="_Toc53410585" w:history="1">
+      <w:hyperlink w:anchor="_Toc54456150" w:history="1">
         <w:r>
           <w:rPr>
             <w:rStyle w:val="Lienhypertexte"/>
@@ -384,7 +384,7 @@
             <w:noProof/>
             <w:webHidden/>
           </w:rPr>
-          <w:instrText xml:space="preserve"> PAGEREF _Toc53410585 \h </w:instrText>
+          <w:instrText xml:space="preserve"> PAGEREF _Toc54456150 \h </w:instrText>
         </w:r>
         <w:r>
           <w:rPr>
@@ -429,7 +429,7 @@
           <w:szCs w:val="22"/>
         </w:rPr>
       </w:pPr>
-      <w:hyperlink w:anchor="_Toc53410586" w:history="1">
+      <w:hyperlink w:anchor="_Toc54456151" w:history="1">
         <w:r>
           <w:rPr>
             <w:rStyle w:val="Lienhypertexte"/>
@@ -456,7 +456,7 @@
             <w:noProof/>
             <w:webHidden/>
           </w:rPr>
-          <w:instrText xml:space="preserve"> PAGEREF _Toc53410586 \h </w:instrText>
+          <w:instrText xml:space="preserve"> PAGEREF _Toc54456151 \h </w:instrText>
         </w:r>
         <w:r>
           <w:rPr>
@@ -502,7 +502,7 @@
           <w:szCs w:val="22"/>
         </w:rPr>
       </w:pPr>
-      <w:hyperlink w:anchor="_Toc53410587" w:history="1">
+      <w:hyperlink w:anchor="_Toc54456152" w:history="1">
         <w:r>
           <w:rPr>
             <w:rStyle w:val="Lienhypertexte"/>
@@ -546,7 +546,7 @@
             <w:noProof/>
             <w:webHidden/>
           </w:rPr>
-          <w:instrText xml:space="preserve"> PAGEREF _Toc53410587 \h </w:instrText>
+          <w:instrText xml:space="preserve"> PAGEREF _Toc54456152 \h </w:instrText>
         </w:r>
         <w:r>
           <w:rPr>
@@ -592,7 +592,7 @@
           <w:szCs w:val="22"/>
         </w:rPr>
       </w:pPr>
-      <w:hyperlink w:anchor="_Toc53410588" w:history="1">
+      <w:hyperlink w:anchor="_Toc54456153" w:history="1">
         <w:r>
           <w:rPr>
             <w:rStyle w:val="Lienhypertexte"/>
@@ -636,7 +636,7 @@
             <w:noProof/>
             <w:webHidden/>
           </w:rPr>
-          <w:instrText xml:space="preserve"> PAGEREF _Toc53410588 \h </w:instrText>
+          <w:instrText xml:space="preserve"> PAGEREF _Toc54456153 \h </w:instrText>
         </w:r>
         <w:r>
           <w:rPr>
@@ -682,7 +682,7 @@
           <w:szCs w:val="22"/>
         </w:rPr>
       </w:pPr>
-      <w:hyperlink w:anchor="_Toc53410589" w:history="1">
+      <w:hyperlink w:anchor="_Toc54456154" w:history="1">
         <w:r>
           <w:rPr>
             <w:rStyle w:val="Lienhypertexte"/>
@@ -726,7 +726,7 @@
             <w:noProof/>
             <w:webHidden/>
           </w:rPr>
-          <w:instrText xml:space="preserve"> PAGEREF _Toc53410589 \h </w:instrText>
+          <w:instrText xml:space="preserve"> PAGEREF _Toc54456154 \h </w:instrText>
         </w:r>
         <w:r>
           <w:rPr>
@@ -746,7 +746,7 @@
             <w:noProof/>
             <w:webHidden/>
           </w:rPr>
-          <w:t>6</w:t>
+          <w:t>7</w:t>
         </w:r>
         <w:r>
           <w:rPr>
@@ -772,7 +772,7 @@
           <w:szCs w:val="22"/>
         </w:rPr>
       </w:pPr>
-      <w:hyperlink w:anchor="_Toc53410590" w:history="1">
+      <w:hyperlink w:anchor="_Toc54456155" w:history="1">
         <w:r>
           <w:rPr>
             <w:rStyle w:val="Lienhypertexte"/>
@@ -816,7 +816,7 @@
             <w:noProof/>
             <w:webHidden/>
           </w:rPr>
-          <w:instrText xml:space="preserve"> PAGEREF _Toc53410590 \h </w:instrText>
+          <w:instrText xml:space="preserve"> PAGEREF _Toc54456155 \h </w:instrText>
         </w:r>
         <w:r>
           <w:rPr>
@@ -836,7 +836,7 @@
             <w:noProof/>
             <w:webHidden/>
           </w:rPr>
-          <w:t>6</w:t>
+          <w:t>7</w:t>
         </w:r>
         <w:r>
           <w:rPr>
@@ -1083,6 +1083,7 @@
               <w:br/>
               <w:t xml:space="preserve">Pierre </w:t>
             </w:r>
+            <w:proofErr w:type="spellStart"/>
             <w:r>
               <w:rPr>
                 <w:smallCaps/>
@@ -1091,6 +1092,7 @@
               </w:rPr>
               <w:t>Romet</w:t>
             </w:r>
+            <w:proofErr w:type="spellEnd"/>
           </w:p>
         </w:tc>
       </w:tr>
@@ -1128,7 +1130,7 @@
           <w:szCs w:val="32"/>
         </w:rPr>
       </w:pPr>
-      <w:bookmarkStart w:id="1" w:name="_Toc53410583"/>
+      <w:bookmarkStart w:id="1" w:name="_Toc54456148"/>
       <w:r>
         <w:rPr>
           <w:sz w:val="32"/>
@@ -1159,7 +1161,7 @@
         <w:pStyle w:val="Titre2"/>
       </w:pPr>
       <w:bookmarkStart w:id="2" w:name="_Toc52211195"/>
-      <w:bookmarkStart w:id="3" w:name="_Toc53410584"/>
+      <w:bookmarkStart w:id="3" w:name="_Toc54456149"/>
       <w:r>
         <w:t>Environnement de base</w:t>
       </w:r>
@@ -1204,7 +1206,15 @@
         <w:t>nous</w:t>
       </w:r>
       <w:r>
-        <w:t xml:space="preserve"> identifier lors des commits. Ainsi, nous avons </w:t>
+        <w:t xml:space="preserve"> identifier lors des </w:t>
+      </w:r>
+      <w:proofErr w:type="spellStart"/>
+      <w:r>
+        <w:t>commits</w:t>
+      </w:r>
+      <w:proofErr w:type="spellEnd"/>
+      <w:r>
+        <w:t xml:space="preserve">. Ainsi, nous avons </w:t>
       </w:r>
       <w:r>
         <w:t>exécuter</w:t>
@@ -1219,11 +1229,27 @@
         <w:ind w:left="0"/>
       </w:pPr>
       <w:r>
-        <w:t xml:space="preserve">  git config --global user.name "xxx"</w:t>
+        <w:t xml:space="preserve">  </w:t>
+      </w:r>
+      <w:proofErr w:type="gramStart"/>
+      <w:r>
+        <w:t>git</w:t>
+      </w:r>
+      <w:proofErr w:type="gramEnd"/>
+      <w:r>
+        <w:t xml:space="preserve"> config --global user.name "xxx"</w:t>
       </w:r>
       <w:r>
         <w:br/>
-        <w:t xml:space="preserve">  git config --global user.email xxxx@xxx.com</w:t>
+        <w:t xml:space="preserve">  git config --global </w:t>
+      </w:r>
+      <w:proofErr w:type="spellStart"/>
+      <w:r>
+        <w:t>user.email</w:t>
+      </w:r>
+      <w:proofErr w:type="spellEnd"/>
+      <w:r>
+        <w:t xml:space="preserve"> xxxx@xxx.com</w:t>
       </w:r>
     </w:p>
     <w:p>
@@ -1257,11 +1283,19 @@
         </w:rPr>
         <w:t xml:space="preserve">  </w:t>
       </w:r>
+      <w:proofErr w:type="gramStart"/>
       <w:r>
         <w:rPr>
           <w:rStyle w:val="CodesourceCar"/>
         </w:rPr>
-        <w:t xml:space="preserve">git clone </w:t>
+        <w:t>git</w:t>
+      </w:r>
+      <w:proofErr w:type="gramEnd"/>
+      <w:r>
+        <w:rPr>
+          <w:rStyle w:val="CodesourceCar"/>
+        </w:rPr>
+        <w:t xml:space="preserve"> clone </w:t>
       </w:r>
       <w:hyperlink r:id="rId9" w:history="1">
         <w:r>
@@ -1323,14 +1357,29 @@
       <w:r>
         <w:t xml:space="preserve">  </w:t>
       </w:r>
-      <w:r>
-        <w:t xml:space="preserve">git checkout -b </w:t>
+      <w:proofErr w:type="gramStart"/>
+      <w:r>
+        <w:t>git</w:t>
+      </w:r>
+      <w:proofErr w:type="gramEnd"/>
+      <w:r>
+        <w:t xml:space="preserve"> </w:t>
+      </w:r>
+      <w:proofErr w:type="spellStart"/>
+      <w:r>
+        <w:t>checkout</w:t>
+      </w:r>
+      <w:proofErr w:type="spellEnd"/>
+      <w:r>
+        <w:t xml:space="preserve"> -b </w:t>
       </w:r>
       <w:bookmarkStart w:id="4" w:name="_Hlk52282184"/>
+      <w:proofErr w:type="spellStart"/>
       <w:r>
         <w:t>RobitailleAymeric_JarnoAnais</w:t>
       </w:r>
       <w:bookmarkEnd w:id="4"/>
+      <w:proofErr w:type="spellEnd"/>
     </w:p>
     <w:p>
       <w:pPr>
@@ -1362,7 +1411,23 @@
         <w:ind w:left="0"/>
       </w:pPr>
       <w:r>
-        <w:t xml:space="preserve">  git add .</w:t>
+        <w:t xml:space="preserve">  </w:t>
+      </w:r>
+      <w:proofErr w:type="gramStart"/>
+      <w:r>
+        <w:t>git</w:t>
+      </w:r>
+      <w:proofErr w:type="gramEnd"/>
+      <w:r>
+        <w:t xml:space="preserve"> </w:t>
+      </w:r>
+      <w:proofErr w:type="spellStart"/>
+      <w:r>
+        <w:t>add</w:t>
+      </w:r>
+      <w:proofErr w:type="spellEnd"/>
+      <w:r>
+        <w:t xml:space="preserve"> .</w:t>
       </w:r>
       <w:r>
         <w:t xml:space="preserve"> &amp;&amp; </w:t>
@@ -1378,11 +1443,29 @@
         <w:ind w:left="0"/>
       </w:pPr>
       <w:r>
-        <w:t xml:space="preserve">  git push -u origin </w:t>
-      </w:r>
+        <w:t xml:space="preserve">  </w:t>
+      </w:r>
+      <w:proofErr w:type="gramStart"/>
+      <w:r>
+        <w:t>git</w:t>
+      </w:r>
+      <w:proofErr w:type="gramEnd"/>
+      <w:r>
+        <w:t xml:space="preserve"> push -u </w:t>
+      </w:r>
+      <w:proofErr w:type="spellStart"/>
+      <w:r>
+        <w:t>origin</w:t>
+      </w:r>
+      <w:proofErr w:type="spellEnd"/>
+      <w:r>
+        <w:t xml:space="preserve"> </w:t>
+      </w:r>
+      <w:proofErr w:type="spellStart"/>
       <w:r>
         <w:t>RobitailleAymeric_JarnoAnais</w:t>
       </w:r>
+      <w:proofErr w:type="spellEnd"/>
     </w:p>
     <w:p>
       <w:pPr>
@@ -1439,7 +1522,7 @@
       <w:pPr>
         <w:pStyle w:val="Titre2"/>
       </w:pPr>
-      <w:bookmarkStart w:id="5" w:name="_Toc53410585"/>
+      <w:bookmarkStart w:id="5" w:name="_Toc54456150"/>
       <w:r>
         <w:lastRenderedPageBreak/>
         <w:t xml:space="preserve">Découverte d'Android Studio </w:t>
@@ -1448,9 +1531,14 @@
         <w:br/>
       </w:r>
       <w:r>
-        <w:t>et développement d'une application HelloWorld</w:t>
+        <w:t xml:space="preserve">et développement d'une application </w:t>
+      </w:r>
+      <w:proofErr w:type="spellStart"/>
+      <w:r>
+        <w:t>HelloWorld</w:t>
       </w:r>
       <w:bookmarkEnd w:id="5"/>
+      <w:proofErr w:type="spellEnd"/>
     </w:p>
     <w:p>
       <w:pPr>
@@ -1458,7 +1546,15 @@
         <w:jc w:val="both"/>
       </w:pPr>
       <w:r>
-        <w:t>L’objectif de cette deuxième partie de TP était de prendre en main l’IDE, comprendre le fonctionnement et la liaison entre les fichiers d’une application réalisée avec Android Studio, via le développement d’une application HelloWorld.</w:t>
+        <w:t xml:space="preserve">L’objectif de cette deuxième partie de TP était de prendre en main l’IDE, comprendre le fonctionnement et la liaison entre les fichiers d’une application réalisée avec Android Studio, via le développement d’une application </w:t>
+      </w:r>
+      <w:proofErr w:type="spellStart"/>
+      <w:r>
+        <w:t>HelloWorld</w:t>
+      </w:r>
+      <w:proofErr w:type="spellEnd"/>
+      <w:r>
+        <w:t>.</w:t>
       </w:r>
     </w:p>
     <w:p>
@@ -1515,18 +1611,35 @@
       <w:r>
         <w:t xml:space="preserve"> TP1. L’assistant de création de projet, nous a permis de créer directement un projet comprenant une activité vide – </w:t>
       </w:r>
+      <w:proofErr w:type="spellStart"/>
       <w:r>
         <w:rPr>
           <w:i/>
           <w:iCs/>
         </w:rPr>
-        <w:t>Empty Activity</w:t>
+        <w:t>Empty</w:t>
+      </w:r>
+      <w:proofErr w:type="spellEnd"/>
+      <w:r>
+        <w:rPr>
+          <w:i/>
+          <w:iCs/>
+        </w:rPr>
+        <w:t xml:space="preserve"> Activity</w:t>
       </w:r>
       <w:r>
         <w:t>.</w:t>
       </w:r>
       <w:r>
-        <w:t xml:space="preserve"> Nous avons choisi de travailler avec le langage Kotlin ce qui nous permet de suivre les dernières recommandations de Google et donc les tendances de programmation actuelles.</w:t>
+        <w:t xml:space="preserve"> Nous avons choisi de travailler avec le langage </w:t>
+      </w:r>
+      <w:proofErr w:type="spellStart"/>
+      <w:r>
+        <w:t>Kotlin</w:t>
+      </w:r>
+      <w:proofErr w:type="spellEnd"/>
+      <w:r>
+        <w:t xml:space="preserve"> ce qui nous permet de suivre les dernières recommandations de Google et donc les tendances de programmation actuelles.</w:t>
       </w:r>
     </w:p>
     <w:p>
@@ -1534,13 +1647,42 @@
         <w:jc w:val="both"/>
       </w:pPr>
       <w:r>
-        <w:t>Nous disposions ainsi déjà d’une activité MainActivity. Celle-ci comprend deux composants : MainActivity.k</w:t>
+        <w:t xml:space="preserve">Nous disposions ainsi déjà d’une activité </w:t>
+      </w:r>
+      <w:proofErr w:type="spellStart"/>
+      <w:r>
+        <w:t>MainActivity</w:t>
+      </w:r>
+      <w:proofErr w:type="spellEnd"/>
+      <w:r>
+        <w:t xml:space="preserve">. Celle-ci comprend deux composants : </w:t>
+      </w:r>
+      <w:proofErr w:type="spellStart"/>
+      <w:r>
+        <w:t>MainActivity.k</w:t>
       </w:r>
       <w:r>
         <w:t>t</w:t>
       </w:r>
-      <w:r>
-        <w:t xml:space="preserve"> (fichier kotlin présent dans le dossier de sources java) et activity_main.xml (dans les ressources, plus précisément dans le dossier de layout).</w:t>
+      <w:proofErr w:type="spellEnd"/>
+      <w:r>
+        <w:t xml:space="preserve"> (fichier </w:t>
+      </w:r>
+      <w:proofErr w:type="spellStart"/>
+      <w:r>
+        <w:t>kotlin</w:t>
+      </w:r>
+      <w:proofErr w:type="spellEnd"/>
+      <w:r>
+        <w:t xml:space="preserve"> présent dans le dossier de sources java) et activity_main.xml (dans les ressources, plus précisément dans le dossier de </w:t>
+      </w:r>
+      <w:proofErr w:type="spellStart"/>
+      <w:r>
+        <w:t>layout</w:t>
+      </w:r>
+      <w:proofErr w:type="spellEnd"/>
+      <w:r>
+        <w:t>).</w:t>
       </w:r>
     </w:p>
     <w:p>
@@ -1553,9 +1695,11 @@
       <w:r>
         <w:t xml:space="preserve">nous avons ajouté une nouvelle entrée, </w:t>
       </w:r>
+      <w:proofErr w:type="spellStart"/>
       <w:r>
         <w:t>naviguate_hello_activity</w:t>
       </w:r>
+      <w:proofErr w:type="spellEnd"/>
       <w:r>
         <w:t xml:space="preserve"> </w:t>
       </w:r>
@@ -1575,13 +1719,37 @@
         <w:t xml:space="preserve">Nous avons </w:t>
       </w:r>
       <w:r>
-        <w:t xml:space="preserve">ensuite assigné ce string à la propriété « text » du bouton de MainActivity. Finalement, </w:t>
+        <w:t xml:space="preserve">ensuite assigné ce string à la propriété « </w:t>
+      </w:r>
+      <w:proofErr w:type="spellStart"/>
+      <w:r>
+        <w:t>text</w:t>
+      </w:r>
+      <w:proofErr w:type="spellEnd"/>
+      <w:r>
+        <w:t xml:space="preserve"> » du bouton de </w:t>
+      </w:r>
+      <w:proofErr w:type="spellStart"/>
+      <w:r>
+        <w:t>MainActivity</w:t>
+      </w:r>
+      <w:proofErr w:type="spellEnd"/>
+      <w:r>
+        <w:t xml:space="preserve">. Finalement, </w:t>
       </w:r>
       <w:r>
         <w:t>nous avons</w:t>
       </w:r>
       <w:r>
-        <w:t xml:space="preserve"> contraint ce bouton de manière à ce qu’il soit au milieu de l’écran.</w:t>
+        <w:t xml:space="preserve"> contraint ce bouton </w:t>
+      </w:r>
+      <w:proofErr w:type="gramStart"/>
+      <w:r>
+        <w:t>de manière à ce</w:t>
+      </w:r>
+      <w:proofErr w:type="gramEnd"/>
+      <w:r>
+        <w:t xml:space="preserve"> qu’il soit au milieu de l’écran.</w:t>
       </w:r>
     </w:p>
     <w:p>
@@ -1601,7 +1769,15 @@
         <w:t>nous avons</w:t>
       </w:r>
       <w:r>
-        <w:t xml:space="preserve"> ajouté un TextView avec le texte</w:t>
+        <w:t xml:space="preserve"> ajouté un </w:t>
+      </w:r>
+      <w:proofErr w:type="spellStart"/>
+      <w:r>
+        <w:t>TextView</w:t>
+      </w:r>
+      <w:proofErr w:type="spellEnd"/>
+      <w:r>
+        <w:t xml:space="preserve"> avec le texte</w:t>
       </w:r>
       <w:r>
         <w:t xml:space="preserve"> « Hello World »</w:t>
@@ -1636,7 +1812,11 @@
         <w:t>nous avons</w:t>
       </w:r>
       <w:r>
-        <w:t xml:space="preserve"> ouvert le code de MainActivity</w:t>
+        <w:t xml:space="preserve"> ouvert le code de </w:t>
+      </w:r>
+      <w:proofErr w:type="spellStart"/>
+      <w:r>
+        <w:t>MainActivity</w:t>
       </w:r>
       <w:r>
         <w:t>.k</w:t>
@@ -1644,6 +1824,7 @@
       <w:r>
         <w:t>t</w:t>
       </w:r>
+      <w:proofErr w:type="spellEnd"/>
       <w:r>
         <w:t xml:space="preserve"> pour y</w:t>
       </w:r>
@@ -1656,9 +1837,11 @@
       <w:r>
         <w:t xml:space="preserve"> méthode « </w:t>
       </w:r>
+      <w:proofErr w:type="spellStart"/>
       <w:r>
         <w:t>naviguateToHello</w:t>
       </w:r>
+      <w:proofErr w:type="spellEnd"/>
       <w:r>
         <w:t xml:space="preserve"> ». </w:t>
       </w:r>
@@ -1671,20 +1854,38 @@
       <w:r>
         <w:t xml:space="preserve">avons ensuite lié cette méthode au </w:t>
       </w:r>
-      <w:r>
-        <w:t xml:space="preserve">layout </w:t>
+      <w:proofErr w:type="spellStart"/>
+      <w:r>
+        <w:t>layout</w:t>
+      </w:r>
+      <w:proofErr w:type="spellEnd"/>
+      <w:r>
+        <w:t xml:space="preserve"> </w:t>
       </w:r>
       <w:r>
         <w:t xml:space="preserve">du </w:t>
       </w:r>
-      <w:r>
-        <w:t>MainActivity en tant que propriété « on</w:t>
+      <w:proofErr w:type="spellStart"/>
+      <w:r>
+        <w:t>MainActivity</w:t>
+      </w:r>
+      <w:proofErr w:type="spellEnd"/>
+      <w:r>
+        <w:t xml:space="preserve"> en tant que propriété « </w:t>
+      </w:r>
+      <w:proofErr w:type="spellStart"/>
+      <w:r>
+        <w:t>on</w:t>
       </w:r>
       <w:r>
         <w:t>C</w:t>
       </w:r>
       <w:r>
-        <w:t xml:space="preserve">lick » du bouton. </w:t>
+        <w:t>lick</w:t>
+      </w:r>
+      <w:proofErr w:type="spellEnd"/>
+      <w:r>
+        <w:t xml:space="preserve"> » du bouton. </w:t>
       </w:r>
       <w:r>
         <w:t>De cette manière, le code sera</w:t>
@@ -1708,7 +1909,15 @@
         <w:t xml:space="preserve">à un changement d’Activité en appelant la méthode </w:t>
       </w:r>
       <w:r>
-        <w:t>« startActivity » de la manière suivante :</w:t>
+        <w:t xml:space="preserve">« </w:t>
+      </w:r>
+      <w:proofErr w:type="spellStart"/>
+      <w:r>
+        <w:t>startActivity</w:t>
+      </w:r>
+      <w:proofErr w:type="spellEnd"/>
+      <w:r>
+        <w:t xml:space="preserve"> » de la manière suivante :</w:t>
       </w:r>
     </w:p>
     <w:p>
@@ -1719,14 +1928,43 @@
       <w:r>
         <w:t xml:space="preserve">  </w:t>
       </w:r>
+      <w:proofErr w:type="gramStart"/>
       <w:r>
         <w:rPr>
           <w:color w:val="CC7832"/>
         </w:rPr>
-        <w:t xml:space="preserve">fun </w:t>
-      </w:r>
-      <w:r>
-        <w:t>naviguateToHello(view: View) {</w:t>
+        <w:t>fun</w:t>
+      </w:r>
+      <w:proofErr w:type="gramEnd"/>
+      <w:r>
+        <w:rPr>
+          <w:color w:val="CC7832"/>
+        </w:rPr>
+        <w:t xml:space="preserve"> </w:t>
+      </w:r>
+      <w:proofErr w:type="spellStart"/>
+      <w:r>
+        <w:t>naviguateToHello</w:t>
+      </w:r>
+      <w:proofErr w:type="spellEnd"/>
+      <w:r>
+        <w:t>(</w:t>
+      </w:r>
+      <w:proofErr w:type="spellStart"/>
+      <w:r>
+        <w:t>view</w:t>
+      </w:r>
+      <w:proofErr w:type="spellEnd"/>
+      <w:r>
+        <w:t xml:space="preserve">: </w:t>
+      </w:r>
+      <w:proofErr w:type="spellStart"/>
+      <w:r>
+        <w:t>View</w:t>
+      </w:r>
+      <w:proofErr w:type="spellEnd"/>
+      <w:r>
+        <w:t>) {</w:t>
       </w:r>
       <w:r>
         <w:br/>
@@ -1741,17 +1979,35 @@
         </w:rPr>
         <w:t xml:space="preserve">val </w:t>
       </w:r>
-      <w:r>
-        <w:t>intent = Intent(</w:t>
-      </w:r>
+      <w:proofErr w:type="spellStart"/>
+      <w:r>
+        <w:t>intent</w:t>
+      </w:r>
+      <w:proofErr w:type="spellEnd"/>
+      <w:r>
+        <w:t xml:space="preserve"> = Intent(</w:t>
+      </w:r>
+      <w:proofErr w:type="spellStart"/>
       <w:r>
         <w:rPr>
           <w:color w:val="CC7832"/>
         </w:rPr>
-        <w:t xml:space="preserve">this, </w:t>
-      </w:r>
-      <w:r>
-        <w:t>HelloActivity::</w:t>
+        <w:t>this</w:t>
+      </w:r>
+      <w:proofErr w:type="spellEnd"/>
+      <w:r>
+        <w:rPr>
+          <w:color w:val="CC7832"/>
+        </w:rPr>
+        <w:t xml:space="preserve">, </w:t>
+      </w:r>
+      <w:proofErr w:type="spellStart"/>
+      <w:r>
+        <w:t>HelloActivity</w:t>
+      </w:r>
+      <w:proofErr w:type="spellEnd"/>
+      <w:r>
+        <w:t>::</w:t>
       </w:r>
       <w:r>
         <w:rPr>
@@ -1769,8 +2025,21 @@
       <w:r>
         <w:t xml:space="preserve">  </w:t>
       </w:r>
-      <w:r>
-        <w:t>startActivity(intent)</w:t>
+      <w:proofErr w:type="spellStart"/>
+      <w:r>
+        <w:t>startActivity</w:t>
+      </w:r>
+      <w:proofErr w:type="spellEnd"/>
+      <w:r>
+        <w:t>(</w:t>
+      </w:r>
+      <w:proofErr w:type="spellStart"/>
+      <w:r>
+        <w:t>intent</w:t>
+      </w:r>
+      <w:proofErr w:type="spellEnd"/>
+      <w:r>
+        <w:t>)</w:t>
       </w:r>
       <w:r>
         <w:br/>
@@ -2037,7 +2306,7 @@
           <w:szCs w:val="32"/>
         </w:rPr>
       </w:pPr>
-      <w:bookmarkStart w:id="6" w:name="_Toc53410586"/>
+      <w:bookmarkStart w:id="6" w:name="_Toc54456151"/>
       <w:r>
         <w:rPr>
           <w:sz w:val="32"/>
@@ -2077,7 +2346,7 @@
           <w:numId w:val="27"/>
         </w:numPr>
       </w:pPr>
-      <w:bookmarkStart w:id="7" w:name="_Toc53410587"/>
+      <w:bookmarkStart w:id="7" w:name="_Toc54456152"/>
       <w:r>
         <w:t xml:space="preserve">Environnement de </w:t>
       </w:r>
@@ -2101,8 +2370,23 @@
         <w:spacing w:after="0" w:line="240" w:lineRule="auto"/>
         <w:ind w:left="0"/>
       </w:pPr>
-      <w:r>
-        <w:t>sudo apt-get install repo</w:t>
+      <w:proofErr w:type="spellStart"/>
+      <w:proofErr w:type="gramStart"/>
+      <w:r>
+        <w:t>sudo</w:t>
+      </w:r>
+      <w:proofErr w:type="spellEnd"/>
+      <w:proofErr w:type="gramEnd"/>
+      <w:r>
+        <w:t xml:space="preserve"> apt-get </w:t>
+      </w:r>
+      <w:proofErr w:type="spellStart"/>
+      <w:r>
+        <w:t>install</w:t>
+      </w:r>
+      <w:proofErr w:type="spellEnd"/>
+      <w:r>
+        <w:t xml:space="preserve"> repo</w:t>
       </w:r>
     </w:p>
     <w:p>
@@ -2111,8 +2395,31 @@
         <w:spacing w:after="0" w:line="240" w:lineRule="auto"/>
         <w:ind w:left="0"/>
       </w:pPr>
-      <w:r>
-        <w:t>mkdir android-kernel &amp;&amp; cd android-kernel</w:t>
+      <w:proofErr w:type="spellStart"/>
+      <w:proofErr w:type="gramStart"/>
+      <w:r>
+        <w:t>mkdir</w:t>
+      </w:r>
+      <w:proofErr w:type="spellEnd"/>
+      <w:proofErr w:type="gramEnd"/>
+      <w:r>
+        <w:t xml:space="preserve"> </w:t>
+      </w:r>
+      <w:proofErr w:type="spellStart"/>
+      <w:r>
+        <w:t>android</w:t>
+      </w:r>
+      <w:proofErr w:type="spellEnd"/>
+      <w:r>
+        <w:t xml:space="preserve">-kernel &amp;&amp; cd </w:t>
+      </w:r>
+      <w:proofErr w:type="spellStart"/>
+      <w:r>
+        <w:t>android</w:t>
+      </w:r>
+      <w:proofErr w:type="spellEnd"/>
+      <w:r>
+        <w:t>-kernel</w:t>
       </w:r>
     </w:p>
     <w:p>
@@ -2121,8 +2428,13 @@
         <w:spacing w:after="0" w:line="240" w:lineRule="auto"/>
         <w:ind w:left="0"/>
       </w:pPr>
-      <w:r>
-        <w:t>repo init -u https://android.googlesource.com/kernel/manifest -b hikey-linaro-android-4.19</w:t>
+      <w:proofErr w:type="gramStart"/>
+      <w:r>
+        <w:t>repo</w:t>
+      </w:r>
+      <w:proofErr w:type="gramEnd"/>
+      <w:r>
+        <w:t xml:space="preserve"> init -u https://android.googlesource.com/kernel/manifest -b hikey-linaro-android-4.19</w:t>
       </w:r>
     </w:p>
     <w:p>
@@ -2131,9 +2443,19 @@
         <w:spacing w:line="240" w:lineRule="auto"/>
         <w:ind w:left="0"/>
       </w:pPr>
-      <w:r>
-        <w:t>repo sync</w:t>
-      </w:r>
+      <w:proofErr w:type="gramStart"/>
+      <w:r>
+        <w:t>repo</w:t>
+      </w:r>
+      <w:proofErr w:type="gramEnd"/>
+      <w:r>
+        <w:t xml:space="preserve"> </w:t>
+      </w:r>
+      <w:proofErr w:type="spellStart"/>
+      <w:r>
+        <w:t>sync</w:t>
+      </w:r>
+      <w:proofErr w:type="spellEnd"/>
     </w:p>
     <w:p>
       <w:pPr>
@@ -2141,8 +2463,47 @@
         <w:spacing w:after="0" w:line="240" w:lineRule="auto"/>
         <w:ind w:left="0"/>
       </w:pPr>
-      <w:r>
-        <w:t>cp arch/mips/configs/generic/board-ranchu.config .</w:t>
+      <w:proofErr w:type="spellStart"/>
+      <w:proofErr w:type="gramStart"/>
+      <w:r>
+        <w:t>cp</w:t>
+      </w:r>
+      <w:proofErr w:type="spellEnd"/>
+      <w:proofErr w:type="gramEnd"/>
+      <w:r>
+        <w:t xml:space="preserve"> </w:t>
+      </w:r>
+      <w:proofErr w:type="spellStart"/>
+      <w:r>
+        <w:t>arch</w:t>
+      </w:r>
+      <w:proofErr w:type="spellEnd"/>
+      <w:r>
+        <w:t>/mips/</w:t>
+      </w:r>
+      <w:proofErr w:type="spellStart"/>
+      <w:r>
+        <w:t>configs</w:t>
+      </w:r>
+      <w:proofErr w:type="spellEnd"/>
+      <w:r>
+        <w:t>/</w:t>
+      </w:r>
+      <w:proofErr w:type="spellStart"/>
+      <w:r>
+        <w:t>generic</w:t>
+      </w:r>
+      <w:proofErr w:type="spellEnd"/>
+      <w:r>
+        <w:t>/</w:t>
+      </w:r>
+      <w:proofErr w:type="spellStart"/>
+      <w:r>
+        <w:t>board-ranchu.config</w:t>
+      </w:r>
+      <w:proofErr w:type="spellEnd"/>
+      <w:r>
+        <w:t xml:space="preserve"> .</w:t>
       </w:r>
     </w:p>
     <w:p>
@@ -2151,9 +2512,21 @@
         <w:spacing w:line="240" w:lineRule="auto"/>
         <w:ind w:left="0"/>
       </w:pPr>
-      <w:r>
-        <w:t>make board-ranchu.config</w:t>
-      </w:r>
+      <w:proofErr w:type="spellStart"/>
+      <w:proofErr w:type="gramStart"/>
+      <w:r>
+        <w:t>make</w:t>
+      </w:r>
+      <w:proofErr w:type="spellEnd"/>
+      <w:proofErr w:type="gramEnd"/>
+      <w:r>
+        <w:t xml:space="preserve"> </w:t>
+      </w:r>
+      <w:proofErr w:type="spellStart"/>
+      <w:r>
+        <w:t>board-ranchu.config</w:t>
+      </w:r>
+      <w:proofErr w:type="spellEnd"/>
     </w:p>
     <w:p>
       <w:pPr>
@@ -2161,8 +2534,21 @@
         <w:spacing w:after="0" w:line="240" w:lineRule="auto"/>
         <w:ind w:left="0"/>
       </w:pPr>
-      <w:r>
-        <w:t xml:space="preserve">repo status </w:t>
+      <w:proofErr w:type="gramStart"/>
+      <w:r>
+        <w:t>repo</w:t>
+      </w:r>
+      <w:proofErr w:type="gramEnd"/>
+      <w:r>
+        <w:t xml:space="preserve"> </w:t>
+      </w:r>
+      <w:proofErr w:type="spellStart"/>
+      <w:r>
+        <w:t>status</w:t>
+      </w:r>
+      <w:proofErr w:type="spellEnd"/>
+      <w:r>
+        <w:t xml:space="preserve"> </w:t>
       </w:r>
     </w:p>
     <w:p>
@@ -2171,8 +2557,36 @@
         <w:spacing w:line="240" w:lineRule="auto"/>
         <w:ind w:left="0"/>
       </w:pPr>
-      <w:r>
-        <w:t>repo diff</w:t>
+      <w:proofErr w:type="gramStart"/>
+      <w:r>
+        <w:t>repo</w:t>
+      </w:r>
+      <w:proofErr w:type="gramEnd"/>
+      <w:r>
+        <w:t xml:space="preserve"> diff</w:t>
+      </w:r>
+    </w:p>
+    <w:p>
+      <w:r>
+        <w:t>Ainsi</w:t>
+      </w:r>
+      <w:r>
+        <w:t>,</w:t>
+      </w:r>
+      <w:r>
+        <w:t xml:space="preserve"> nous avons regroupé ces diverses commandes dans un script </w:t>
+      </w:r>
+      <w:r>
+        <w:t xml:space="preserve">auquel on a ajouté la commande </w:t>
+      </w:r>
+      <w:r>
+        <w:rPr>
+          <w:rStyle w:val="CodesourceCar"/>
+        </w:rPr>
+        <w:t>set -e</w:t>
+      </w:r>
+      <w:r>
+        <w:t xml:space="preserve"> pour interrompre le script en cas d’erreur.</w:t>
       </w:r>
     </w:p>
     <w:p>
@@ -2183,7 +2597,7 @@
           <w:numId w:val="27"/>
         </w:numPr>
       </w:pPr>
-      <w:bookmarkStart w:id="8" w:name="_Toc53410588"/>
+      <w:bookmarkStart w:id="8" w:name="_Toc54456153"/>
       <w:r>
         <w:t>Nouvelle c</w:t>
       </w:r>
@@ -2198,7 +2612,326 @@
       </w:r>
       <w:bookmarkEnd w:id="8"/>
     </w:p>
-    <w:p/>
+    <w:p>
+      <w:r>
+        <w:t>Par la suite, nous avions à modifier la configuration précédemment obtenue afin d’assurer certaines fonctionnalités. Pour cela, nous avons donc dû :</w:t>
+      </w:r>
+    </w:p>
+    <w:p>
+      <w:pPr>
+        <w:pStyle w:val="Paragraphedeliste"/>
+        <w:numPr>
+          <w:ilvl w:val="0"/>
+          <w:numId w:val="29"/>
+        </w:numPr>
+      </w:pPr>
+      <w:r>
+        <w:t>Assurer la c</w:t>
+      </w:r>
+      <w:r>
+        <w:t>ompatibilité pour la carte ARMv8 Versatile</w:t>
+      </w:r>
+      <w:r>
+        <w:t xml:space="preserve">, </w:t>
+      </w:r>
+      <w:r>
+        <w:t>Qualcomm et Realtek</w:t>
+      </w:r>
+    </w:p>
+    <w:p>
+      <w:pPr>
+        <w:pStyle w:val="Paragraphedeliste"/>
+        <w:numPr>
+          <w:ilvl w:val="0"/>
+          <w:numId w:val="29"/>
+        </w:numPr>
+      </w:pPr>
+      <w:r>
+        <w:t>Activ</w:t>
+      </w:r>
+      <w:r>
+        <w:t xml:space="preserve">er le </w:t>
+      </w:r>
+      <w:r>
+        <w:t xml:space="preserve">NFC et </w:t>
+      </w:r>
+      <w:r>
+        <w:t xml:space="preserve">le </w:t>
+      </w:r>
+      <w:r>
+        <w:t>protocole NFC HCI</w:t>
+      </w:r>
+    </w:p>
+    <w:p>
+      <w:pPr>
+        <w:pStyle w:val="Paragraphedeliste"/>
+        <w:numPr>
+          <w:ilvl w:val="0"/>
+          <w:numId w:val="29"/>
+        </w:numPr>
+      </w:pPr>
+      <w:r>
+        <w:t>Activ</w:t>
+      </w:r>
+      <w:r>
+        <w:t xml:space="preserve">er </w:t>
+      </w:r>
+      <w:r>
+        <w:t xml:space="preserve">l’option Frequency </w:t>
+      </w:r>
+      <w:proofErr w:type="spellStart"/>
+      <w:r>
+        <w:t>Scaling</w:t>
+      </w:r>
+      <w:proofErr w:type="spellEnd"/>
+      <w:r>
+        <w:t xml:space="preserve"> de la CPU</w:t>
+      </w:r>
+    </w:p>
+    <w:p>
+      <w:pPr>
+        <w:pStyle w:val="Paragraphedeliste"/>
+        <w:numPr>
+          <w:ilvl w:val="0"/>
+          <w:numId w:val="29"/>
+        </w:numPr>
+      </w:pPr>
+      <w:r>
+        <w:t>Activ</w:t>
+      </w:r>
+      <w:r>
+        <w:t xml:space="preserve">er le </w:t>
+      </w:r>
+      <w:r>
+        <w:t>support de l’HDMI CEC et activ</w:t>
+      </w:r>
+      <w:r>
+        <w:t xml:space="preserve">er le </w:t>
+      </w:r>
+      <w:r>
+        <w:t>support LED</w:t>
+      </w:r>
+    </w:p>
+    <w:p>
+      <w:r>
+        <w:t xml:space="preserve">Par la suite, il nous a été demandé d’optimiser la configuration en désactivant toutes les autres options superflues. Au premier abord, il nous a été très complexe de savoir si une option pouvait, ou non, être considérée comme « superflue ». </w:t>
+      </w:r>
+      <w:r>
+        <w:t>Finalement</w:t>
+      </w:r>
+      <w:r>
+        <w:t>, voici les différentes optimisations</w:t>
+      </w:r>
+      <w:r>
+        <w:t xml:space="preserve"> </w:t>
+      </w:r>
+      <w:r>
+        <w:t xml:space="preserve">qui ont été mises en œuvre </w:t>
+      </w:r>
+      <w:r>
+        <w:t>:</w:t>
+      </w:r>
+    </w:p>
+    <w:p>
+      <w:pPr>
+        <w:pStyle w:val="Paragraphedeliste"/>
+        <w:numPr>
+          <w:ilvl w:val="0"/>
+          <w:numId w:val="30"/>
+        </w:numPr>
+      </w:pPr>
+      <w:r>
+        <w:t>Suppression des plateformes non demandées</w:t>
+      </w:r>
+    </w:p>
+    <w:p>
+      <w:pPr>
+        <w:pStyle w:val="Paragraphedeliste"/>
+        <w:numPr>
+          <w:ilvl w:val="0"/>
+          <w:numId w:val="30"/>
+        </w:numPr>
+      </w:pPr>
+      <w:r>
+        <w:t>Désactivation d</w:t>
+      </w:r>
+      <w:r>
+        <w:t>es options qui suivent :</w:t>
+      </w:r>
+    </w:p>
+    <w:p>
+      <w:pPr>
+        <w:pStyle w:val="Paragraphedeliste"/>
+        <w:numPr>
+          <w:ilvl w:val="1"/>
+          <w:numId w:val="31"/>
+        </w:numPr>
+        <w:rPr>
+          <w:i/>
+          <w:iCs/>
+        </w:rPr>
+      </w:pPr>
+      <w:r>
+        <w:t>PCI</w:t>
+      </w:r>
+      <w:r>
+        <w:t xml:space="preserve">, </w:t>
+      </w:r>
+      <w:r>
+        <w:rPr>
+          <w:i/>
+          <w:iCs/>
+        </w:rPr>
+        <w:t>on suppose ici qu'aucun slot PCI n'est disponible sur la carte</w:t>
+      </w:r>
+    </w:p>
+    <w:p>
+      <w:pPr>
+        <w:pStyle w:val="Paragraphedeliste"/>
+        <w:numPr>
+          <w:ilvl w:val="1"/>
+          <w:numId w:val="31"/>
+        </w:numPr>
+      </w:pPr>
+      <w:r>
+        <w:t>Support</w:t>
+      </w:r>
+      <w:r>
+        <w:t xml:space="preserve"> de l'UEFI</w:t>
+      </w:r>
+    </w:p>
+    <w:p>
+      <w:pPr>
+        <w:pStyle w:val="Paragraphedeliste"/>
+        <w:numPr>
+          <w:ilvl w:val="1"/>
+          <w:numId w:val="31"/>
+        </w:numPr>
+      </w:pPr>
+      <w:r>
+        <w:t>B</w:t>
+      </w:r>
+      <w:r>
+        <w:t>luetooth</w:t>
+      </w:r>
+    </w:p>
+    <w:p>
+      <w:pPr>
+        <w:pStyle w:val="Paragraphedeliste"/>
+        <w:numPr>
+          <w:ilvl w:val="1"/>
+          <w:numId w:val="31"/>
+        </w:numPr>
+      </w:pPr>
+      <w:r>
+        <w:t>Plan 9 Ressource sharing</w:t>
+      </w:r>
+    </w:p>
+    <w:p>
+      <w:pPr>
+        <w:pStyle w:val="Paragraphedeliste"/>
+        <w:numPr>
+          <w:ilvl w:val="1"/>
+          <w:numId w:val="31"/>
+        </w:numPr>
+      </w:pPr>
+      <w:r>
+        <w:t>Carte</w:t>
+      </w:r>
+      <w:r>
+        <w:t xml:space="preserve"> son</w:t>
+      </w:r>
+    </w:p>
+    <w:p>
+      <w:pPr>
+        <w:pStyle w:val="Paragraphedeliste"/>
+        <w:numPr>
+          <w:ilvl w:val="1"/>
+          <w:numId w:val="31"/>
+        </w:numPr>
+      </w:pPr>
+      <w:r>
+        <w:t>Support</w:t>
+      </w:r>
+      <w:r>
+        <w:t xml:space="preserve"> de carte SD/MMC/SDIO</w:t>
+      </w:r>
+    </w:p>
+    <w:p>
+      <w:pPr>
+        <w:pStyle w:val="Paragraphedeliste"/>
+        <w:numPr>
+          <w:ilvl w:val="1"/>
+          <w:numId w:val="31"/>
+        </w:numPr>
+      </w:pPr>
+      <w:r>
+        <w:lastRenderedPageBreak/>
+        <w:t>DRI</w:t>
+      </w:r>
+      <w:r>
+        <w:t xml:space="preserve">, </w:t>
+      </w:r>
+      <w:r>
+        <w:rPr>
+          <w:i/>
+          <w:iCs/>
+        </w:rPr>
+        <w:t xml:space="preserve">étant donné que nous n’avions </w:t>
+      </w:r>
+      <w:r>
+        <w:rPr>
+          <w:i/>
+          <w:iCs/>
+        </w:rPr>
+        <w:t xml:space="preserve">aucune information </w:t>
+      </w:r>
+      <w:r>
+        <w:rPr>
+          <w:i/>
+          <w:iCs/>
+        </w:rPr>
+        <w:t>particulière</w:t>
+      </w:r>
+      <w:r>
+        <w:rPr>
+          <w:i/>
+          <w:iCs/>
+        </w:rPr>
+        <w:t xml:space="preserve"> sur le module de la carte graphique</w:t>
+      </w:r>
+    </w:p>
+    <w:p>
+      <w:r>
+        <w:t xml:space="preserve">Nous avons également supposé que </w:t>
+      </w:r>
+      <w:r>
+        <w:t>ça ne poserait pas</w:t>
+      </w:r>
+      <w:r>
+        <w:t xml:space="preserve"> de problème au niveau de </w:t>
+      </w:r>
+      <w:proofErr w:type="spellStart"/>
+      <w:r>
+        <w:t>Dalvik</w:t>
+      </w:r>
+      <w:proofErr w:type="spellEnd"/>
+      <w:r>
+        <w:t xml:space="preserve"> si nous supprimions </w:t>
+      </w:r>
+      <w:r>
+        <w:t xml:space="preserve">en plus la virtualisation au niveau </w:t>
+      </w:r>
+      <w:r>
+        <w:t xml:space="preserve">du </w:t>
+      </w:r>
+      <w:r>
+        <w:t>kernel</w:t>
+      </w:r>
+      <w:r>
+        <w:t>.</w:t>
+      </w:r>
+    </w:p>
     <w:p>
       <w:pPr>
         <w:pStyle w:val="Titre2"/>
@@ -2207,12 +2940,1210 @@
           <w:numId w:val="27"/>
         </w:numPr>
       </w:pPr>
-      <w:bookmarkStart w:id="9" w:name="_Toc53410589"/>
+      <w:bookmarkStart w:id="9" w:name="_Toc54456154"/>
       <w:r>
         <w:t>Différences entre les configurations</w:t>
       </w:r>
       <w:bookmarkEnd w:id="9"/>
     </w:p>
+    <w:p>
+      <w:r>
+        <w:t xml:space="preserve">Nous avons enregistré les différentes configurations </w:t>
+      </w:r>
+      <w:r>
+        <w:t xml:space="preserve">dans </w:t>
+      </w:r>
+      <w:r>
+        <w:t xml:space="preserve">un dossier nommé </w:t>
+      </w:r>
+      <w:proofErr w:type="spellStart"/>
+      <w:r>
+        <w:t>configs</w:t>
+      </w:r>
+      <w:proofErr w:type="spellEnd"/>
+      <w:r>
+        <w:t>/ du TP2</w:t>
+      </w:r>
+      <w:r>
+        <w:t xml:space="preserve">. On retrouve ainsi les fichiers de configuration </w:t>
+      </w:r>
+      <w:r>
+        <w:t>sous les noms suivants :</w:t>
+      </w:r>
+    </w:p>
+    <w:p>
+      <w:pPr>
+        <w:pStyle w:val="Paragraphedeliste"/>
+        <w:numPr>
+          <w:ilvl w:val="0"/>
+          <w:numId w:val="28"/>
+        </w:numPr>
+      </w:pPr>
+      <w:proofErr w:type="spellStart"/>
+      <w:proofErr w:type="gramStart"/>
+      <w:r>
+        <w:rPr>
+          <w:i/>
+          <w:iCs/>
+        </w:rPr>
+        <w:t>hike</w:t>
+      </w:r>
+      <w:r>
+        <w:rPr>
+          <w:i/>
+          <w:iCs/>
+        </w:rPr>
+        <w:t>y</w:t>
+      </w:r>
+      <w:proofErr w:type="spellEnd"/>
+      <w:proofErr w:type="gramEnd"/>
+      <w:r>
+        <w:t xml:space="preserve">, </w:t>
+      </w:r>
+      <w:r>
+        <w:t>la</w:t>
+      </w:r>
+      <w:r>
+        <w:t xml:space="preserve"> configuration de base</w:t>
+      </w:r>
+    </w:p>
+    <w:p>
+      <w:pPr>
+        <w:pStyle w:val="Paragraphedeliste"/>
+        <w:numPr>
+          <w:ilvl w:val="0"/>
+          <w:numId w:val="28"/>
+        </w:numPr>
+      </w:pPr>
+      <w:proofErr w:type="spellStart"/>
+      <w:proofErr w:type="gramStart"/>
+      <w:r>
+        <w:rPr>
+          <w:i/>
+          <w:iCs/>
+        </w:rPr>
+        <w:t>ranchu</w:t>
+      </w:r>
+      <w:proofErr w:type="spellEnd"/>
+      <w:proofErr w:type="gramEnd"/>
+      <w:r>
+        <w:t xml:space="preserve">, </w:t>
+      </w:r>
+      <w:r>
+        <w:t xml:space="preserve">la </w:t>
+      </w:r>
+      <w:r>
+        <w:t xml:space="preserve">configuration de base merge avec </w:t>
+      </w:r>
+      <w:proofErr w:type="spellStart"/>
+      <w:r>
+        <w:t>board-ranchu.config</w:t>
+      </w:r>
+      <w:proofErr w:type="spellEnd"/>
+    </w:p>
+    <w:p>
+      <w:pPr>
+        <w:pStyle w:val="Paragraphedeliste"/>
+        <w:numPr>
+          <w:ilvl w:val="0"/>
+          <w:numId w:val="28"/>
+        </w:numPr>
+      </w:pPr>
+      <w:proofErr w:type="gramStart"/>
+      <w:r>
+        <w:rPr>
+          <w:i/>
+          <w:iCs/>
+        </w:rPr>
+        <w:t>custom</w:t>
+      </w:r>
+      <w:proofErr w:type="gramEnd"/>
+      <w:r>
+        <w:t xml:space="preserve">, </w:t>
+      </w:r>
+      <w:r>
+        <w:t>la config</w:t>
+      </w:r>
+      <w:r>
+        <w:t>uration</w:t>
+      </w:r>
+      <w:r>
+        <w:t xml:space="preserve"> de </w:t>
+      </w:r>
+      <w:proofErr w:type="spellStart"/>
+      <w:r>
+        <w:t>ranchu</w:t>
+      </w:r>
+      <w:proofErr w:type="spellEnd"/>
+      <w:r>
+        <w:t xml:space="preserve"> avec les activations demandés (armv8, </w:t>
+      </w:r>
+      <w:proofErr w:type="spellStart"/>
+      <w:r>
+        <w:t>hdmi</w:t>
+      </w:r>
+      <w:proofErr w:type="spellEnd"/>
+      <w:r>
+        <w:t xml:space="preserve">, </w:t>
+      </w:r>
+      <w:proofErr w:type="spellStart"/>
+      <w:r>
+        <w:t>nfc</w:t>
+      </w:r>
+      <w:proofErr w:type="spellEnd"/>
+      <w:r>
+        <w:t xml:space="preserve">, </w:t>
+      </w:r>
+      <w:proofErr w:type="spellStart"/>
+      <w:r>
+        <w:t>led</w:t>
+      </w:r>
+      <w:proofErr w:type="spellEnd"/>
+      <w:r>
+        <w:t>, ...)</w:t>
+      </w:r>
+    </w:p>
+    <w:p>
+      <w:pPr>
+        <w:pStyle w:val="Paragraphedeliste"/>
+        <w:numPr>
+          <w:ilvl w:val="0"/>
+          <w:numId w:val="28"/>
+        </w:numPr>
+      </w:pPr>
+      <w:proofErr w:type="spellStart"/>
+      <w:proofErr w:type="gramStart"/>
+      <w:r>
+        <w:rPr>
+          <w:i/>
+          <w:iCs/>
+        </w:rPr>
+        <w:t>custom</w:t>
+      </w:r>
+      <w:proofErr w:type="gramEnd"/>
+      <w:r>
+        <w:rPr>
+          <w:i/>
+          <w:iCs/>
+        </w:rPr>
+        <w:t>_</w:t>
+      </w:r>
+      <w:r>
+        <w:rPr>
+          <w:i/>
+          <w:iCs/>
+        </w:rPr>
+        <w:t>opti</w:t>
+      </w:r>
+      <w:proofErr w:type="spellEnd"/>
+      <w:r>
+        <w:t xml:space="preserve">, la configuration </w:t>
+      </w:r>
+      <w:r>
+        <w:t xml:space="preserve">custom </w:t>
+      </w:r>
+      <w:r>
+        <w:t>suite à la suppression d’</w:t>
+      </w:r>
+      <w:r>
+        <w:t>options superflues</w:t>
+      </w:r>
+    </w:p>
+    <w:p>
+      <w:r>
+        <w:t>Quant aux différences remarquées entre les différentes configurations, on peut les retrouver dans le tableau suivant :</w:t>
+      </w:r>
+    </w:p>
+    <w:tbl>
+      <w:tblPr>
+        <w:tblStyle w:val="Grilledutableau"/>
+        <w:tblW w:w="9102" w:type="dxa"/>
+        <w:tblLook w:val="04A0" w:firstRow="1" w:lastRow="0" w:firstColumn="1" w:lastColumn="0" w:noHBand="0" w:noVBand="1"/>
+      </w:tblPr>
+      <w:tblGrid>
+        <w:gridCol w:w="1822"/>
+        <w:gridCol w:w="1822"/>
+        <w:gridCol w:w="1822"/>
+        <w:gridCol w:w="1814"/>
+        <w:gridCol w:w="1822"/>
+      </w:tblGrid>
+      <w:tr>
+        <w:trPr>
+          <w:trHeight w:val="340"/>
+        </w:trPr>
+        <w:tc>
+          <w:tcPr>
+            <w:tcW w:w="1822" w:type="dxa"/>
+            <w:tcBorders>
+              <w:top w:val="single" w:sz="4" w:space="0" w:color="A5A5A5" w:themeColor="accent3"/>
+              <w:left w:val="single" w:sz="4" w:space="0" w:color="A5A5A5" w:themeColor="accent3"/>
+              <w:bottom w:val="single" w:sz="4" w:space="0" w:color="A5A5A5" w:themeColor="accent3"/>
+              <w:right w:val="single" w:sz="4" w:space="0" w:color="A5A5A5" w:themeColor="accent3"/>
+            </w:tcBorders>
+            <w:vAlign w:val="center"/>
+          </w:tcPr>
+          <w:p>
+            <w:pPr>
+              <w:rPr>
+                <w:rFonts w:asciiTheme="majorHAnsi" w:hAnsiTheme="majorHAnsi"/>
+                <w:i/>
+                <w:iCs/>
+                <w:sz w:val="18"/>
+                <w:szCs w:val="18"/>
+              </w:rPr>
+            </w:pPr>
+            <w:r>
+              <w:rPr>
+                <w:rFonts w:asciiTheme="majorHAnsi" w:hAnsiTheme="majorHAnsi"/>
+                <w:i/>
+                <w:iCs/>
+                <w:sz w:val="18"/>
+                <w:szCs w:val="18"/>
+              </w:rPr>
+              <w:t>Configuration</w:t>
+            </w:r>
+          </w:p>
+        </w:tc>
+        <w:tc>
+          <w:tcPr>
+            <w:tcW w:w="1822" w:type="dxa"/>
+            <w:tcBorders>
+              <w:top w:val="single" w:sz="4" w:space="0" w:color="A5A5A5" w:themeColor="accent3"/>
+              <w:left w:val="single" w:sz="4" w:space="0" w:color="A5A5A5" w:themeColor="accent3"/>
+              <w:bottom w:val="single" w:sz="4" w:space="0" w:color="A5A5A5" w:themeColor="accent3"/>
+              <w:right w:val="single" w:sz="4" w:space="0" w:color="A5A5A5" w:themeColor="accent3"/>
+            </w:tcBorders>
+            <w:shd w:val="clear" w:color="auto" w:fill="EDEDED" w:themeFill="accent3" w:themeFillTint="33"/>
+            <w:vAlign w:val="center"/>
+          </w:tcPr>
+          <w:p>
+            <w:pPr>
+              <w:rPr>
+                <w:rFonts w:asciiTheme="majorHAnsi" w:hAnsiTheme="majorHAnsi"/>
+              </w:rPr>
+            </w:pPr>
+            <w:proofErr w:type="spellStart"/>
+            <w:r>
+              <w:rPr>
+                <w:rFonts w:asciiTheme="majorHAnsi" w:hAnsiTheme="majorHAnsi"/>
+              </w:rPr>
+              <w:t>Hikey</w:t>
+            </w:r>
+            <w:proofErr w:type="spellEnd"/>
+            <w:r>
+              <w:rPr>
+                <w:rFonts w:asciiTheme="majorHAnsi" w:hAnsiTheme="majorHAnsi"/>
+              </w:rPr>
+              <w:t xml:space="preserve"> </w:t>
+            </w:r>
+          </w:p>
+        </w:tc>
+        <w:tc>
+          <w:tcPr>
+            <w:tcW w:w="1822" w:type="dxa"/>
+            <w:tcBorders>
+              <w:top w:val="single" w:sz="4" w:space="0" w:color="A5A5A5" w:themeColor="accent3"/>
+              <w:left w:val="single" w:sz="4" w:space="0" w:color="A5A5A5" w:themeColor="accent3"/>
+              <w:bottom w:val="single" w:sz="4" w:space="0" w:color="A5A5A5" w:themeColor="accent3"/>
+              <w:right w:val="single" w:sz="4" w:space="0" w:color="A5A5A5" w:themeColor="accent3"/>
+            </w:tcBorders>
+            <w:shd w:val="clear" w:color="auto" w:fill="EDEDED" w:themeFill="accent3" w:themeFillTint="33"/>
+            <w:vAlign w:val="center"/>
+          </w:tcPr>
+          <w:p>
+            <w:pPr>
+              <w:rPr>
+                <w:rFonts w:asciiTheme="majorHAnsi" w:hAnsiTheme="majorHAnsi"/>
+              </w:rPr>
+            </w:pPr>
+            <w:proofErr w:type="spellStart"/>
+            <w:r>
+              <w:rPr>
+                <w:rFonts w:asciiTheme="majorHAnsi" w:hAnsiTheme="majorHAnsi"/>
+              </w:rPr>
+              <w:t>Ranchu</w:t>
+            </w:r>
+            <w:proofErr w:type="spellEnd"/>
+            <w:r>
+              <w:rPr>
+                <w:rFonts w:asciiTheme="majorHAnsi" w:hAnsiTheme="majorHAnsi"/>
+              </w:rPr>
+              <w:t xml:space="preserve"> </w:t>
+            </w:r>
+          </w:p>
+        </w:tc>
+        <w:tc>
+          <w:tcPr>
+            <w:tcW w:w="1814" w:type="dxa"/>
+            <w:tcBorders>
+              <w:top w:val="single" w:sz="4" w:space="0" w:color="A5A5A5" w:themeColor="accent3"/>
+              <w:left w:val="single" w:sz="4" w:space="0" w:color="A5A5A5" w:themeColor="accent3"/>
+              <w:bottom w:val="single" w:sz="4" w:space="0" w:color="A5A5A5" w:themeColor="accent3"/>
+              <w:right w:val="single" w:sz="4" w:space="0" w:color="A5A5A5" w:themeColor="accent3"/>
+            </w:tcBorders>
+            <w:shd w:val="clear" w:color="auto" w:fill="EDEDED" w:themeFill="accent3" w:themeFillTint="33"/>
+            <w:vAlign w:val="center"/>
+          </w:tcPr>
+          <w:p>
+            <w:pPr>
+              <w:rPr>
+                <w:rFonts w:asciiTheme="majorHAnsi" w:hAnsiTheme="majorHAnsi"/>
+              </w:rPr>
+            </w:pPr>
+            <w:r>
+              <w:rPr>
+                <w:rFonts w:asciiTheme="majorHAnsi" w:hAnsiTheme="majorHAnsi"/>
+              </w:rPr>
+              <w:t xml:space="preserve">Custom </w:t>
+            </w:r>
+          </w:p>
+        </w:tc>
+        <w:tc>
+          <w:tcPr>
+            <w:tcW w:w="1822" w:type="dxa"/>
+            <w:tcBorders>
+              <w:top w:val="single" w:sz="4" w:space="0" w:color="A5A5A5" w:themeColor="accent3"/>
+              <w:left w:val="single" w:sz="4" w:space="0" w:color="A5A5A5" w:themeColor="accent3"/>
+              <w:bottom w:val="single" w:sz="4" w:space="0" w:color="A5A5A5" w:themeColor="accent3"/>
+              <w:right w:val="single" w:sz="4" w:space="0" w:color="A5A5A5" w:themeColor="accent3"/>
+            </w:tcBorders>
+            <w:shd w:val="clear" w:color="auto" w:fill="EDEDED" w:themeFill="accent3" w:themeFillTint="33"/>
+            <w:vAlign w:val="center"/>
+          </w:tcPr>
+          <w:p>
+            <w:pPr>
+              <w:rPr>
+                <w:rFonts w:asciiTheme="majorHAnsi" w:hAnsiTheme="majorHAnsi"/>
+              </w:rPr>
+            </w:pPr>
+            <w:proofErr w:type="spellStart"/>
+            <w:r>
+              <w:rPr>
+                <w:rFonts w:asciiTheme="majorHAnsi" w:hAnsiTheme="majorHAnsi"/>
+              </w:rPr>
+              <w:t>Custom_opti</w:t>
+            </w:r>
+            <w:proofErr w:type="spellEnd"/>
+          </w:p>
+        </w:tc>
+      </w:tr>
+      <w:tr>
+        <w:trPr>
+          <w:trHeight w:val="567"/>
+        </w:trPr>
+        <w:tc>
+          <w:tcPr>
+            <w:tcW w:w="1822" w:type="dxa"/>
+            <w:tcBorders>
+              <w:top w:val="single" w:sz="4" w:space="0" w:color="A5A5A5" w:themeColor="accent3"/>
+              <w:left w:val="single" w:sz="4" w:space="0" w:color="A5A5A5" w:themeColor="accent3"/>
+              <w:bottom w:val="single" w:sz="4" w:space="0" w:color="A5A5A5" w:themeColor="accent3"/>
+              <w:right w:val="single" w:sz="4" w:space="0" w:color="A5A5A5" w:themeColor="accent3"/>
+            </w:tcBorders>
+            <w:shd w:val="clear" w:color="auto" w:fill="EDEDED" w:themeFill="accent3" w:themeFillTint="33"/>
+            <w:vAlign w:val="center"/>
+          </w:tcPr>
+          <w:p>
+            <w:pPr>
+              <w:rPr>
+                <w:rFonts w:asciiTheme="majorHAnsi" w:hAnsiTheme="majorHAnsi"/>
+              </w:rPr>
+            </w:pPr>
+            <w:proofErr w:type="spellStart"/>
+            <w:r>
+              <w:rPr>
+                <w:rFonts w:asciiTheme="majorHAnsi" w:hAnsiTheme="majorHAnsi"/>
+              </w:rPr>
+              <w:t>Hikey</w:t>
+            </w:r>
+            <w:proofErr w:type="spellEnd"/>
+          </w:p>
+        </w:tc>
+        <w:tc>
+          <w:tcPr>
+            <w:tcW w:w="1822" w:type="dxa"/>
+            <w:tcBorders>
+              <w:top w:val="single" w:sz="4" w:space="0" w:color="A5A5A5" w:themeColor="accent3"/>
+              <w:left w:val="single" w:sz="4" w:space="0" w:color="A5A5A5" w:themeColor="accent3"/>
+              <w:bottom w:val="single" w:sz="4" w:space="0" w:color="A5A5A5" w:themeColor="accent3"/>
+              <w:right w:val="single" w:sz="4" w:space="0" w:color="A5A5A5" w:themeColor="accent3"/>
+            </w:tcBorders>
+            <w:shd w:val="thinDiagStripe" w:color="auto" w:fill="EDEDED" w:themeFill="accent3" w:themeFillTint="33"/>
+            <w:vAlign w:val="center"/>
+          </w:tcPr>
+          <w:p>
+            <w:pPr>
+              <w:rPr>
+                <w:sz w:val="18"/>
+                <w:szCs w:val="18"/>
+              </w:rPr>
+            </w:pPr>
+          </w:p>
+        </w:tc>
+        <w:tc>
+          <w:tcPr>
+            <w:tcW w:w="1822" w:type="dxa"/>
+            <w:tcBorders>
+              <w:top w:val="single" w:sz="4" w:space="0" w:color="A5A5A5" w:themeColor="accent3"/>
+              <w:left w:val="single" w:sz="4" w:space="0" w:color="A5A5A5" w:themeColor="accent3"/>
+              <w:bottom w:val="nil"/>
+              <w:right w:val="single" w:sz="4" w:space="0" w:color="A5A5A5" w:themeColor="accent3"/>
+            </w:tcBorders>
+            <w:shd w:val="thinDiagStripe" w:color="auto" w:fill="EDEDED" w:themeFill="accent3" w:themeFillTint="33"/>
+            <w:vAlign w:val="center"/>
+          </w:tcPr>
+          <w:p>
+            <w:pPr>
+              <w:rPr>
+                <w:sz w:val="18"/>
+                <w:szCs w:val="18"/>
+              </w:rPr>
+            </w:pPr>
+          </w:p>
+        </w:tc>
+        <w:tc>
+          <w:tcPr>
+            <w:tcW w:w="1814" w:type="dxa"/>
+            <w:tcBorders>
+              <w:top w:val="single" w:sz="4" w:space="0" w:color="A5A5A5" w:themeColor="accent3"/>
+              <w:left w:val="single" w:sz="4" w:space="0" w:color="A5A5A5" w:themeColor="accent3"/>
+              <w:bottom w:val="nil"/>
+              <w:right w:val="single" w:sz="4" w:space="0" w:color="A5A5A5" w:themeColor="accent3"/>
+            </w:tcBorders>
+            <w:shd w:val="thinDiagStripe" w:color="auto" w:fill="EDEDED" w:themeFill="accent3" w:themeFillTint="33"/>
+            <w:vAlign w:val="center"/>
+          </w:tcPr>
+          <w:p>
+            <w:pPr>
+              <w:rPr>
+                <w:sz w:val="18"/>
+                <w:szCs w:val="18"/>
+              </w:rPr>
+            </w:pPr>
+          </w:p>
+        </w:tc>
+        <w:tc>
+          <w:tcPr>
+            <w:tcW w:w="1822" w:type="dxa"/>
+            <w:tcBorders>
+              <w:top w:val="single" w:sz="4" w:space="0" w:color="A5A5A5" w:themeColor="accent3"/>
+              <w:left w:val="single" w:sz="4" w:space="0" w:color="A5A5A5" w:themeColor="accent3"/>
+              <w:bottom w:val="nil"/>
+              <w:right w:val="single" w:sz="4" w:space="0" w:color="A5A5A5" w:themeColor="accent3"/>
+            </w:tcBorders>
+            <w:shd w:val="thinDiagStripe" w:color="auto" w:fill="EDEDED" w:themeFill="accent3" w:themeFillTint="33"/>
+            <w:vAlign w:val="center"/>
+          </w:tcPr>
+          <w:p>
+            <w:pPr>
+              <w:rPr>
+                <w:sz w:val="18"/>
+                <w:szCs w:val="18"/>
+              </w:rPr>
+            </w:pPr>
+          </w:p>
+        </w:tc>
+      </w:tr>
+      <w:tr>
+        <w:trPr>
+          <w:trHeight w:val="1020"/>
+        </w:trPr>
+        <w:tc>
+          <w:tcPr>
+            <w:tcW w:w="1822" w:type="dxa"/>
+            <w:tcBorders>
+              <w:top w:val="single" w:sz="4" w:space="0" w:color="A5A5A5" w:themeColor="accent3"/>
+              <w:left w:val="single" w:sz="4" w:space="0" w:color="A5A5A5" w:themeColor="accent3"/>
+              <w:bottom w:val="single" w:sz="4" w:space="0" w:color="A5A5A5" w:themeColor="accent3"/>
+              <w:right w:val="single" w:sz="4" w:space="0" w:color="A5A5A5" w:themeColor="accent3"/>
+            </w:tcBorders>
+            <w:shd w:val="clear" w:color="auto" w:fill="EDEDED" w:themeFill="accent3" w:themeFillTint="33"/>
+            <w:vAlign w:val="center"/>
+          </w:tcPr>
+          <w:p>
+            <w:pPr>
+              <w:rPr>
+                <w:rFonts w:asciiTheme="majorHAnsi" w:hAnsiTheme="majorHAnsi"/>
+              </w:rPr>
+            </w:pPr>
+            <w:proofErr w:type="spellStart"/>
+            <w:r>
+              <w:rPr>
+                <w:rFonts w:asciiTheme="majorHAnsi" w:hAnsiTheme="majorHAnsi"/>
+              </w:rPr>
+              <w:t>Ranchu</w:t>
+            </w:r>
+            <w:proofErr w:type="spellEnd"/>
+          </w:p>
+        </w:tc>
+        <w:tc>
+          <w:tcPr>
+            <w:tcW w:w="1822" w:type="dxa"/>
+            <w:tcBorders>
+              <w:top w:val="single" w:sz="4" w:space="0" w:color="A5A5A5" w:themeColor="accent3"/>
+              <w:left w:val="single" w:sz="4" w:space="0" w:color="A5A5A5" w:themeColor="accent3"/>
+              <w:bottom w:val="single" w:sz="4" w:space="0" w:color="A5A5A5" w:themeColor="accent3"/>
+              <w:right w:val="single" w:sz="4" w:space="0" w:color="A5A5A5" w:themeColor="accent3"/>
+            </w:tcBorders>
+            <w:vAlign w:val="center"/>
+          </w:tcPr>
+          <w:p>
+            <w:pPr>
+              <w:rPr>
+                <w:sz w:val="18"/>
+                <w:szCs w:val="18"/>
+              </w:rPr>
+            </w:pPr>
+            <w:r>
+              <w:rPr>
+                <w:sz w:val="18"/>
+                <w:szCs w:val="18"/>
+              </w:rPr>
+              <w:t xml:space="preserve">Ajout de la configuration pour une carte </w:t>
+            </w:r>
+            <w:proofErr w:type="spellStart"/>
+            <w:r>
+              <w:rPr>
+                <w:sz w:val="18"/>
+                <w:szCs w:val="18"/>
+              </w:rPr>
+              <w:t>ranchu</w:t>
+            </w:r>
+            <w:proofErr w:type="spellEnd"/>
+          </w:p>
+        </w:tc>
+        <w:tc>
+          <w:tcPr>
+            <w:tcW w:w="1822" w:type="dxa"/>
+            <w:tcBorders>
+              <w:top w:val="nil"/>
+              <w:left w:val="single" w:sz="4" w:space="0" w:color="A5A5A5" w:themeColor="accent3"/>
+              <w:bottom w:val="single" w:sz="4" w:space="0" w:color="A5A5A5" w:themeColor="accent3"/>
+              <w:right w:val="single" w:sz="4" w:space="0" w:color="A5A5A5" w:themeColor="accent3"/>
+            </w:tcBorders>
+            <w:shd w:val="thinDiagStripe" w:color="auto" w:fill="EDEDED" w:themeFill="accent3" w:themeFillTint="33"/>
+            <w:vAlign w:val="center"/>
+          </w:tcPr>
+          <w:p>
+            <w:pPr>
+              <w:rPr>
+                <w:sz w:val="18"/>
+                <w:szCs w:val="18"/>
+              </w:rPr>
+            </w:pPr>
+          </w:p>
+        </w:tc>
+        <w:tc>
+          <w:tcPr>
+            <w:tcW w:w="1814" w:type="dxa"/>
+            <w:tcBorders>
+              <w:top w:val="nil"/>
+              <w:left w:val="single" w:sz="4" w:space="0" w:color="A5A5A5" w:themeColor="accent3"/>
+              <w:bottom w:val="nil"/>
+              <w:right w:val="single" w:sz="4" w:space="0" w:color="A5A5A5" w:themeColor="accent3"/>
+            </w:tcBorders>
+            <w:shd w:val="thinDiagStripe" w:color="auto" w:fill="EDEDED" w:themeFill="accent3" w:themeFillTint="33"/>
+            <w:vAlign w:val="center"/>
+          </w:tcPr>
+          <w:p>
+            <w:pPr>
+              <w:rPr>
+                <w:sz w:val="18"/>
+                <w:szCs w:val="18"/>
+              </w:rPr>
+            </w:pPr>
+          </w:p>
+        </w:tc>
+        <w:tc>
+          <w:tcPr>
+            <w:tcW w:w="1822" w:type="dxa"/>
+            <w:tcBorders>
+              <w:top w:val="nil"/>
+              <w:left w:val="single" w:sz="4" w:space="0" w:color="A5A5A5" w:themeColor="accent3"/>
+              <w:bottom w:val="nil"/>
+              <w:right w:val="single" w:sz="4" w:space="0" w:color="A5A5A5" w:themeColor="accent3"/>
+            </w:tcBorders>
+            <w:shd w:val="thinDiagStripe" w:color="auto" w:fill="EDEDED" w:themeFill="accent3" w:themeFillTint="33"/>
+            <w:vAlign w:val="center"/>
+          </w:tcPr>
+          <w:p>
+            <w:pPr>
+              <w:rPr>
+                <w:sz w:val="18"/>
+                <w:szCs w:val="18"/>
+              </w:rPr>
+            </w:pPr>
+          </w:p>
+        </w:tc>
+      </w:tr>
+      <w:tr>
+        <w:trPr>
+          <w:trHeight w:val="1077"/>
+        </w:trPr>
+        <w:tc>
+          <w:tcPr>
+            <w:tcW w:w="1822" w:type="dxa"/>
+            <w:tcBorders>
+              <w:top w:val="single" w:sz="4" w:space="0" w:color="A5A5A5" w:themeColor="accent3"/>
+              <w:left w:val="single" w:sz="4" w:space="0" w:color="A5A5A5" w:themeColor="accent3"/>
+              <w:bottom w:val="single" w:sz="4" w:space="0" w:color="A5A5A5" w:themeColor="accent3"/>
+              <w:right w:val="single" w:sz="4" w:space="0" w:color="A5A5A5" w:themeColor="accent3"/>
+            </w:tcBorders>
+            <w:shd w:val="clear" w:color="auto" w:fill="EDEDED" w:themeFill="accent3" w:themeFillTint="33"/>
+            <w:vAlign w:val="center"/>
+          </w:tcPr>
+          <w:p>
+            <w:pPr>
+              <w:rPr>
+                <w:rFonts w:asciiTheme="majorHAnsi" w:hAnsiTheme="majorHAnsi"/>
+              </w:rPr>
+            </w:pPr>
+            <w:r>
+              <w:rPr>
+                <w:rFonts w:asciiTheme="majorHAnsi" w:hAnsiTheme="majorHAnsi"/>
+              </w:rPr>
+              <w:t>Custom</w:t>
+            </w:r>
+          </w:p>
+        </w:tc>
+        <w:tc>
+          <w:tcPr>
+            <w:tcW w:w="1822" w:type="dxa"/>
+            <w:tcBorders>
+              <w:top w:val="single" w:sz="4" w:space="0" w:color="A5A5A5" w:themeColor="accent3"/>
+              <w:left w:val="single" w:sz="4" w:space="0" w:color="A5A5A5" w:themeColor="accent3"/>
+              <w:bottom w:val="single" w:sz="4" w:space="0" w:color="A5A5A5" w:themeColor="accent3"/>
+              <w:right w:val="single" w:sz="4" w:space="0" w:color="A5A5A5" w:themeColor="accent3"/>
+            </w:tcBorders>
+            <w:vAlign w:val="center"/>
+          </w:tcPr>
+          <w:p>
+            <w:pPr>
+              <w:rPr>
+                <w:sz w:val="18"/>
+                <w:szCs w:val="18"/>
+              </w:rPr>
+            </w:pPr>
+            <w:r>
+              <w:rPr>
+                <w:noProof/>
+                <w:sz w:val="18"/>
+                <w:szCs w:val="18"/>
+              </w:rPr>
+              <mc:AlternateContent>
+                <mc:Choice Requires="wps">
+                  <w:drawing>
+                    <wp:anchor distT="0" distB="0" distL="114300" distR="114300" simplePos="0" relativeHeight="251665408" behindDoc="0" locked="0" layoutInCell="1" allowOverlap="1" wp14:anchorId="3B445E49" wp14:editId="35A43AA9">
+                      <wp:simplePos x="0" y="0"/>
+                      <wp:positionH relativeFrom="column">
+                        <wp:posOffset>418465</wp:posOffset>
+                      </wp:positionH>
+                      <wp:positionV relativeFrom="paragraph">
+                        <wp:posOffset>-97155</wp:posOffset>
+                      </wp:positionV>
+                      <wp:extent cx="628650" cy="706755"/>
+                      <wp:effectExtent l="0" t="953" r="0" b="0"/>
+                      <wp:wrapNone/>
+                      <wp:docPr id="6" name="Flèche : angle droit 6"/>
+                      <wp:cNvGraphicFramePr/>
+                      <a:graphic xmlns:a="http://schemas.openxmlformats.org/drawingml/2006/main">
+                        <a:graphicData uri="http://schemas.microsoft.com/office/word/2010/wordprocessingShape">
+                          <wps:wsp>
+                            <wps:cNvSpPr/>
+                            <wps:spPr>
+                              <a:xfrm rot="5400000">
+                                <a:off x="0" y="0"/>
+                                <a:ext cx="628650" cy="706755"/>
+                              </a:xfrm>
+                              <a:prstGeom prst="bentUpArrow">
+                                <a:avLst/>
+                              </a:prstGeom>
+                              <a:ln>
+                                <a:noFill/>
+                              </a:ln>
+                            </wps:spPr>
+                            <wps:style>
+                              <a:lnRef idx="1">
+                                <a:schemeClr val="dk1"/>
+                              </a:lnRef>
+                              <a:fillRef idx="2">
+                                <a:schemeClr val="dk1"/>
+                              </a:fillRef>
+                              <a:effectRef idx="1">
+                                <a:schemeClr val="dk1"/>
+                              </a:effectRef>
+                              <a:fontRef idx="minor">
+                                <a:schemeClr val="dk1"/>
+                              </a:fontRef>
+                            </wps:style>
+                            <wps:bodyPr rot="0" spcFirstLastPara="0" vertOverflow="overflow" horzOverflow="overflow" vert="horz" wrap="square" lIns="91440" tIns="45720" rIns="91440" bIns="45720" numCol="1" spcCol="0" rtlCol="0" fromWordArt="0" anchor="ctr" anchorCtr="0" forceAA="0" compatLnSpc="1">
+                              <a:prstTxWarp prst="textNoShape">
+                                <a:avLst/>
+                              </a:prstTxWarp>
+                              <a:noAutofit/>
+                            </wps:bodyPr>
+                          </wps:wsp>
+                        </a:graphicData>
+                      </a:graphic>
+                      <wp14:sizeRelH relativeFrom="margin">
+                        <wp14:pctWidth>0</wp14:pctWidth>
+                      </wp14:sizeRelH>
+                      <wp14:sizeRelV relativeFrom="margin">
+                        <wp14:pctHeight>0</wp14:pctHeight>
+                      </wp14:sizeRelV>
+                    </wp:anchor>
+                  </w:drawing>
+                </mc:Choice>
+                <mc:Fallback>
+                  <w:pict>
+                    <v:shape w14:anchorId="15E0F4DB" id="Flèche : angle droit 6" o:spid="_x0000_s1026" style="position:absolute;margin-left:32.95pt;margin-top:-7.65pt;width:49.5pt;height:55.65pt;rotation:90;z-index:251665408;visibility:visible;mso-wrap-style:square;mso-width-percent:0;mso-height-percent:0;mso-wrap-distance-left:9pt;mso-wrap-distance-top:0;mso-wrap-distance-right:9pt;mso-wrap-distance-bottom:0;mso-position-horizontal:absolute;mso-position-horizontal-relative:text;mso-position-vertical:absolute;mso-position-vertical-relative:text;mso-width-percent:0;mso-height-percent:0;mso-width-relative:margin;mso-height-relative:margin;v-text-anchor:middle" coordsize="628650,706755" o:gfxdata="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" path="m,549593r392906,l392906,157163r-78581,l471488,,628650,157163r-78581,l550069,706755,,706755,,549593xe" fillcolor="#555 [2160]" stroked="f" strokeweight=".5pt">
+                      <v:fill color2="#313131 [2608]" rotate="t" colors="0 #9b9b9b;.5 #8e8e8e;1 #797979" focus="100%" type="gradient">
+                        <o:fill v:ext="view" type="gradientUnscaled"/>
+                      </v:fill>
+                      <v:stroke joinstyle="miter"/>
+                      <v:path arrowok="t" o:connecttype="custom" o:connectlocs="0,549593;392906,549593;392906,157163;314325,157163;471488,0;628650,157163;550069,157163;550069,706755;0,706755;0,549593" o:connectangles="0,0,0,0,0,0,0,0,0,0"/>
+                    </v:shape>
+                  </w:pict>
+                </mc:Fallback>
+              </mc:AlternateContent>
+            </w:r>
+            <w:r>
+              <w:rPr>
+                <w:noProof/>
+                <w:sz w:val="18"/>
+                <w:szCs w:val="18"/>
+              </w:rPr>
+              <mc:AlternateContent>
+                <mc:Choice Requires="wps">
+                  <w:drawing>
+                    <wp:anchor distT="0" distB="0" distL="114300" distR="114300" simplePos="0" relativeHeight="251670528" behindDoc="0" locked="0" layoutInCell="1" allowOverlap="1" wp14:anchorId="7AED54CA" wp14:editId="5EE1F4D5">
+                      <wp:simplePos x="0" y="0"/>
+                      <wp:positionH relativeFrom="column">
+                        <wp:posOffset>87630</wp:posOffset>
+                      </wp:positionH>
+                      <wp:positionV relativeFrom="paragraph">
+                        <wp:posOffset>208915</wp:posOffset>
+                      </wp:positionV>
+                      <wp:extent cx="361950" cy="361950"/>
+                      <wp:effectExtent l="0" t="0" r="0" b="0"/>
+                      <wp:wrapNone/>
+                      <wp:docPr id="8" name="Signe Plus 8"/>
+                      <wp:cNvGraphicFramePr/>
+                      <a:graphic xmlns:a="http://schemas.openxmlformats.org/drawingml/2006/main">
+                        <a:graphicData uri="http://schemas.microsoft.com/office/word/2010/wordprocessingShape">
+                          <wps:wsp>
+                            <wps:cNvSpPr/>
+                            <wps:spPr>
+                              <a:xfrm>
+                                <a:off x="0" y="0"/>
+                                <a:ext cx="361950" cy="361950"/>
+                              </a:xfrm>
+                              <a:prstGeom prst="mathPlus">
+                                <a:avLst/>
+                              </a:prstGeom>
+                            </wps:spPr>
+                            <wps:style>
+                              <a:lnRef idx="1">
+                                <a:schemeClr val="accent2"/>
+                              </a:lnRef>
+                              <a:fillRef idx="3">
+                                <a:schemeClr val="accent2"/>
+                              </a:fillRef>
+                              <a:effectRef idx="2">
+                                <a:schemeClr val="accent2"/>
+                              </a:effectRef>
+                              <a:fontRef idx="minor">
+                                <a:schemeClr val="lt1"/>
+                              </a:fontRef>
+                            </wps:style>
+                            <wps:bodyPr rot="0" spcFirstLastPara="0" vertOverflow="overflow" horzOverflow="overflow" vert="horz" wrap="square" lIns="91440" tIns="45720" rIns="91440" bIns="45720" numCol="1" spcCol="0" rtlCol="0" fromWordArt="0" anchor="ctr" anchorCtr="0" forceAA="0" compatLnSpc="1">
+                              <a:prstTxWarp prst="textNoShape">
+                                <a:avLst/>
+                              </a:prstTxWarp>
+                              <a:noAutofit/>
+                            </wps:bodyPr>
+                          </wps:wsp>
+                        </a:graphicData>
+                      </a:graphic>
+                      <wp14:sizeRelH relativeFrom="margin">
+                        <wp14:pctWidth>0</wp14:pctWidth>
+                      </wp14:sizeRelH>
+                      <wp14:sizeRelV relativeFrom="margin">
+                        <wp14:pctHeight>0</wp14:pctHeight>
+                      </wp14:sizeRelV>
+                    </wp:anchor>
+                  </w:drawing>
+                </mc:Choice>
+                <mc:Fallback>
+                  <w:pict>
+                    <v:shape w14:anchorId="14B2E7C6" id="Signe Plus 8" o:spid="_x0000_s1026" style="position:absolute;margin-left:6.9pt;margin-top:16.45pt;width:28.5pt;height:28.5pt;z-index:251670528;visibility:visible;mso-wrap-style:square;mso-width-percent:0;mso-height-percent:0;mso-wrap-distance-left:9pt;mso-wrap-distance-top:0;mso-wrap-distance-right:9pt;mso-wrap-distance-bottom:0;mso-position-horizontal:absolute;mso-position-horizontal-relative:text;mso-position-vertical:absolute;mso-position-vertical-relative:text;mso-width-percent:0;mso-height-percent:0;mso-width-relative:margin;mso-height-relative:margin;v-text-anchor:middle" coordsize="361950,361950" o:gfxdata="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" path="m47976,138410r90434,l138410,47976r85130,l223540,138410r90434,l313974,223540r-90434,l223540,313974r-85130,l138410,223540r-90434,l47976,138410xe" fillcolor="#ee853d [3029]" strokecolor="#ed7d31 [3205]" strokeweight=".5pt">
+                      <v:fill color2="#ec7a2d [3173]" rotate="t" colors="0 #f18c55;.5 #f67b28;1 #e56b17" focus="100%" type="gradient">
+                        <o:fill v:ext="view" type="gradientUnscaled"/>
+                      </v:fill>
+                      <v:stroke joinstyle="miter"/>
+                      <v:path arrowok="t" o:connecttype="custom" o:connectlocs="47976,138410;138410,138410;138410,47976;223540,47976;223540,138410;313974,138410;313974,223540;223540,223540;223540,313974;138410,313974;138410,223540;47976,223540;47976,138410" o:connectangles="0,0,0,0,0,0,0,0,0,0,0,0,0"/>
+                    </v:shape>
+                  </w:pict>
+                </mc:Fallback>
+              </mc:AlternateContent>
+            </w:r>
+          </w:p>
+        </w:tc>
+        <w:tc>
+          <w:tcPr>
+            <w:tcW w:w="1822" w:type="dxa"/>
+            <w:tcBorders>
+              <w:top w:val="single" w:sz="4" w:space="0" w:color="A5A5A5" w:themeColor="accent3"/>
+              <w:left w:val="single" w:sz="4" w:space="0" w:color="A5A5A5" w:themeColor="accent3"/>
+              <w:bottom w:val="single" w:sz="4" w:space="0" w:color="A5A5A5" w:themeColor="accent3"/>
+              <w:right w:val="single" w:sz="4" w:space="0" w:color="A5A5A5" w:themeColor="accent3"/>
+            </w:tcBorders>
+            <w:vAlign w:val="center"/>
+          </w:tcPr>
+          <w:p>
+            <w:pPr>
+              <w:rPr>
+                <w:sz w:val="18"/>
+                <w:szCs w:val="18"/>
+              </w:rPr>
+            </w:pPr>
+            <w:r>
+              <w:rPr>
+                <w:noProof/>
+                <w:sz w:val="18"/>
+                <w:szCs w:val="18"/>
+              </w:rPr>
+              <mc:AlternateContent>
+                <mc:Choice Requires="wps">
+                  <w:drawing>
+                    <wp:anchor distT="0" distB="0" distL="114300" distR="114300" simplePos="0" relativeHeight="251667456" behindDoc="1" locked="0" layoutInCell="1" allowOverlap="1" wp14:anchorId="5F5D5EB6" wp14:editId="34E19B06">
+                      <wp:simplePos x="0" y="0"/>
+                      <wp:positionH relativeFrom="column">
+                        <wp:posOffset>524977</wp:posOffset>
+                      </wp:positionH>
+                      <wp:positionV relativeFrom="paragraph">
+                        <wp:posOffset>640128</wp:posOffset>
+                      </wp:positionV>
+                      <wp:extent cx="474345" cy="560705"/>
+                      <wp:effectExtent l="0" t="5080" r="0" b="0"/>
+                      <wp:wrapNone/>
+                      <wp:docPr id="7" name="Flèche : angle droit 7"/>
+                      <wp:cNvGraphicFramePr/>
+                      <a:graphic xmlns:a="http://schemas.openxmlformats.org/drawingml/2006/main">
+                        <a:graphicData uri="http://schemas.microsoft.com/office/word/2010/wordprocessingShape">
+                          <wps:wsp>
+                            <wps:cNvSpPr/>
+                            <wps:spPr>
+                              <a:xfrm rot="5400000">
+                                <a:off x="0" y="0"/>
+                                <a:ext cx="474345" cy="560705"/>
+                              </a:xfrm>
+                              <a:prstGeom prst="bentUpArrow">
+                                <a:avLst/>
+                              </a:prstGeom>
+                              <a:ln>
+                                <a:noFill/>
+                              </a:ln>
+                            </wps:spPr>
+                            <wps:style>
+                              <a:lnRef idx="1">
+                                <a:schemeClr val="dk1"/>
+                              </a:lnRef>
+                              <a:fillRef idx="2">
+                                <a:schemeClr val="dk1"/>
+                              </a:fillRef>
+                              <a:effectRef idx="1">
+                                <a:schemeClr val="dk1"/>
+                              </a:effectRef>
+                              <a:fontRef idx="minor">
+                                <a:schemeClr val="dk1"/>
+                              </a:fontRef>
+                            </wps:style>
+                            <wps:bodyPr rot="0" spcFirstLastPara="0" vertOverflow="overflow" horzOverflow="overflow" vert="horz" wrap="square" lIns="91440" tIns="45720" rIns="91440" bIns="45720" numCol="1" spcCol="0" rtlCol="0" fromWordArt="0" anchor="ctr" anchorCtr="0" forceAA="0" compatLnSpc="1">
+                              <a:prstTxWarp prst="textNoShape">
+                                <a:avLst/>
+                              </a:prstTxWarp>
+                              <a:noAutofit/>
+                            </wps:bodyPr>
+                          </wps:wsp>
+                        </a:graphicData>
+                      </a:graphic>
+                      <wp14:sizeRelH relativeFrom="margin">
+                        <wp14:pctWidth>0</wp14:pctWidth>
+                      </wp14:sizeRelH>
+                      <wp14:sizeRelV relativeFrom="margin">
+                        <wp14:pctHeight>0</wp14:pctHeight>
+                      </wp14:sizeRelV>
+                    </wp:anchor>
+                  </w:drawing>
+                </mc:Choice>
+                <mc:Fallback>
+                  <w:pict>
+                    <v:shape w14:anchorId="40E070E8" id="Flèche : angle droit 7" o:spid="_x0000_s1026" style="position:absolute;margin-left:41.35pt;margin-top:50.4pt;width:37.35pt;height:44.15pt;rotation:90;z-index:-251649024;visibility:visible;mso-wrap-style:square;mso-width-percent:0;mso-height-percent:0;mso-wrap-distance-left:9pt;mso-wrap-distance-top:0;mso-wrap-distance-right:9pt;mso-wrap-distance-bottom:0;mso-position-horizontal:absolute;mso-position-horizontal-relative:text;mso-position-vertical:absolute;mso-position-vertical-relative:text;mso-width-percent:0;mso-height-percent:0;mso-width-relative:margin;mso-height-relative:margin;v-text-anchor:middle" coordsize="474345,560705" o:gfxdata="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" path="m,442119r296466,l296466,118586r-59293,l355759,,474345,118586r-59293,l415052,560705,,560705,,442119xe" fillcolor="#555 [2160]" stroked="f" strokeweight=".5pt">
+                      <v:fill color2="#313131 [2608]" rotate="t" colors="0 #9b9b9b;.5 #8e8e8e;1 #797979" focus="100%" type="gradient">
+                        <o:fill v:ext="view" type="gradientUnscaled"/>
+                      </v:fill>
+                      <v:stroke joinstyle="miter"/>
+                      <v:path arrowok="t" o:connecttype="custom" o:connectlocs="0,442119;296466,442119;296466,118586;237173,118586;355759,0;474345,118586;415052,118586;415052,560705;0,560705;0,442119" o:connectangles="0,0,0,0,0,0,0,0,0,0"/>
+                    </v:shape>
+                  </w:pict>
+                </mc:Fallback>
+              </mc:AlternateContent>
+            </w:r>
+            <w:r>
+              <w:rPr>
+                <w:sz w:val="18"/>
+                <w:szCs w:val="18"/>
+              </w:rPr>
+              <w:t>Activation des options telles que : ARMv8, HDMI, NFC, LED…</w:t>
+            </w:r>
+          </w:p>
+        </w:tc>
+        <w:tc>
+          <w:tcPr>
+            <w:tcW w:w="1814" w:type="dxa"/>
+            <w:tcBorders>
+              <w:top w:val="nil"/>
+              <w:left w:val="single" w:sz="4" w:space="0" w:color="A5A5A5" w:themeColor="accent3"/>
+              <w:bottom w:val="single" w:sz="4" w:space="0" w:color="A5A5A5" w:themeColor="accent3"/>
+              <w:right w:val="single" w:sz="4" w:space="0" w:color="A5A5A5" w:themeColor="accent3"/>
+            </w:tcBorders>
+            <w:shd w:val="thinDiagStripe" w:color="auto" w:fill="EDEDED" w:themeFill="accent3" w:themeFillTint="33"/>
+            <w:vAlign w:val="center"/>
+          </w:tcPr>
+          <w:p>
+            <w:pPr>
+              <w:rPr>
+                <w:sz w:val="18"/>
+                <w:szCs w:val="18"/>
+              </w:rPr>
+            </w:pPr>
+          </w:p>
+        </w:tc>
+        <w:tc>
+          <w:tcPr>
+            <w:tcW w:w="1822" w:type="dxa"/>
+            <w:tcBorders>
+              <w:top w:val="nil"/>
+              <w:left w:val="single" w:sz="4" w:space="0" w:color="A5A5A5" w:themeColor="accent3"/>
+              <w:bottom w:val="nil"/>
+              <w:right w:val="single" w:sz="4" w:space="0" w:color="A5A5A5" w:themeColor="accent3"/>
+            </w:tcBorders>
+            <w:shd w:val="thinDiagStripe" w:color="auto" w:fill="EDEDED" w:themeFill="accent3" w:themeFillTint="33"/>
+            <w:vAlign w:val="center"/>
+          </w:tcPr>
+          <w:p>
+            <w:pPr>
+              <w:rPr>
+                <w:sz w:val="18"/>
+                <w:szCs w:val="18"/>
+              </w:rPr>
+            </w:pPr>
+          </w:p>
+        </w:tc>
+      </w:tr>
+      <w:tr>
+        <w:trPr>
+          <w:trHeight w:val="850"/>
+        </w:trPr>
+        <w:tc>
+          <w:tcPr>
+            <w:tcW w:w="1822" w:type="dxa"/>
+            <w:tcBorders>
+              <w:top w:val="single" w:sz="4" w:space="0" w:color="A5A5A5" w:themeColor="accent3"/>
+              <w:left w:val="single" w:sz="4" w:space="0" w:color="A5A5A5" w:themeColor="accent3"/>
+              <w:bottom w:val="single" w:sz="4" w:space="0" w:color="A5A5A5" w:themeColor="accent3"/>
+              <w:right w:val="single" w:sz="4" w:space="0" w:color="A5A5A5" w:themeColor="accent3"/>
+            </w:tcBorders>
+            <w:shd w:val="clear" w:color="auto" w:fill="EDEDED" w:themeFill="accent3" w:themeFillTint="33"/>
+            <w:vAlign w:val="center"/>
+          </w:tcPr>
+          <w:p>
+            <w:pPr>
+              <w:rPr>
+                <w:rFonts w:asciiTheme="majorHAnsi" w:hAnsiTheme="majorHAnsi"/>
+              </w:rPr>
+            </w:pPr>
+            <w:proofErr w:type="spellStart"/>
+            <w:r>
+              <w:rPr>
+                <w:rFonts w:asciiTheme="majorHAnsi" w:hAnsiTheme="majorHAnsi"/>
+              </w:rPr>
+              <w:t>Custom_opti</w:t>
+            </w:r>
+            <w:proofErr w:type="spellEnd"/>
+          </w:p>
+        </w:tc>
+        <w:tc>
+          <w:tcPr>
+            <w:tcW w:w="1822" w:type="dxa"/>
+            <w:tcBorders>
+              <w:top w:val="single" w:sz="4" w:space="0" w:color="A5A5A5" w:themeColor="accent3"/>
+              <w:left w:val="single" w:sz="4" w:space="0" w:color="A5A5A5" w:themeColor="accent3"/>
+              <w:bottom w:val="single" w:sz="4" w:space="0" w:color="A5A5A5" w:themeColor="accent3"/>
+              <w:right w:val="single" w:sz="4" w:space="0" w:color="A5A5A5" w:themeColor="accent3"/>
+            </w:tcBorders>
+            <w:vAlign w:val="center"/>
+          </w:tcPr>
+          <w:p>
+            <w:pPr>
+              <w:rPr>
+                <w:sz w:val="18"/>
+                <w:szCs w:val="18"/>
+              </w:rPr>
+            </w:pPr>
+          </w:p>
+        </w:tc>
+        <w:tc>
+          <w:tcPr>
+            <w:tcW w:w="1822" w:type="dxa"/>
+            <w:tcBorders>
+              <w:top w:val="single" w:sz="4" w:space="0" w:color="A5A5A5" w:themeColor="accent3"/>
+              <w:left w:val="single" w:sz="4" w:space="0" w:color="A5A5A5" w:themeColor="accent3"/>
+              <w:bottom w:val="single" w:sz="4" w:space="0" w:color="A5A5A5" w:themeColor="accent3"/>
+              <w:right w:val="single" w:sz="4" w:space="0" w:color="A5A5A5" w:themeColor="accent3"/>
+            </w:tcBorders>
+            <w:vAlign w:val="center"/>
+          </w:tcPr>
+          <w:p>
+            <w:pPr>
+              <w:rPr>
+                <w:sz w:val="18"/>
+                <w:szCs w:val="18"/>
+              </w:rPr>
+            </w:pPr>
+            <w:r>
+              <w:rPr>
+                <w:noProof/>
+                <w:sz w:val="18"/>
+                <w:szCs w:val="18"/>
+              </w:rPr>
+              <mc:AlternateContent>
+                <mc:Choice Requires="wps">
+                  <w:drawing>
+                    <wp:anchor distT="0" distB="0" distL="114300" distR="114300" simplePos="0" relativeHeight="251672576" behindDoc="1" locked="0" layoutInCell="1" allowOverlap="1" wp14:anchorId="2EE74AF0" wp14:editId="6F17E4D7">
+                      <wp:simplePos x="0" y="0"/>
+                      <wp:positionH relativeFrom="column">
+                        <wp:posOffset>224790</wp:posOffset>
+                      </wp:positionH>
+                      <wp:positionV relativeFrom="paragraph">
+                        <wp:posOffset>79375</wp:posOffset>
+                      </wp:positionV>
+                      <wp:extent cx="361950" cy="361950"/>
+                      <wp:effectExtent l="0" t="0" r="0" b="0"/>
+                      <wp:wrapNone/>
+                      <wp:docPr id="9" name="Signe Plus 9"/>
+                      <wp:cNvGraphicFramePr/>
+                      <a:graphic xmlns:a="http://schemas.openxmlformats.org/drawingml/2006/main">
+                        <a:graphicData uri="http://schemas.microsoft.com/office/word/2010/wordprocessingShape">
+                          <wps:wsp>
+                            <wps:cNvSpPr/>
+                            <wps:spPr>
+                              <a:xfrm>
+                                <a:off x="0" y="0"/>
+                                <a:ext cx="361950" cy="361950"/>
+                              </a:xfrm>
+                              <a:prstGeom prst="mathPlus">
+                                <a:avLst/>
+                              </a:prstGeom>
+                            </wps:spPr>
+                            <wps:style>
+                              <a:lnRef idx="1">
+                                <a:schemeClr val="accent2"/>
+                              </a:lnRef>
+                              <a:fillRef idx="3">
+                                <a:schemeClr val="accent2"/>
+                              </a:fillRef>
+                              <a:effectRef idx="2">
+                                <a:schemeClr val="accent2"/>
+                              </a:effectRef>
+                              <a:fontRef idx="minor">
+                                <a:schemeClr val="lt1"/>
+                              </a:fontRef>
+                            </wps:style>
+                            <wps:bodyPr rot="0" spcFirstLastPara="0" vertOverflow="overflow" horzOverflow="overflow" vert="horz" wrap="square" lIns="91440" tIns="45720" rIns="91440" bIns="45720" numCol="1" spcCol="0" rtlCol="0" fromWordArt="0" anchor="ctr" anchorCtr="0" forceAA="0" compatLnSpc="1">
+                              <a:prstTxWarp prst="textNoShape">
+                                <a:avLst/>
+                              </a:prstTxWarp>
+                              <a:noAutofit/>
+                            </wps:bodyPr>
+                          </wps:wsp>
+                        </a:graphicData>
+                      </a:graphic>
+                      <wp14:sizeRelH relativeFrom="margin">
+                        <wp14:pctWidth>0</wp14:pctWidth>
+                      </wp14:sizeRelH>
+                      <wp14:sizeRelV relativeFrom="margin">
+                        <wp14:pctHeight>0</wp14:pctHeight>
+                      </wp14:sizeRelV>
+                    </wp:anchor>
+                  </w:drawing>
+                </mc:Choice>
+                <mc:Fallback>
+                  <w:pict>
+                    <v:shape w14:anchorId="65C451EC" id="Signe Plus 9" o:spid="_x0000_s1026" style="position:absolute;margin-left:17.7pt;margin-top:6.25pt;width:28.5pt;height:28.5pt;z-index:-251643904;visibility:visible;mso-wrap-style:square;mso-width-percent:0;mso-height-percent:0;mso-wrap-distance-left:9pt;mso-wrap-distance-top:0;mso-wrap-distance-right:9pt;mso-wrap-distance-bottom:0;mso-position-horizontal:absolute;mso-position-horizontal-relative:text;mso-position-vertical:absolute;mso-position-vertical-relative:text;mso-width-percent:0;mso-height-percent:0;mso-width-relative:margin;mso-height-relative:margin;v-text-anchor:middle" coordsize="361950,361950" o:gfxdata="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" path="m47976,138410r90434,l138410,47976r85130,l223540,138410r90434,l313974,223540r-90434,l223540,313974r-85130,l138410,223540r-90434,l47976,138410xe" fillcolor="#ee853d [3029]" strokecolor="#ed7d31 [3205]" strokeweight=".5pt">
+                      <v:fill color2="#ec7a2d [3173]" rotate="t" colors="0 #f18c55;.5 #f67b28;1 #e56b17" focus="100%" type="gradient">
+                        <o:fill v:ext="view" type="gradientUnscaled"/>
+                      </v:fill>
+                      <v:stroke joinstyle="miter"/>
+                      <v:path arrowok="t" o:connecttype="custom" o:connectlocs="47976,138410;138410,138410;138410,47976;223540,47976;223540,138410;313974,138410;313974,223540;223540,223540;223540,313974;138410,313974;138410,223540;47976,223540;47976,138410" o:connectangles="0,0,0,0,0,0,0,0,0,0,0,0,0"/>
+                    </v:shape>
+                  </w:pict>
+                </mc:Fallback>
+              </mc:AlternateContent>
+            </w:r>
+          </w:p>
+        </w:tc>
+        <w:tc>
+          <w:tcPr>
+            <w:tcW w:w="1814" w:type="dxa"/>
+            <w:tcBorders>
+              <w:top w:val="single" w:sz="4" w:space="0" w:color="A5A5A5" w:themeColor="accent3"/>
+              <w:left w:val="single" w:sz="4" w:space="0" w:color="A5A5A5" w:themeColor="accent3"/>
+              <w:bottom w:val="single" w:sz="4" w:space="0" w:color="A5A5A5" w:themeColor="accent3"/>
+              <w:right w:val="single" w:sz="4" w:space="0" w:color="A5A5A5" w:themeColor="accent3"/>
+            </w:tcBorders>
+            <w:vAlign w:val="center"/>
+          </w:tcPr>
+          <w:p>
+            <w:pPr>
+              <w:rPr>
+                <w:sz w:val="18"/>
+                <w:szCs w:val="18"/>
+              </w:rPr>
+            </w:pPr>
+            <w:r>
+              <w:rPr>
+                <w:sz w:val="18"/>
+                <w:szCs w:val="18"/>
+              </w:rPr>
+              <w:t>Suppression des options superflues</w:t>
+            </w:r>
+          </w:p>
+        </w:tc>
+        <w:tc>
+          <w:tcPr>
+            <w:tcW w:w="1822" w:type="dxa"/>
+            <w:tcBorders>
+              <w:top w:val="nil"/>
+              <w:left w:val="single" w:sz="4" w:space="0" w:color="A5A5A5" w:themeColor="accent3"/>
+              <w:bottom w:val="single" w:sz="4" w:space="0" w:color="A5A5A5" w:themeColor="accent3"/>
+              <w:right w:val="single" w:sz="4" w:space="0" w:color="A5A5A5" w:themeColor="accent3"/>
+            </w:tcBorders>
+            <w:shd w:val="thinDiagStripe" w:color="auto" w:fill="EDEDED" w:themeFill="accent3" w:themeFillTint="33"/>
+            <w:vAlign w:val="center"/>
+          </w:tcPr>
+          <w:p>
+            <w:pPr>
+              <w:rPr>
+                <w:sz w:val="18"/>
+                <w:szCs w:val="18"/>
+              </w:rPr>
+            </w:pPr>
+          </w:p>
+        </w:tc>
+      </w:tr>
+    </w:tbl>
     <w:p/>
     <w:p>
       <w:pPr>
@@ -2222,7 +4153,7 @@
           <w:numId w:val="27"/>
         </w:numPr>
       </w:pPr>
-      <w:bookmarkStart w:id="10" w:name="_Toc53410590"/>
+      <w:bookmarkStart w:id="10" w:name="_Toc54456155"/>
       <w:r>
         <w:t>Bonus : Création d</w:t>
       </w:r>
@@ -2234,7 +4165,17 @@
       </w:r>
       <w:bookmarkEnd w:id="10"/>
     </w:p>
-    <w:p/>
+    <w:p>
+      <w:r>
+        <w:t xml:space="preserve">Les images compressées ont été enregistrées dans le dossier </w:t>
+      </w:r>
+      <w:r>
+        <w:t>boot</w:t>
+      </w:r>
+      <w:r>
+        <w:t>/ du TP2.</w:t>
+      </w:r>
+    </w:p>
     <w:sectPr>
       <w:headerReference w:type="default" r:id="rId12"/>
       <w:pgSz w:w="11906" w:h="16838"/>
@@ -2381,6 +4322,7 @@
             </w:rPr>
             <w:t xml:space="preserve">Rapport de </w:t>
           </w:r>
+          <w:proofErr w:type="spellStart"/>
           <w:r>
             <w:rPr>
               <w:rStyle w:val="Accentuationlgre"/>
@@ -2399,6 +4341,7 @@
             </w:rPr>
             <w:t>s</w:t>
           </w:r>
+          <w:proofErr w:type="spellEnd"/>
         </w:p>
       </w:tc>
     </w:tr>
@@ -2897,6 +4840,119 @@
     </w:lvl>
   </w:abstractNum>
   <w:abstractNum w:abstractNumId="5" w15:restartNumberingAfterBreak="0">
+    <w:nsid w:val="55F02524"/>
+    <w:multiLevelType w:val="hybridMultilevel"/>
+    <w:tmpl w:val="FD78907E"/>
+    <w:lvl w:ilvl="0" w:tplc="040C000B">
+      <w:start w:val="1"/>
+      <w:numFmt w:val="bullet"/>
+      <w:lvlText w:val=""/>
+      <w:lvlJc w:val="left"/>
+      <w:pPr>
+        <w:ind w:left="720" w:hanging="360"/>
+      </w:pPr>
+      <w:rPr>
+        <w:rFonts w:ascii="Wingdings" w:hAnsi="Wingdings" w:hint="default"/>
+      </w:rPr>
+    </w:lvl>
+    <w:lvl w:ilvl="1" w:tplc="040C0003" w:tentative="1">
+      <w:start w:val="1"/>
+      <w:numFmt w:val="bullet"/>
+      <w:lvlText w:val="o"/>
+      <w:lvlJc w:val="left"/>
+      <w:pPr>
+        <w:ind w:left="1440" w:hanging="360"/>
+      </w:pPr>
+      <w:rPr>
+        <w:rFonts w:ascii="Courier New" w:hAnsi="Courier New" w:cs="Courier New" w:hint="default"/>
+      </w:rPr>
+    </w:lvl>
+    <w:lvl w:ilvl="2" w:tplc="040C0005" w:tentative="1">
+      <w:start w:val="1"/>
+      <w:numFmt w:val="bullet"/>
+      <w:lvlText w:val=""/>
+      <w:lvlJc w:val="left"/>
+      <w:pPr>
+        <w:ind w:left="2160" w:hanging="360"/>
+      </w:pPr>
+      <w:rPr>
+        <w:rFonts w:ascii="Wingdings" w:hAnsi="Wingdings" w:hint="default"/>
+      </w:rPr>
+    </w:lvl>
+    <w:lvl w:ilvl="3" w:tplc="040C0001" w:tentative="1">
+      <w:start w:val="1"/>
+      <w:numFmt w:val="bullet"/>
+      <w:lvlText w:val=""/>
+      <w:lvlJc w:val="left"/>
+      <w:pPr>
+        <w:ind w:left="2880" w:hanging="360"/>
+      </w:pPr>
+      <w:rPr>
+        <w:rFonts w:ascii="Symbol" w:hAnsi="Symbol" w:hint="default"/>
+      </w:rPr>
+    </w:lvl>
+    <w:lvl w:ilvl="4" w:tplc="040C0003" w:tentative="1">
+      <w:start w:val="1"/>
+      <w:numFmt w:val="bullet"/>
+      <w:lvlText w:val="o"/>
+      <w:lvlJc w:val="left"/>
+      <w:pPr>
+        <w:ind w:left="3600" w:hanging="360"/>
+      </w:pPr>
+      <w:rPr>
+        <w:rFonts w:ascii="Courier New" w:hAnsi="Courier New" w:cs="Courier New" w:hint="default"/>
+      </w:rPr>
+    </w:lvl>
+    <w:lvl w:ilvl="5" w:tplc="040C0005" w:tentative="1">
+      <w:start w:val="1"/>
+      <w:numFmt w:val="bullet"/>
+      <w:lvlText w:val=""/>
+      <w:lvlJc w:val="left"/>
+      <w:pPr>
+        <w:ind w:left="4320" w:hanging="360"/>
+      </w:pPr>
+      <w:rPr>
+        <w:rFonts w:ascii="Wingdings" w:hAnsi="Wingdings" w:hint="default"/>
+      </w:rPr>
+    </w:lvl>
+    <w:lvl w:ilvl="6" w:tplc="040C0001" w:tentative="1">
+      <w:start w:val="1"/>
+      <w:numFmt w:val="bullet"/>
+      <w:lvlText w:val=""/>
+      <w:lvlJc w:val="left"/>
+      <w:pPr>
+        <w:ind w:left="5040" w:hanging="360"/>
+      </w:pPr>
+      <w:rPr>
+        <w:rFonts w:ascii="Symbol" w:hAnsi="Symbol" w:hint="default"/>
+      </w:rPr>
+    </w:lvl>
+    <w:lvl w:ilvl="7" w:tplc="040C0003" w:tentative="1">
+      <w:start w:val="1"/>
+      <w:numFmt w:val="bullet"/>
+      <w:lvlText w:val="o"/>
+      <w:lvlJc w:val="left"/>
+      <w:pPr>
+        <w:ind w:left="5760" w:hanging="360"/>
+      </w:pPr>
+      <w:rPr>
+        <w:rFonts w:ascii="Courier New" w:hAnsi="Courier New" w:cs="Courier New" w:hint="default"/>
+      </w:rPr>
+    </w:lvl>
+    <w:lvl w:ilvl="8" w:tplc="040C0005" w:tentative="1">
+      <w:start w:val="1"/>
+      <w:numFmt w:val="bullet"/>
+      <w:lvlText w:val=""/>
+      <w:lvlJc w:val="left"/>
+      <w:pPr>
+        <w:ind w:left="6480" w:hanging="360"/>
+      </w:pPr>
+      <w:rPr>
+        <w:rFonts w:ascii="Wingdings" w:hAnsi="Wingdings" w:hint="default"/>
+      </w:rPr>
+    </w:lvl>
+  </w:abstractNum>
+  <w:abstractNum w:abstractNumId="6" w15:restartNumberingAfterBreak="0">
     <w:nsid w:val="5D154112"/>
     <w:multiLevelType w:val="multilevel"/>
     <w:tmpl w:val="CE9E3666"/>
@@ -2983,7 +5039,233 @@
       </w:pPr>
     </w:lvl>
   </w:abstractNum>
-  <w:abstractNum w:abstractNumId="6" w15:restartNumberingAfterBreak="0">
+  <w:abstractNum w:abstractNumId="7" w15:restartNumberingAfterBreak="0">
+    <w:nsid w:val="5DAB3F7D"/>
+    <w:multiLevelType w:val="hybridMultilevel"/>
+    <w:tmpl w:val="A22043DE"/>
+    <w:lvl w:ilvl="0" w:tplc="040C000B">
+      <w:start w:val="1"/>
+      <w:numFmt w:val="bullet"/>
+      <w:lvlText w:val=""/>
+      <w:lvlJc w:val="left"/>
+      <w:pPr>
+        <w:ind w:left="720" w:hanging="360"/>
+      </w:pPr>
+      <w:rPr>
+        <w:rFonts w:ascii="Wingdings" w:hAnsi="Wingdings" w:hint="default"/>
+      </w:rPr>
+    </w:lvl>
+    <w:lvl w:ilvl="1" w:tplc="040C0003" w:tentative="1">
+      <w:start w:val="1"/>
+      <w:numFmt w:val="bullet"/>
+      <w:lvlText w:val="o"/>
+      <w:lvlJc w:val="left"/>
+      <w:pPr>
+        <w:ind w:left="1440" w:hanging="360"/>
+      </w:pPr>
+      <w:rPr>
+        <w:rFonts w:ascii="Courier New" w:hAnsi="Courier New" w:cs="Courier New" w:hint="default"/>
+      </w:rPr>
+    </w:lvl>
+    <w:lvl w:ilvl="2" w:tplc="040C0005" w:tentative="1">
+      <w:start w:val="1"/>
+      <w:numFmt w:val="bullet"/>
+      <w:lvlText w:val=""/>
+      <w:lvlJc w:val="left"/>
+      <w:pPr>
+        <w:ind w:left="2160" w:hanging="360"/>
+      </w:pPr>
+      <w:rPr>
+        <w:rFonts w:ascii="Wingdings" w:hAnsi="Wingdings" w:hint="default"/>
+      </w:rPr>
+    </w:lvl>
+    <w:lvl w:ilvl="3" w:tplc="040C0001" w:tentative="1">
+      <w:start w:val="1"/>
+      <w:numFmt w:val="bullet"/>
+      <w:lvlText w:val=""/>
+      <w:lvlJc w:val="left"/>
+      <w:pPr>
+        <w:ind w:left="2880" w:hanging="360"/>
+      </w:pPr>
+      <w:rPr>
+        <w:rFonts w:ascii="Symbol" w:hAnsi="Symbol" w:hint="default"/>
+      </w:rPr>
+    </w:lvl>
+    <w:lvl w:ilvl="4" w:tplc="040C0003" w:tentative="1">
+      <w:start w:val="1"/>
+      <w:numFmt w:val="bullet"/>
+      <w:lvlText w:val="o"/>
+      <w:lvlJc w:val="left"/>
+      <w:pPr>
+        <w:ind w:left="3600" w:hanging="360"/>
+      </w:pPr>
+      <w:rPr>
+        <w:rFonts w:ascii="Courier New" w:hAnsi="Courier New" w:cs="Courier New" w:hint="default"/>
+      </w:rPr>
+    </w:lvl>
+    <w:lvl w:ilvl="5" w:tplc="040C0005" w:tentative="1">
+      <w:start w:val="1"/>
+      <w:numFmt w:val="bullet"/>
+      <w:lvlText w:val=""/>
+      <w:lvlJc w:val="left"/>
+      <w:pPr>
+        <w:ind w:left="4320" w:hanging="360"/>
+      </w:pPr>
+      <w:rPr>
+        <w:rFonts w:ascii="Wingdings" w:hAnsi="Wingdings" w:hint="default"/>
+      </w:rPr>
+    </w:lvl>
+    <w:lvl w:ilvl="6" w:tplc="040C0001" w:tentative="1">
+      <w:start w:val="1"/>
+      <w:numFmt w:val="bullet"/>
+      <w:lvlText w:val=""/>
+      <w:lvlJc w:val="left"/>
+      <w:pPr>
+        <w:ind w:left="5040" w:hanging="360"/>
+      </w:pPr>
+      <w:rPr>
+        <w:rFonts w:ascii="Symbol" w:hAnsi="Symbol" w:hint="default"/>
+      </w:rPr>
+    </w:lvl>
+    <w:lvl w:ilvl="7" w:tplc="040C0003" w:tentative="1">
+      <w:start w:val="1"/>
+      <w:numFmt w:val="bullet"/>
+      <w:lvlText w:val="o"/>
+      <w:lvlJc w:val="left"/>
+      <w:pPr>
+        <w:ind w:left="5760" w:hanging="360"/>
+      </w:pPr>
+      <w:rPr>
+        <w:rFonts w:ascii="Courier New" w:hAnsi="Courier New" w:cs="Courier New" w:hint="default"/>
+      </w:rPr>
+    </w:lvl>
+    <w:lvl w:ilvl="8" w:tplc="040C0005" w:tentative="1">
+      <w:start w:val="1"/>
+      <w:numFmt w:val="bullet"/>
+      <w:lvlText w:val=""/>
+      <w:lvlJc w:val="left"/>
+      <w:pPr>
+        <w:ind w:left="6480" w:hanging="360"/>
+      </w:pPr>
+      <w:rPr>
+        <w:rFonts w:ascii="Wingdings" w:hAnsi="Wingdings" w:hint="default"/>
+      </w:rPr>
+    </w:lvl>
+  </w:abstractNum>
+  <w:abstractNum w:abstractNumId="8" w15:restartNumberingAfterBreak="0">
+    <w:nsid w:val="65746AAA"/>
+    <w:multiLevelType w:val="hybridMultilevel"/>
+    <w:tmpl w:val="74AEB0E0"/>
+    <w:lvl w:ilvl="0" w:tplc="040C000B">
+      <w:start w:val="1"/>
+      <w:numFmt w:val="bullet"/>
+      <w:lvlText w:val=""/>
+      <w:lvlJc w:val="left"/>
+      <w:pPr>
+        <w:ind w:left="720" w:hanging="360"/>
+      </w:pPr>
+      <w:rPr>
+        <w:rFonts w:ascii="Wingdings" w:hAnsi="Wingdings" w:hint="default"/>
+      </w:rPr>
+    </w:lvl>
+    <w:lvl w:ilvl="1" w:tplc="040C0003">
+      <w:start w:val="1"/>
+      <w:numFmt w:val="bullet"/>
+      <w:lvlText w:val="o"/>
+      <w:lvlJc w:val="left"/>
+      <w:pPr>
+        <w:ind w:left="1440" w:hanging="360"/>
+      </w:pPr>
+      <w:rPr>
+        <w:rFonts w:ascii="Courier New" w:hAnsi="Courier New" w:cs="Courier New" w:hint="default"/>
+      </w:rPr>
+    </w:lvl>
+    <w:lvl w:ilvl="2" w:tplc="040C0005" w:tentative="1">
+      <w:start w:val="1"/>
+      <w:numFmt w:val="bullet"/>
+      <w:lvlText w:val=""/>
+      <w:lvlJc w:val="left"/>
+      <w:pPr>
+        <w:ind w:left="2160" w:hanging="360"/>
+      </w:pPr>
+      <w:rPr>
+        <w:rFonts w:ascii="Wingdings" w:hAnsi="Wingdings" w:hint="default"/>
+      </w:rPr>
+    </w:lvl>
+    <w:lvl w:ilvl="3" w:tplc="040C0001" w:tentative="1">
+      <w:start w:val="1"/>
+      <w:numFmt w:val="bullet"/>
+      <w:lvlText w:val=""/>
+      <w:lvlJc w:val="left"/>
+      <w:pPr>
+        <w:ind w:left="2880" w:hanging="360"/>
+      </w:pPr>
+      <w:rPr>
+        <w:rFonts w:ascii="Symbol" w:hAnsi="Symbol" w:hint="default"/>
+      </w:rPr>
+    </w:lvl>
+    <w:lvl w:ilvl="4" w:tplc="040C0003" w:tentative="1">
+      <w:start w:val="1"/>
+      <w:numFmt w:val="bullet"/>
+      <w:lvlText w:val="o"/>
+      <w:lvlJc w:val="left"/>
+      <w:pPr>
+        <w:ind w:left="3600" w:hanging="360"/>
+      </w:pPr>
+      <w:rPr>
+        <w:rFonts w:ascii="Courier New" w:hAnsi="Courier New" w:cs="Courier New" w:hint="default"/>
+      </w:rPr>
+    </w:lvl>
+    <w:lvl w:ilvl="5" w:tplc="040C0005" w:tentative="1">
+      <w:start w:val="1"/>
+      <w:numFmt w:val="bullet"/>
+      <w:lvlText w:val=""/>
+      <w:lvlJc w:val="left"/>
+      <w:pPr>
+        <w:ind w:left="4320" w:hanging="360"/>
+      </w:pPr>
+      <w:rPr>
+        <w:rFonts w:ascii="Wingdings" w:hAnsi="Wingdings" w:hint="default"/>
+      </w:rPr>
+    </w:lvl>
+    <w:lvl w:ilvl="6" w:tplc="040C0001" w:tentative="1">
+      <w:start w:val="1"/>
+      <w:numFmt w:val="bullet"/>
+      <w:lvlText w:val=""/>
+      <w:lvlJc w:val="left"/>
+      <w:pPr>
+        <w:ind w:left="5040" w:hanging="360"/>
+      </w:pPr>
+      <w:rPr>
+        <w:rFonts w:ascii="Symbol" w:hAnsi="Symbol" w:hint="default"/>
+      </w:rPr>
+    </w:lvl>
+    <w:lvl w:ilvl="7" w:tplc="040C0003" w:tentative="1">
+      <w:start w:val="1"/>
+      <w:numFmt w:val="bullet"/>
+      <w:lvlText w:val="o"/>
+      <w:lvlJc w:val="left"/>
+      <w:pPr>
+        <w:ind w:left="5760" w:hanging="360"/>
+      </w:pPr>
+      <w:rPr>
+        <w:rFonts w:ascii="Courier New" w:hAnsi="Courier New" w:cs="Courier New" w:hint="default"/>
+      </w:rPr>
+    </w:lvl>
+    <w:lvl w:ilvl="8" w:tplc="040C0005" w:tentative="1">
+      <w:start w:val="1"/>
+      <w:numFmt w:val="bullet"/>
+      <w:lvlText w:val=""/>
+      <w:lvlJc w:val="left"/>
+      <w:pPr>
+        <w:ind w:left="6480" w:hanging="360"/>
+      </w:pPr>
+      <w:rPr>
+        <w:rFonts w:ascii="Wingdings" w:hAnsi="Wingdings" w:hint="default"/>
+      </w:rPr>
+    </w:lvl>
+  </w:abstractNum>
+  <w:abstractNum w:abstractNumId="9" w15:restartNumberingAfterBreak="0">
     <w:nsid w:val="67BD141D"/>
     <w:multiLevelType w:val="hybridMultilevel"/>
     <w:tmpl w:val="7D768D5C"/>
@@ -3073,6 +5355,119 @@
       <w:pPr>
         <w:ind w:left="6480" w:hanging="180"/>
       </w:pPr>
+    </w:lvl>
+  </w:abstractNum>
+  <w:abstractNum w:abstractNumId="10" w15:restartNumberingAfterBreak="0">
+    <w:nsid w:val="736A724F"/>
+    <w:multiLevelType w:val="hybridMultilevel"/>
+    <w:tmpl w:val="1E4A6832"/>
+    <w:lvl w:ilvl="0" w:tplc="040C000B">
+      <w:start w:val="1"/>
+      <w:numFmt w:val="bullet"/>
+      <w:lvlText w:val=""/>
+      <w:lvlJc w:val="left"/>
+      <w:pPr>
+        <w:ind w:left="720" w:hanging="360"/>
+      </w:pPr>
+      <w:rPr>
+        <w:rFonts w:ascii="Wingdings" w:hAnsi="Wingdings" w:hint="default"/>
+      </w:rPr>
+    </w:lvl>
+    <w:lvl w:ilvl="1" w:tplc="040C0005">
+      <w:start w:val="1"/>
+      <w:numFmt w:val="bullet"/>
+      <w:lvlText w:val=""/>
+      <w:lvlJc w:val="left"/>
+      <w:pPr>
+        <w:ind w:left="1440" w:hanging="360"/>
+      </w:pPr>
+      <w:rPr>
+        <w:rFonts w:ascii="Wingdings" w:hAnsi="Wingdings" w:hint="default"/>
+      </w:rPr>
+    </w:lvl>
+    <w:lvl w:ilvl="2" w:tplc="040C0005" w:tentative="1">
+      <w:start w:val="1"/>
+      <w:numFmt w:val="bullet"/>
+      <w:lvlText w:val=""/>
+      <w:lvlJc w:val="left"/>
+      <w:pPr>
+        <w:ind w:left="2160" w:hanging="360"/>
+      </w:pPr>
+      <w:rPr>
+        <w:rFonts w:ascii="Wingdings" w:hAnsi="Wingdings" w:hint="default"/>
+      </w:rPr>
+    </w:lvl>
+    <w:lvl w:ilvl="3" w:tplc="040C0001" w:tentative="1">
+      <w:start w:val="1"/>
+      <w:numFmt w:val="bullet"/>
+      <w:lvlText w:val=""/>
+      <w:lvlJc w:val="left"/>
+      <w:pPr>
+        <w:ind w:left="2880" w:hanging="360"/>
+      </w:pPr>
+      <w:rPr>
+        <w:rFonts w:ascii="Symbol" w:hAnsi="Symbol" w:hint="default"/>
+      </w:rPr>
+    </w:lvl>
+    <w:lvl w:ilvl="4" w:tplc="040C0003" w:tentative="1">
+      <w:start w:val="1"/>
+      <w:numFmt w:val="bullet"/>
+      <w:lvlText w:val="o"/>
+      <w:lvlJc w:val="left"/>
+      <w:pPr>
+        <w:ind w:left="3600" w:hanging="360"/>
+      </w:pPr>
+      <w:rPr>
+        <w:rFonts w:ascii="Courier New" w:hAnsi="Courier New" w:cs="Courier New" w:hint="default"/>
+      </w:rPr>
+    </w:lvl>
+    <w:lvl w:ilvl="5" w:tplc="040C0005" w:tentative="1">
+      <w:start w:val="1"/>
+      <w:numFmt w:val="bullet"/>
+      <w:lvlText w:val=""/>
+      <w:lvlJc w:val="left"/>
+      <w:pPr>
+        <w:ind w:left="4320" w:hanging="360"/>
+      </w:pPr>
+      <w:rPr>
+        <w:rFonts w:ascii="Wingdings" w:hAnsi="Wingdings" w:hint="default"/>
+      </w:rPr>
+    </w:lvl>
+    <w:lvl w:ilvl="6" w:tplc="040C0001" w:tentative="1">
+      <w:start w:val="1"/>
+      <w:numFmt w:val="bullet"/>
+      <w:lvlText w:val=""/>
+      <w:lvlJc w:val="left"/>
+      <w:pPr>
+        <w:ind w:left="5040" w:hanging="360"/>
+      </w:pPr>
+      <w:rPr>
+        <w:rFonts w:ascii="Symbol" w:hAnsi="Symbol" w:hint="default"/>
+      </w:rPr>
+    </w:lvl>
+    <w:lvl w:ilvl="7" w:tplc="040C0003" w:tentative="1">
+      <w:start w:val="1"/>
+      <w:numFmt w:val="bullet"/>
+      <w:lvlText w:val="o"/>
+      <w:lvlJc w:val="left"/>
+      <w:pPr>
+        <w:ind w:left="5760" w:hanging="360"/>
+      </w:pPr>
+      <w:rPr>
+        <w:rFonts w:ascii="Courier New" w:hAnsi="Courier New" w:cs="Courier New" w:hint="default"/>
+      </w:rPr>
+    </w:lvl>
+    <w:lvl w:ilvl="8" w:tplc="040C0005" w:tentative="1">
+      <w:start w:val="1"/>
+      <w:numFmt w:val="bullet"/>
+      <w:lvlText w:val=""/>
+      <w:lvlJc w:val="left"/>
+      <w:pPr>
+        <w:ind w:left="6480" w:hanging="360"/>
+      </w:pPr>
+      <w:rPr>
+        <w:rFonts w:ascii="Wingdings" w:hAnsi="Wingdings" w:hint="default"/>
+      </w:rPr>
     </w:lvl>
   </w:abstractNum>
   <w:num w:numId="1">
@@ -3139,7 +5534,7 @@
     <w:abstractNumId w:val="0"/>
   </w:num>
   <w:num w:numId="22">
-    <w:abstractNumId w:val="6"/>
+    <w:abstractNumId w:val="9"/>
   </w:num>
   <w:num w:numId="23">
     <w:abstractNumId w:val="3"/>
@@ -3151,10 +5546,10 @@
     <w:abstractNumId w:val="4"/>
   </w:num>
   <w:num w:numId="26">
-    <w:abstractNumId w:val="5"/>
+    <w:abstractNumId w:val="6"/>
   </w:num>
   <w:num w:numId="27">
-    <w:abstractNumId w:val="5"/>
+    <w:abstractNumId w:val="6"/>
     <w:lvlOverride w:ilvl="0">
       <w:startOverride w:val="1"/>
     </w:lvlOverride>
@@ -3182,6 +5577,18 @@
     <w:lvlOverride w:ilvl="8">
       <w:startOverride w:val="1"/>
     </w:lvlOverride>
+  </w:num>
+  <w:num w:numId="28">
+    <w:abstractNumId w:val="7"/>
+  </w:num>
+  <w:num w:numId="29">
+    <w:abstractNumId w:val="5"/>
+  </w:num>
+  <w:num w:numId="30">
+    <w:abstractNumId w:val="8"/>
+  </w:num>
+  <w:num w:numId="31">
+    <w:abstractNumId w:val="10"/>
   </w:num>
 </w:numbering>
 </file>
@@ -4631,6 +7038,16 @@
       <w:szCs w:val="20"/>
     </w:rPr>
   </w:style>
+  <w:style w:type="character" w:styleId="Textedelespacerserv">
+    <w:name w:val="Placeholder Text"/>
+    <w:basedOn w:val="Policepardfaut"/>
+    <w:uiPriority w:val="99"/>
+    <w:semiHidden/>
+    <w:rsid w:val="002F7AA4"/>
+    <w:rPr>
+      <w:color w:val="808080"/>
+    </w:rPr>
+  </w:style>
 </w:styles>
 </file>
 

</xml_diff>